<commit_message>
DB Biz plan updates 5/4
</commit_message>
<xml_diff>
--- a/HomeSlice_Business-Plan_mastdraft.docx
+++ b/HomeSlice_Business-Plan_mastdraft.docx
@@ -4752,22 +4752,7 @@
           </w:tcPr>
           <w:p>
             <w:r>
-              <w:t xml:space="preserve">The World's </w:t>
-            </w:r>
-            <w:r>
-              <w:t>P</w:t>
-            </w:r>
-            <w:r>
-              <w:t>remiere</w:t>
-            </w:r>
-            <w:r>
-              <w:t xml:space="preserve"> </w:t>
-            </w:r>
-            <w:r>
-              <w:t>Home Equity Marketplace</w:t>
-            </w:r>
-            <w:r>
-              <w:t>.</w:t>
+              <w:t>The World's Premiere Home Equity Marketplace.</w:t>
             </w:r>
           </w:p>
         </w:tc>
@@ -5294,24 +5279,14 @@
                 <w:numId w:val="48"/>
               </w:numPr>
             </w:pPr>
-            <w:r>
-              <w:fldChar w:fldCharType="begin"/>
-            </w:r>
-            <w:r>
-              <w:instrText xml:space="preserve"> HYPERLINK "https://point.com/" </w:instrText>
-            </w:r>
-            <w:r>
-              <w:fldChar w:fldCharType="separate"/>
-            </w:r>
-            <w:r>
-              <w:rPr>
-                <w:rStyle w:val="Hyperlink"/>
-              </w:rPr>
-              <w:t>Point</w:t>
-            </w:r>
-            <w:r>
-              <w:fldChar w:fldCharType="end"/>
-            </w:r>
+            <w:hyperlink r:id="rId10" w:history="1">
+              <w:r>
+                <w:rPr>
+                  <w:rStyle w:val="Hyperlink"/>
+                </w:rPr>
+                <w:t>Point</w:t>
+              </w:r>
+            </w:hyperlink>
           </w:p>
           <w:p/>
           <w:p>
@@ -5805,7 +5780,7 @@
         </w:trPr>
         <w:tc>
           <w:tcPr>
-            <w:tcW w:w="1490" w:type="dxa"/>
+            <w:tcW w:w="1685" w:type="dxa"/>
             <w:shd w:val="clear" w:color="auto" w:fill="auto"/>
             <w:vAlign w:val="center"/>
           </w:tcPr>
@@ -5830,7 +5805,7 @@
         </w:tc>
         <w:tc>
           <w:tcPr>
-            <w:tcW w:w="7420" w:type="dxa"/>
+            <w:tcW w:w="8395" w:type="dxa"/>
             <w:shd w:val="clear" w:color="auto" w:fill="auto"/>
           </w:tcPr>
           <w:p>
@@ -5840,6 +5815,325 @@
                 <w:szCs w:val="22"/>
               </w:rPr>
             </w:pPr>
+            <w:proofErr w:type="spellStart"/>
+            <w:r>
+              <w:rPr>
+                <w:rFonts w:cs="Gill Sans"/>
+                <w:szCs w:val="22"/>
+              </w:rPr>
+              <w:t>HomeSlice</w:t>
+            </w:r>
+            <w:proofErr w:type="spellEnd"/>
+          </w:p>
+        </w:tc>
+      </w:tr>
+      <w:tr>
+        <w:trPr>
+          <w:cantSplit/>
+          <w:trHeight w:hRule="exact" w:val="4015"/>
+          <w:jc w:val="center"/>
+        </w:trPr>
+        <w:tc>
+          <w:tcPr>
+            <w:tcW w:w="1685" w:type="dxa"/>
+            <w:shd w:val="clear" w:color="auto" w:fill="auto"/>
+            <w:vAlign w:val="center"/>
+          </w:tcPr>
+          <w:p>
+            <w:pPr>
+              <w:jc w:val="center"/>
+              <w:rPr>
+                <w:rFonts w:cs="Gill Sans"/>
+                <w:b/>
+                <w:szCs w:val="22"/>
+              </w:rPr>
+            </w:pPr>
+            <w:r>
+              <w:rPr>
+                <w:rFonts w:cs="Gill Sans"/>
+                <w:b/>
+                <w:szCs w:val="22"/>
+              </w:rPr>
+              <w:t>Product/ Service Idea</w:t>
+            </w:r>
+          </w:p>
+        </w:tc>
+        <w:tc>
+          <w:tcPr>
+            <w:tcW w:w="8395" w:type="dxa"/>
+            <w:shd w:val="clear" w:color="auto" w:fill="auto"/>
+          </w:tcPr>
+          <w:p>
+            <w:pPr>
+              <w:rPr>
+                <w:rFonts w:ascii="Arial" w:hAnsi="Arial" w:cs="Arial"/>
+                <w:color w:val="000000"/>
+                <w:szCs w:val="22"/>
+              </w:rPr>
+            </w:pPr>
+            <w:r>
+              <w:rPr>
+                <w:rFonts w:ascii="Arial" w:hAnsi="Arial" w:cs="Arial"/>
+                <w:color w:val="000000"/>
+                <w:szCs w:val="22"/>
+              </w:rPr>
+              <w:t>Home equity marketplace.</w:t>
+            </w:r>
+            <w:r>
+              <w:rPr>
+                <w:rFonts w:ascii="Arial" w:hAnsi="Arial" w:cs="Arial"/>
+                <w:color w:val="000000"/>
+                <w:szCs w:val="22"/>
+              </w:rPr>
+              <w:t xml:space="preserve"> H</w:t>
+            </w:r>
+            <w:r>
+              <w:rPr>
+                <w:rFonts w:ascii="Arial" w:hAnsi="Arial" w:cs="Arial"/>
+                <w:color w:val="000000"/>
+                <w:szCs w:val="22"/>
+              </w:rPr>
+              <w:t>ome ownership</w:t>
+            </w:r>
+            <w:r>
+              <w:rPr>
+                <w:rFonts w:ascii="Arial" w:hAnsi="Arial" w:cs="Arial"/>
+                <w:color w:val="000000"/>
+                <w:szCs w:val="22"/>
+              </w:rPr>
+              <w:t xml:space="preserve"> and/or real estate investing</w:t>
+            </w:r>
+            <w:r>
+              <w:rPr>
+                <w:rFonts w:ascii="Arial" w:hAnsi="Arial" w:cs="Arial"/>
+                <w:color w:val="000000"/>
+                <w:szCs w:val="22"/>
+              </w:rPr>
+              <w:t xml:space="preserve"> is difficult, especially depending on where you live/what you do. That said, </w:t>
+            </w:r>
+            <w:proofErr w:type="spellStart"/>
+            <w:r>
+              <w:rPr>
+                <w:rFonts w:ascii="Arial" w:hAnsi="Arial" w:cs="Arial"/>
+                <w:color w:val="000000"/>
+                <w:szCs w:val="22"/>
+              </w:rPr>
+              <w:t>HomeSlice</w:t>
+            </w:r>
+            <w:proofErr w:type="spellEnd"/>
+            <w:r>
+              <w:rPr>
+                <w:rFonts w:ascii="Arial" w:hAnsi="Arial" w:cs="Arial"/>
+                <w:color w:val="000000"/>
+                <w:szCs w:val="22"/>
+              </w:rPr>
+              <w:t xml:space="preserve"> </w:t>
+            </w:r>
+            <w:r>
+              <w:rPr>
+                <w:rFonts w:ascii="Arial" w:hAnsi="Arial" w:cs="Arial"/>
+                <w:color w:val="000000"/>
+                <w:szCs w:val="22"/>
+              </w:rPr>
+              <w:t>creat</w:t>
+            </w:r>
+            <w:r>
+              <w:rPr>
+                <w:rFonts w:ascii="Arial" w:hAnsi="Arial" w:cs="Arial"/>
+                <w:color w:val="000000"/>
+                <w:szCs w:val="22"/>
+              </w:rPr>
+              <w:t>es</w:t>
+            </w:r>
+            <w:r>
+              <w:rPr>
+                <w:rFonts w:ascii="Arial" w:hAnsi="Arial" w:cs="Arial"/>
+                <w:color w:val="000000"/>
+                <w:szCs w:val="22"/>
+              </w:rPr>
+              <w:t xml:space="preserve"> a marketplace that’s friendly to small capital investors looking to diversify into real estate, but not having the funds or the will (at the moment) to make the 20% down</w:t>
+            </w:r>
+            <w:r>
+              <w:rPr>
+                <w:rFonts w:ascii="Arial" w:hAnsi="Arial" w:cs="Arial"/>
+                <w:color w:val="000000"/>
+                <w:szCs w:val="22"/>
+              </w:rPr>
+              <w:t xml:space="preserve"> payment</w:t>
+            </w:r>
+            <w:r>
+              <w:rPr>
+                <w:rFonts w:ascii="Arial" w:hAnsi="Arial" w:cs="Arial"/>
+                <w:color w:val="000000"/>
+                <w:szCs w:val="22"/>
+              </w:rPr>
+              <w:t xml:space="preserve"> commitment on a home.</w:t>
+            </w:r>
+            <w:r>
+              <w:rPr>
+                <w:rFonts w:ascii="Arial" w:hAnsi="Arial" w:cs="Arial"/>
+                <w:color w:val="000000"/>
+                <w:szCs w:val="22"/>
+              </w:rPr>
+              <w:t xml:space="preserve"> </w:t>
+            </w:r>
+            <w:proofErr w:type="spellStart"/>
+            <w:r>
+              <w:rPr>
+                <w:rFonts w:ascii="Arial" w:hAnsi="Arial" w:cs="Arial"/>
+                <w:color w:val="000000"/>
+                <w:szCs w:val="22"/>
+              </w:rPr>
+              <w:t>HomeSlice</w:t>
+            </w:r>
+            <w:proofErr w:type="spellEnd"/>
+            <w:r>
+              <w:rPr>
+                <w:rFonts w:ascii="Arial" w:hAnsi="Arial" w:cs="Arial"/>
+                <w:color w:val="000000"/>
+                <w:szCs w:val="22"/>
+              </w:rPr>
+              <w:t xml:space="preserve"> </w:t>
+            </w:r>
+            <w:r>
+              <w:rPr>
+                <w:rFonts w:ascii="Arial" w:hAnsi="Arial" w:cs="Arial"/>
+                <w:color w:val="000000"/>
+                <w:szCs w:val="22"/>
+              </w:rPr>
+              <w:t>open</w:t>
+            </w:r>
+            <w:r>
+              <w:rPr>
+                <w:rFonts w:ascii="Arial" w:hAnsi="Arial" w:cs="Arial"/>
+                <w:color w:val="000000"/>
+                <w:szCs w:val="22"/>
+              </w:rPr>
+              <w:t>s</w:t>
+            </w:r>
+            <w:r>
+              <w:rPr>
+                <w:rFonts w:ascii="Arial" w:hAnsi="Arial" w:cs="Arial"/>
+                <w:color w:val="000000"/>
+                <w:szCs w:val="22"/>
+              </w:rPr>
+              <w:t xml:space="preserve"> the door to purchase equity shares (%</w:t>
+            </w:r>
+            <w:r>
+              <w:rPr>
+                <w:rFonts w:ascii="Arial" w:hAnsi="Arial" w:cs="Arial"/>
+                <w:color w:val="000000"/>
+                <w:szCs w:val="22"/>
+              </w:rPr>
+              <w:t>’</w:t>
+            </w:r>
+            <w:r>
+              <w:rPr>
+                <w:rFonts w:ascii="Arial" w:hAnsi="Arial" w:cs="Arial"/>
+                <w:color w:val="000000"/>
+                <w:szCs w:val="22"/>
+              </w:rPr>
+              <w:t>s) of another persons’ hom</w:t>
+            </w:r>
+            <w:r>
+              <w:rPr>
+                <w:rFonts w:ascii="Arial" w:hAnsi="Arial" w:cs="Arial"/>
+                <w:color w:val="000000"/>
+                <w:szCs w:val="22"/>
+              </w:rPr>
+              <w:t>e</w:t>
+            </w:r>
+            <w:r>
+              <w:rPr>
+                <w:rFonts w:ascii="Arial" w:hAnsi="Arial" w:cs="Arial"/>
+                <w:color w:val="000000"/>
+                <w:szCs w:val="22"/>
+              </w:rPr>
+              <w:t>.</w:t>
+            </w:r>
+          </w:p>
+          <w:p>
+            <w:pPr>
+              <w:rPr>
+                <w:rFonts w:ascii="Arial" w:hAnsi="Arial" w:cs="Arial"/>
+                <w:color w:val="000000"/>
+                <w:szCs w:val="22"/>
+              </w:rPr>
+            </w:pPr>
+          </w:p>
+          <w:p>
+            <w:pPr>
+              <w:rPr>
+                <w:rFonts w:ascii="Arial" w:hAnsi="Arial" w:cs="Arial"/>
+                <w:color w:val="000000"/>
+                <w:szCs w:val="22"/>
+              </w:rPr>
+            </w:pPr>
+            <w:r>
+              <w:rPr>
+                <w:rFonts w:ascii="Arial" w:hAnsi="Arial" w:cs="Arial"/>
+                <w:color w:val="000000"/>
+                <w:szCs w:val="22"/>
+              </w:rPr>
+              <w:t xml:space="preserve">The home equity shares can appreciate or depreciate over time, so there is significant investment risk. </w:t>
+            </w:r>
+          </w:p>
+          <w:p>
+            <w:pPr>
+              <w:rPr>
+                <w:rFonts w:ascii="Arial" w:hAnsi="Arial" w:cs="Arial"/>
+                <w:color w:val="000000"/>
+                <w:szCs w:val="22"/>
+              </w:rPr>
+            </w:pPr>
+          </w:p>
+          <w:p>
+            <w:pPr>
+              <w:rPr>
+                <w:rFonts w:ascii="Times New Roman" w:eastAsia="Times New Roman" w:hAnsi="Times New Roman"/>
+                <w:lang w:eastAsia="en-US"/>
+              </w:rPr>
+            </w:pPr>
+            <w:r>
+              <w:rPr>
+                <w:rFonts w:ascii="Arial" w:hAnsi="Arial" w:cs="Arial"/>
+                <w:color w:val="000000"/>
+                <w:szCs w:val="22"/>
+              </w:rPr>
+              <w:t xml:space="preserve">For the homeowner, this is an easy way to tap into cash quickly without the burden of monthly principle and interest payments. </w:t>
+            </w:r>
+          </w:p>
+          <w:p>
+            <w:pPr>
+              <w:rPr>
+                <w:rFonts w:cs="Gill Sans"/>
+                <w:szCs w:val="22"/>
+              </w:rPr>
+            </w:pPr>
+          </w:p>
+          <w:p>
+            <w:pPr>
+              <w:rPr>
+                <w:rFonts w:cs="Gill Sans"/>
+                <w:szCs w:val="22"/>
+              </w:rPr>
+            </w:pPr>
+            <w:proofErr w:type="spellStart"/>
+            <w:r>
+              <w:rPr>
+                <w:rFonts w:cs="Gill Sans"/>
+                <w:szCs w:val="22"/>
+              </w:rPr>
+              <w:t>HomeSlice</w:t>
+            </w:r>
+            <w:proofErr w:type="spellEnd"/>
+            <w:r>
+              <w:rPr>
+                <w:rFonts w:cs="Gill Sans"/>
+                <w:szCs w:val="22"/>
+              </w:rPr>
+              <w:t xml:space="preserve"> will collect transaction and other fees.  </w:t>
+            </w:r>
           </w:p>
         </w:tc>
       </w:tr>
@@ -5851,7 +6145,7 @@
         </w:trPr>
         <w:tc>
           <w:tcPr>
-            <w:tcW w:w="1490" w:type="dxa"/>
+            <w:tcW w:w="1685" w:type="dxa"/>
             <w:shd w:val="clear" w:color="auto" w:fill="auto"/>
             <w:vAlign w:val="center"/>
           </w:tcPr>
@@ -5870,13 +6164,13 @@
                 <w:b/>
                 <w:szCs w:val="22"/>
               </w:rPr>
-              <w:t>Product/ Service Idea</w:t>
+              <w:t>Special Benefits</w:t>
             </w:r>
           </w:p>
         </w:tc>
         <w:tc>
           <w:tcPr>
-            <w:tcW w:w="7420" w:type="dxa"/>
+            <w:tcW w:w="8395" w:type="dxa"/>
             <w:shd w:val="clear" w:color="auto" w:fill="auto"/>
           </w:tcPr>
           <w:p>
@@ -5886,6 +6180,31 @@
                 <w:szCs w:val="22"/>
               </w:rPr>
             </w:pPr>
+            <w:r>
+              <w:rPr>
+                <w:rFonts w:cs="Gill Sans"/>
+                <w:szCs w:val="22"/>
+              </w:rPr>
+              <w:t xml:space="preserve">First of </w:t>
+            </w:r>
+            <w:proofErr w:type="spellStart"/>
+            <w:proofErr w:type="gramStart"/>
+            <w:r>
+              <w:rPr>
+                <w:rFonts w:cs="Gill Sans"/>
+                <w:szCs w:val="22"/>
+              </w:rPr>
+              <w:t>it’s</w:t>
+            </w:r>
+            <w:proofErr w:type="spellEnd"/>
+            <w:proofErr w:type="gramEnd"/>
+            <w:r>
+              <w:rPr>
+                <w:rFonts w:cs="Gill Sans"/>
+                <w:szCs w:val="22"/>
+              </w:rPr>
+              <w:t xml:space="preserve"> kind home equity marketplace connecting cash strapped homeowners to the general investing public. The platform is designed to be incredibly accessible and easy to use across all touch points (desktop, mobile, and other devices).</w:t>
+            </w:r>
           </w:p>
         </w:tc>
       </w:tr>
@@ -5897,7 +6216,7 @@
         </w:trPr>
         <w:tc>
           <w:tcPr>
-            <w:tcW w:w="1490" w:type="dxa"/>
+            <w:tcW w:w="1685" w:type="dxa"/>
             <w:shd w:val="clear" w:color="auto" w:fill="auto"/>
             <w:vAlign w:val="center"/>
           </w:tcPr>
@@ -5916,13 +6235,13 @@
                 <w:b/>
                 <w:szCs w:val="22"/>
               </w:rPr>
-              <w:t>Special Benefits</w:t>
+              <w:t>Unique Features</w:t>
             </w:r>
           </w:p>
         </w:tc>
         <w:tc>
           <w:tcPr>
-            <w:tcW w:w="7420" w:type="dxa"/>
+            <w:tcW w:w="8395" w:type="dxa"/>
             <w:shd w:val="clear" w:color="auto" w:fill="auto"/>
           </w:tcPr>
           <w:p>
@@ -5932,6 +6251,413 @@
                 <w:szCs w:val="22"/>
               </w:rPr>
             </w:pPr>
+            <w:r>
+              <w:rPr>
+                <w:rFonts w:cs="Gill Sans"/>
+                <w:szCs w:val="22"/>
+              </w:rPr>
+              <w:t xml:space="preserve">Unlike traditional financial products, </w:t>
+            </w:r>
+            <w:proofErr w:type="spellStart"/>
+            <w:r>
+              <w:rPr>
+                <w:rFonts w:cs="Gill Sans"/>
+                <w:szCs w:val="22"/>
+              </w:rPr>
+              <w:t>HomeSlice</w:t>
+            </w:r>
+            <w:proofErr w:type="spellEnd"/>
+            <w:r>
+              <w:rPr>
+                <w:rFonts w:cs="Gill Sans"/>
+                <w:szCs w:val="22"/>
+              </w:rPr>
+              <w:t xml:space="preserve"> enables homeowners to get cash in days, not weeks or months. Investors are able to browse (in real time) open investment opportunities on our easy to use web-based application. </w:t>
+            </w:r>
+          </w:p>
+        </w:tc>
+      </w:tr>
+      <w:tr>
+        <w:trPr>
+          <w:cantSplit/>
+          <w:trHeight w:hRule="exact" w:val="7210"/>
+          <w:jc w:val="center"/>
+        </w:trPr>
+        <w:tc>
+          <w:tcPr>
+            <w:tcW w:w="1685" w:type="dxa"/>
+            <w:shd w:val="clear" w:color="auto" w:fill="auto"/>
+            <w:vAlign w:val="center"/>
+          </w:tcPr>
+          <w:p>
+            <w:pPr>
+              <w:jc w:val="center"/>
+              <w:rPr>
+                <w:rFonts w:cs="Gill Sans"/>
+                <w:b/>
+                <w:szCs w:val="22"/>
+              </w:rPr>
+            </w:pPr>
+            <w:r>
+              <w:rPr>
+                <w:rFonts w:cs="Gill Sans"/>
+                <w:b/>
+                <w:szCs w:val="22"/>
+              </w:rPr>
+              <w:lastRenderedPageBreak/>
+              <w:t>Limits and Liabilities</w:t>
+            </w:r>
+          </w:p>
+        </w:tc>
+        <w:tc>
+          <w:tcPr>
+            <w:tcW w:w="8395" w:type="dxa"/>
+            <w:shd w:val="clear" w:color="auto" w:fill="auto"/>
+          </w:tcPr>
+          <w:p>
+            <w:pPr>
+              <w:rPr>
+                <w:rFonts w:cs="Gill Sans"/>
+                <w:szCs w:val="22"/>
+              </w:rPr>
+            </w:pPr>
+            <w:r>
+              <w:rPr>
+                <w:rFonts w:cs="Gill Sans"/>
+                <w:szCs w:val="22"/>
+              </w:rPr>
+              <w:t>The investable portion of a home will never exceed 30% of the value of the home. This threshold will</w:t>
+            </w:r>
+            <w:r>
+              <w:rPr>
+                <w:rFonts w:cs="Gill Sans"/>
+                <w:szCs w:val="22"/>
+              </w:rPr>
+              <w:t xml:space="preserve"> be built into our algorithm and we will have flags tracking investments, should they appreciate and breach the 30% threshold. </w:t>
+            </w:r>
+          </w:p>
+          <w:p>
+            <w:pPr>
+              <w:rPr>
+                <w:rFonts w:cs="Gill Sans"/>
+                <w:szCs w:val="22"/>
+              </w:rPr>
+            </w:pPr>
+          </w:p>
+          <w:p>
+            <w:pPr>
+              <w:rPr>
+                <w:rFonts w:cs="Gill Sans"/>
+                <w:szCs w:val="22"/>
+              </w:rPr>
+            </w:pPr>
+            <w:r>
+              <w:rPr>
+                <w:rFonts w:cs="Gill Sans"/>
+                <w:szCs w:val="22"/>
+              </w:rPr>
+              <w:t xml:space="preserve">There is significant liability associated with any real estate investment, that is no different for investments on </w:t>
+            </w:r>
+            <w:proofErr w:type="spellStart"/>
+            <w:r>
+              <w:rPr>
+                <w:rFonts w:cs="Gill Sans"/>
+                <w:szCs w:val="22"/>
+              </w:rPr>
+              <w:t>HomeSlice</w:t>
+            </w:r>
+            <w:proofErr w:type="spellEnd"/>
+            <w:r>
+              <w:rPr>
+                <w:rFonts w:cs="Gill Sans"/>
+                <w:szCs w:val="22"/>
+              </w:rPr>
+              <w:t xml:space="preserve">. There will be enough data points in order to inform good investment decisions and </w:t>
+            </w:r>
+            <w:proofErr w:type="spellStart"/>
+            <w:r>
+              <w:rPr>
+                <w:rFonts w:cs="Gill Sans"/>
+                <w:szCs w:val="22"/>
+              </w:rPr>
+              <w:t>HomeSlice’s</w:t>
+            </w:r>
+            <w:proofErr w:type="spellEnd"/>
+            <w:r>
+              <w:rPr>
+                <w:rFonts w:cs="Gill Sans"/>
+                <w:szCs w:val="22"/>
+              </w:rPr>
+              <w:t xml:space="preserve"> </w:t>
+            </w:r>
+            <w:proofErr w:type="gramStart"/>
+            <w:r>
+              <w:rPr>
+                <w:rFonts w:cs="Gill Sans"/>
+                <w:szCs w:val="22"/>
+              </w:rPr>
+              <w:t>algorithm’s</w:t>
+            </w:r>
+            <w:proofErr w:type="gramEnd"/>
+            <w:r>
+              <w:rPr>
+                <w:rFonts w:cs="Gill Sans"/>
+                <w:szCs w:val="22"/>
+              </w:rPr>
+              <w:t xml:space="preserve"> will risk adjust properties to mitigate chances of material loss. </w:t>
+            </w:r>
+          </w:p>
+          <w:p>
+            <w:pPr>
+              <w:rPr>
+                <w:rFonts w:cs="Gill Sans"/>
+                <w:szCs w:val="22"/>
+              </w:rPr>
+            </w:pPr>
+          </w:p>
+          <w:p>
+            <w:pPr>
+              <w:rPr>
+                <w:rFonts w:cs="Gill Sans"/>
+                <w:szCs w:val="22"/>
+              </w:rPr>
+            </w:pPr>
+            <w:r>
+              <w:rPr>
+                <w:rFonts w:cs="Gill Sans"/>
+                <w:szCs w:val="22"/>
+              </w:rPr>
+              <w:t xml:space="preserve">Contract law concerns, Bank dealings, and credit risk also present liability. </w:t>
+            </w:r>
+          </w:p>
+          <w:p>
+            <w:pPr>
+              <w:rPr>
+                <w:rFonts w:cs="Gill Sans"/>
+                <w:szCs w:val="22"/>
+              </w:rPr>
+            </w:pPr>
+          </w:p>
+          <w:p>
+            <w:pPr>
+              <w:pStyle w:val="NormalWeb"/>
+              <w:spacing w:before="0" w:beforeAutospacing="0" w:after="0" w:afterAutospacing="0"/>
+              <w:rPr>
+                <w:rFonts w:ascii="Times New Roman" w:eastAsia="Times New Roman" w:hAnsi="Times New Roman"/>
+                <w:szCs w:val="24"/>
+              </w:rPr>
+            </w:pPr>
+            <w:r>
+              <w:rPr>
+                <w:rFonts w:ascii="Arial" w:hAnsi="Arial" w:cs="Arial"/>
+                <w:color w:val="000000"/>
+                <w:sz w:val="22"/>
+                <w:szCs w:val="22"/>
+              </w:rPr>
+              <w:t>Contract Considerations</w:t>
+            </w:r>
+          </w:p>
+          <w:p>
+            <w:pPr>
+              <w:pStyle w:val="NormalWeb"/>
+              <w:numPr>
+                <w:ilvl w:val="0"/>
+                <w:numId w:val="49"/>
+              </w:numPr>
+              <w:spacing w:before="0" w:beforeAutospacing="0" w:after="0" w:afterAutospacing="0"/>
+              <w:textAlignment w:val="baseline"/>
+              <w:rPr>
+                <w:rFonts w:ascii="Arial" w:hAnsi="Arial" w:cs="Arial"/>
+                <w:color w:val="000000"/>
+                <w:sz w:val="22"/>
+                <w:szCs w:val="22"/>
+              </w:rPr>
+            </w:pPr>
+            <w:r>
+              <w:rPr>
+                <w:rFonts w:ascii="Arial" w:hAnsi="Arial" w:cs="Arial"/>
+                <w:color w:val="000000"/>
+                <w:sz w:val="22"/>
+                <w:szCs w:val="22"/>
+              </w:rPr>
+              <w:t>Must include language asserting the homeowner will remain current on their mortgage (i.e. signed and delivered to Lender). Any lapse or delinquencies could qualify as a breach. </w:t>
+            </w:r>
+          </w:p>
+          <w:p>
+            <w:pPr>
+              <w:pStyle w:val="NormalWeb"/>
+              <w:numPr>
+                <w:ilvl w:val="0"/>
+                <w:numId w:val="49"/>
+              </w:numPr>
+              <w:spacing w:before="0" w:beforeAutospacing="0" w:after="0" w:afterAutospacing="0"/>
+              <w:textAlignment w:val="baseline"/>
+              <w:rPr>
+                <w:rFonts w:ascii="Arial" w:hAnsi="Arial" w:cs="Arial"/>
+                <w:color w:val="000000"/>
+                <w:sz w:val="22"/>
+                <w:szCs w:val="22"/>
+              </w:rPr>
+            </w:pPr>
+            <w:r>
+              <w:rPr>
+                <w:rFonts w:ascii="Arial" w:hAnsi="Arial" w:cs="Arial"/>
+                <w:color w:val="000000"/>
+                <w:sz w:val="22"/>
+                <w:szCs w:val="22"/>
+              </w:rPr>
+              <w:t xml:space="preserve">No debt owed to </w:t>
+            </w:r>
+            <w:proofErr w:type="spellStart"/>
+            <w:r>
+              <w:rPr>
+                <w:rFonts w:ascii="Arial" w:hAnsi="Arial" w:cs="Arial"/>
+                <w:color w:val="000000"/>
+                <w:sz w:val="22"/>
+                <w:szCs w:val="22"/>
+              </w:rPr>
+              <w:t>HomeSlice</w:t>
+            </w:r>
+            <w:proofErr w:type="spellEnd"/>
+            <w:r>
+              <w:rPr>
+                <w:rFonts w:ascii="Arial" w:hAnsi="Arial" w:cs="Arial"/>
+                <w:color w:val="000000"/>
+                <w:sz w:val="22"/>
+                <w:szCs w:val="22"/>
+              </w:rPr>
+              <w:t xml:space="preserve"> upon liquidation of property executed via foreclosure or similar forfeiture</w:t>
+            </w:r>
+          </w:p>
+          <w:p>
+            <w:pPr>
+              <w:pStyle w:val="NormalWeb"/>
+              <w:numPr>
+                <w:ilvl w:val="0"/>
+                <w:numId w:val="49"/>
+              </w:numPr>
+              <w:spacing w:before="0" w:beforeAutospacing="0" w:after="0" w:afterAutospacing="0"/>
+              <w:textAlignment w:val="baseline"/>
+              <w:rPr>
+                <w:rFonts w:ascii="Arial" w:hAnsi="Arial" w:cs="Arial"/>
+                <w:color w:val="000000"/>
+                <w:sz w:val="22"/>
+                <w:szCs w:val="22"/>
+              </w:rPr>
+            </w:pPr>
+            <w:r>
+              <w:rPr>
+                <w:rFonts w:ascii="Arial" w:hAnsi="Arial" w:cs="Arial"/>
+                <w:color w:val="000000"/>
+                <w:sz w:val="22"/>
+                <w:szCs w:val="22"/>
+              </w:rPr>
+              <w:t>Need to market to Banks/Lenders’ interests as well, to not allow them to think they will somehow not be able to collect on their extended credit obligation</w:t>
+            </w:r>
+            <w:r>
+              <w:rPr>
+                <w:rFonts w:ascii="Arial" w:hAnsi="Arial" w:cs="Arial"/>
+                <w:color w:val="000000"/>
+                <w:sz w:val="22"/>
+                <w:szCs w:val="22"/>
+              </w:rPr>
+              <w:t xml:space="preserve"> (below snippet from sample Deed of Trust [MD])</w:t>
+            </w:r>
+          </w:p>
+          <w:p>
+            <w:pPr>
+              <w:pStyle w:val="NormalWeb"/>
+              <w:numPr>
+                <w:ilvl w:val="1"/>
+                <w:numId w:val="49"/>
+              </w:numPr>
+              <w:spacing w:before="0" w:beforeAutospacing="0" w:after="0" w:afterAutospacing="0"/>
+              <w:textAlignment w:val="baseline"/>
+              <w:rPr>
+                <w:rFonts w:ascii="Arial" w:hAnsi="Arial" w:cs="Arial"/>
+                <w:i/>
+                <w:iCs/>
+                <w:color w:val="000000"/>
+                <w:sz w:val="22"/>
+                <w:szCs w:val="22"/>
+              </w:rPr>
+            </w:pPr>
+            <w:r>
+              <w:rPr>
+                <w:rFonts w:ascii="Arial" w:hAnsi="Arial" w:cs="Arial"/>
+                <w:i/>
+                <w:iCs/>
+                <w:color w:val="000000"/>
+                <w:sz w:val="22"/>
+                <w:szCs w:val="22"/>
+              </w:rPr>
+              <w:t xml:space="preserve">If all or any part of the Property or any Interest in the Property is sold or transferred (or if Borrower is not a natural person and a beneficial interest in Borrower is sold or transferred) </w:t>
+            </w:r>
+            <w:r>
+              <w:rPr>
+                <w:rFonts w:ascii="Arial" w:hAnsi="Arial" w:cs="Arial"/>
+                <w:b/>
+                <w:bCs/>
+                <w:i/>
+                <w:iCs/>
+                <w:color w:val="000000"/>
+                <w:sz w:val="22"/>
+                <w:szCs w:val="22"/>
+                <w:u w:val="single"/>
+              </w:rPr>
+              <w:t>without Lender’s prior written consent</w:t>
+            </w:r>
+            <w:r>
+              <w:rPr>
+                <w:rFonts w:ascii="Arial" w:hAnsi="Arial" w:cs="Arial"/>
+                <w:i/>
+                <w:iCs/>
+                <w:color w:val="000000"/>
+                <w:sz w:val="22"/>
+                <w:szCs w:val="22"/>
+              </w:rPr>
+              <w:t xml:space="preserve">, Lender may require immediate payment in full of all sums secured by this Security Instrument. (per CFPB example, section 18) - </w:t>
+            </w:r>
+            <w:r>
+              <w:rPr>
+                <w:rFonts w:ascii="Arial" w:hAnsi="Arial" w:cs="Arial"/>
+                <w:b/>
+                <w:bCs/>
+                <w:i/>
+                <w:iCs/>
+                <w:color w:val="000000"/>
+                <w:sz w:val="22"/>
+                <w:szCs w:val="22"/>
+                <w:u w:val="single"/>
+              </w:rPr>
+              <w:t>potential loop</w:t>
+            </w:r>
+          </w:p>
+          <w:p>
+            <w:pPr>
+              <w:pStyle w:val="NormalWeb"/>
+              <w:numPr>
+                <w:ilvl w:val="1"/>
+                <w:numId w:val="49"/>
+              </w:numPr>
+              <w:spacing w:before="0" w:beforeAutospacing="0" w:after="0" w:afterAutospacing="0"/>
+              <w:textAlignment w:val="baseline"/>
+              <w:rPr>
+                <w:rFonts w:ascii="Arial" w:hAnsi="Arial" w:cs="Arial"/>
+                <w:color w:val="000000"/>
+                <w:sz w:val="22"/>
+                <w:szCs w:val="22"/>
+              </w:rPr>
+            </w:pPr>
+            <w:r>
+              <w:rPr>
+                <w:rFonts w:ascii="Arial" w:hAnsi="Arial" w:cs="Arial"/>
+                <w:color w:val="000000"/>
+                <w:sz w:val="22"/>
+                <w:szCs w:val="22"/>
+              </w:rPr>
+              <w:t>Protect Lenders interest in the property</w:t>
+            </w:r>
           </w:p>
         </w:tc>
       </w:tr>
@@ -5943,7 +6669,7 @@
         </w:trPr>
         <w:tc>
           <w:tcPr>
-            <w:tcW w:w="1490" w:type="dxa"/>
+            <w:tcW w:w="1685" w:type="dxa"/>
             <w:shd w:val="clear" w:color="auto" w:fill="auto"/>
             <w:vAlign w:val="center"/>
           </w:tcPr>
@@ -5962,13 +6688,13 @@
                 <w:b/>
                 <w:szCs w:val="22"/>
               </w:rPr>
-              <w:t>Unique Features</w:t>
+              <w:t>Production and Delivery</w:t>
             </w:r>
           </w:p>
         </w:tc>
         <w:tc>
           <w:tcPr>
-            <w:tcW w:w="7420" w:type="dxa"/>
+            <w:tcW w:w="8395" w:type="dxa"/>
             <w:shd w:val="clear" w:color="auto" w:fill="auto"/>
           </w:tcPr>
           <w:p>
@@ -5978,144 +6704,43 @@
                 <w:szCs w:val="22"/>
               </w:rPr>
             </w:pPr>
-          </w:p>
-        </w:tc>
-      </w:tr>
-      <w:tr>
-        <w:trPr>
-          <w:cantSplit/>
-          <w:trHeight w:hRule="exact" w:val="1440"/>
-          <w:jc w:val="center"/>
-        </w:trPr>
-        <w:tc>
-          <w:tcPr>
-            <w:tcW w:w="1490" w:type="dxa"/>
-            <w:shd w:val="clear" w:color="auto" w:fill="auto"/>
-            <w:vAlign w:val="center"/>
-          </w:tcPr>
-          <w:p>
-            <w:pPr>
-              <w:jc w:val="center"/>
+            <w:r>
               <w:rPr>
                 <w:rFonts w:cs="Gill Sans"/>
-                <w:b/>
-                <w:szCs w:val="22"/>
-              </w:rPr>
-            </w:pPr>
+                <w:szCs w:val="22"/>
+              </w:rPr>
+              <w:t xml:space="preserve">Transfer of ownership will be executed via signed contract between homeowner and investor. The contract agreement and the connection between homeowner and investor will all occur and exist on the </w:t>
+            </w:r>
+            <w:proofErr w:type="spellStart"/>
             <w:r>
               <w:rPr>
                 <w:rFonts w:cs="Gill Sans"/>
-                <w:b/>
-                <w:szCs w:val="22"/>
-              </w:rPr>
-              <w:t>Limits and Liabilities</w:t>
-            </w:r>
-          </w:p>
-        </w:tc>
-        <w:tc>
-          <w:tcPr>
-            <w:tcW w:w="7420" w:type="dxa"/>
-            <w:shd w:val="clear" w:color="auto" w:fill="auto"/>
-          </w:tcPr>
-          <w:p>
-            <w:pPr>
+                <w:szCs w:val="22"/>
+              </w:rPr>
+              <w:t>HomeSlice</w:t>
+            </w:r>
+            <w:proofErr w:type="spellEnd"/>
+            <w:r>
               <w:rPr>
                 <w:rFonts w:cs="Gill Sans"/>
                 <w:szCs w:val="22"/>
               </w:rPr>
-            </w:pPr>
-          </w:p>
-        </w:tc>
-      </w:tr>
-      <w:tr>
-        <w:trPr>
-          <w:cantSplit/>
-          <w:trHeight w:hRule="exact" w:val="1440"/>
-          <w:jc w:val="center"/>
-        </w:trPr>
-        <w:tc>
-          <w:tcPr>
-            <w:tcW w:w="1490" w:type="dxa"/>
-            <w:shd w:val="clear" w:color="auto" w:fill="auto"/>
-            <w:vAlign w:val="center"/>
-          </w:tcPr>
-          <w:p>
-            <w:pPr>
-              <w:jc w:val="center"/>
+              <w:t xml:space="preserve"> platform. Homeowners and Investors alike will create log in credentials and be able to track performance and </w:t>
+            </w:r>
+            <w:r>
               <w:rPr>
                 <w:rFonts w:cs="Gill Sans"/>
-                <w:b/>
-                <w:szCs w:val="22"/>
-              </w:rPr>
-            </w:pPr>
+                <w:szCs w:val="22"/>
+              </w:rPr>
+              <w:t xml:space="preserve">investment </w:t>
+            </w:r>
             <w:r>
               <w:rPr>
                 <w:rFonts w:cs="Gill Sans"/>
-                <w:b/>
-                <w:szCs w:val="22"/>
-              </w:rPr>
-              <w:t>Production and Delivery</w:t>
-            </w:r>
-          </w:p>
-        </w:tc>
-        <w:tc>
-          <w:tcPr>
-            <w:tcW w:w="7420" w:type="dxa"/>
-            <w:shd w:val="clear" w:color="auto" w:fill="auto"/>
-          </w:tcPr>
-          <w:p>
-            <w:pPr>
-              <w:rPr>
-                <w:rFonts w:cs="Gill Sans"/>
-                <w:szCs w:val="22"/>
-              </w:rPr>
-            </w:pPr>
-          </w:p>
-        </w:tc>
-      </w:tr>
-      <w:tr>
-        <w:trPr>
-          <w:cantSplit/>
-          <w:trHeight w:hRule="exact" w:val="1440"/>
-          <w:jc w:val="center"/>
-        </w:trPr>
-        <w:tc>
-          <w:tcPr>
-            <w:tcW w:w="1490" w:type="dxa"/>
-            <w:shd w:val="clear" w:color="auto" w:fill="auto"/>
-            <w:vAlign w:val="center"/>
-          </w:tcPr>
-          <w:p>
-            <w:pPr>
-              <w:jc w:val="center"/>
-              <w:rPr>
-                <w:rFonts w:cs="Gill Sans"/>
-                <w:b/>
-                <w:szCs w:val="22"/>
-              </w:rPr>
-            </w:pPr>
-            <w:r>
-              <w:rPr>
-                <w:rFonts w:cs="Gill Sans"/>
-                <w:b/>
-                <w:szCs w:val="22"/>
-              </w:rPr>
-              <w:t>Suppliers</w:t>
-            </w:r>
-          </w:p>
-        </w:tc>
-        <w:tc>
-          <w:tcPr>
-            <w:tcW w:w="7423" w:type="dxa"/>
-            <w:shd w:val="clear" w:color="auto" w:fill="auto"/>
-          </w:tcPr>
-          <w:p>
-            <w:pPr>
-              <w:rPr>
-                <w:rFonts w:cs="Gill Sans"/>
-                <w:szCs w:val="22"/>
-              </w:rPr>
-            </w:pPr>
+                <w:szCs w:val="22"/>
+              </w:rPr>
+              <w:t xml:space="preserve">values via dashboard within the application. </w:t>
+            </w:r>
           </w:p>
         </w:tc>
       </w:tr>
@@ -6127,7 +6752,7 @@
         </w:trPr>
         <w:tc>
           <w:tcPr>
-            <w:tcW w:w="1490" w:type="dxa"/>
+            <w:tcW w:w="1685" w:type="dxa"/>
             <w:shd w:val="clear" w:color="auto" w:fill="auto"/>
             <w:vAlign w:val="center"/>
           </w:tcPr>
@@ -6152,7 +6777,7 @@
         </w:tc>
         <w:tc>
           <w:tcPr>
-            <w:tcW w:w="7423" w:type="dxa"/>
+            <w:tcW w:w="8395" w:type="dxa"/>
             <w:shd w:val="clear" w:color="auto" w:fill="auto"/>
           </w:tcPr>
           <w:p>
@@ -6162,18 +6787,26 @@
                 <w:szCs w:val="22"/>
               </w:rPr>
             </w:pPr>
+            <w:r>
+              <w:rPr>
+                <w:rFonts w:cs="Gill Sans"/>
+                <w:color w:val="FF0000"/>
+                <w:szCs w:val="22"/>
+              </w:rPr>
+              <w:t>&lt;NEED TO UPDATE&gt;</w:t>
+            </w:r>
           </w:p>
         </w:tc>
       </w:tr>
       <w:tr>
         <w:trPr>
           <w:cantSplit/>
-          <w:trHeight w:val="1872"/>
+          <w:trHeight w:val="6659"/>
           <w:jc w:val="center"/>
         </w:trPr>
         <w:tc>
           <w:tcPr>
-            <w:tcW w:w="1490" w:type="dxa"/>
+            <w:tcW w:w="1685" w:type="dxa"/>
             <w:shd w:val="clear" w:color="auto" w:fill="auto"/>
             <w:vAlign w:val="center"/>
           </w:tcPr>
@@ -6192,6 +6825,7 @@
                 <w:b/>
                 <w:szCs w:val="22"/>
               </w:rPr>
+              <w:lastRenderedPageBreak/>
               <w:t>Product/</w:t>
             </w:r>
           </w:p>
@@ -6216,16 +6850,1152 @@
         </w:tc>
         <w:tc>
           <w:tcPr>
-            <w:tcW w:w="7423" w:type="dxa"/>
+            <w:tcW w:w="8395" w:type="dxa"/>
             <w:shd w:val="clear" w:color="auto" w:fill="auto"/>
           </w:tcPr>
           <w:p>
             <w:pPr>
               <w:rPr>
-                <w:rFonts w:cs="Gill Sans"/>
-                <w:szCs w:val="22"/>
-              </w:rPr>
-            </w:pPr>
+                <w:rFonts w:ascii="Arial" w:hAnsi="Arial" w:cs="Arial"/>
+                <w:color w:val="1D1C1D"/>
+                <w:sz w:val="23"/>
+                <w:szCs w:val="23"/>
+                <w:shd w:val="clear" w:color="auto" w:fill="F8F8F8"/>
+              </w:rPr>
+            </w:pPr>
+            <w:r>
+              <w:rPr>
+                <w:rFonts w:ascii="Arial" w:hAnsi="Arial" w:cs="Arial"/>
+                <w:color w:val="1D1C1D"/>
+                <w:sz w:val="23"/>
+                <w:szCs w:val="23"/>
+                <w:shd w:val="clear" w:color="auto" w:fill="F8F8F8"/>
+              </w:rPr>
+              <w:t>Transaction Example:</w:t>
+            </w:r>
+          </w:p>
+          <w:p>
+            <w:pPr>
+              <w:rPr>
+                <w:rFonts w:ascii="Arial" w:hAnsi="Arial" w:cs="Arial"/>
+                <w:color w:val="1D1C1D"/>
+                <w:sz w:val="23"/>
+                <w:szCs w:val="23"/>
+                <w:shd w:val="clear" w:color="auto" w:fill="F8F8F8"/>
+              </w:rPr>
+            </w:pPr>
+          </w:p>
+          <w:p>
+            <w:pPr>
+              <w:rPr>
+                <w:rFonts w:ascii="Arial" w:hAnsi="Arial" w:cs="Arial"/>
+                <w:color w:val="1D1C1D"/>
+                <w:sz w:val="23"/>
+                <w:szCs w:val="23"/>
+                <w:shd w:val="clear" w:color="auto" w:fill="F8F8F8"/>
+              </w:rPr>
+            </w:pPr>
+            <w:r>
+              <w:rPr>
+                <w:rFonts w:ascii="Arial" w:hAnsi="Arial" w:cs="Arial"/>
+                <w:color w:val="1D1C1D"/>
+                <w:sz w:val="23"/>
+                <w:szCs w:val="23"/>
+                <w:shd w:val="clear" w:color="auto" w:fill="F8F8F8"/>
+              </w:rPr>
+              <w:t xml:space="preserve">Assumption: Homeowner </w:t>
+            </w:r>
+            <w:r>
+              <w:rPr>
+                <w:rFonts w:ascii="Arial" w:hAnsi="Arial" w:cs="Arial"/>
+                <w:color w:val="1D1C1D"/>
+                <w:sz w:val="23"/>
+                <w:szCs w:val="23"/>
+                <w:shd w:val="clear" w:color="auto" w:fill="F8F8F8"/>
+              </w:rPr>
+              <w:t>own</w:t>
+            </w:r>
+            <w:r>
+              <w:rPr>
+                <w:rFonts w:ascii="Arial" w:hAnsi="Arial" w:cs="Arial"/>
+                <w:color w:val="1D1C1D"/>
+                <w:sz w:val="23"/>
+                <w:szCs w:val="23"/>
+                <w:shd w:val="clear" w:color="auto" w:fill="F8F8F8"/>
+              </w:rPr>
+              <w:t>s</w:t>
+            </w:r>
+            <w:r>
+              <w:rPr>
+                <w:rFonts w:ascii="Arial" w:hAnsi="Arial" w:cs="Arial"/>
+                <w:color w:val="1D1C1D"/>
+                <w:sz w:val="23"/>
+                <w:szCs w:val="23"/>
+                <w:shd w:val="clear" w:color="auto" w:fill="F8F8F8"/>
+              </w:rPr>
+              <w:t xml:space="preserve"> 100% of the home outright</w:t>
+            </w:r>
+            <w:r>
+              <w:rPr>
+                <w:rFonts w:ascii="Arial" w:hAnsi="Arial" w:cs="Arial"/>
+                <w:color w:val="1D1C1D"/>
+                <w:sz w:val="23"/>
+                <w:szCs w:val="23"/>
+                <w:shd w:val="clear" w:color="auto" w:fill="F8F8F8"/>
+              </w:rPr>
+              <w:t>, mortgage paid off.</w:t>
+            </w:r>
+          </w:p>
+          <w:p>
+            <w:pPr>
+              <w:rPr>
+                <w:rFonts w:ascii="Arial" w:hAnsi="Arial" w:cs="Arial"/>
+                <w:color w:val="1D1C1D"/>
+                <w:sz w:val="23"/>
+                <w:szCs w:val="23"/>
+                <w:shd w:val="clear" w:color="auto" w:fill="F8F8F8"/>
+              </w:rPr>
+            </w:pPr>
+          </w:p>
+          <w:p>
+            <w:pPr>
+              <w:rPr>
+                <w:rFonts w:ascii="Arial" w:hAnsi="Arial" w:cs="Arial"/>
+                <w:color w:val="1D1C1D"/>
+                <w:sz w:val="23"/>
+                <w:szCs w:val="23"/>
+                <w:shd w:val="clear" w:color="auto" w:fill="F8F8F8"/>
+              </w:rPr>
+            </w:pPr>
+            <w:r>
+              <w:rPr>
+                <w:rFonts w:ascii="Arial" w:hAnsi="Arial" w:cs="Arial"/>
+                <w:color w:val="1D1C1D"/>
+                <w:sz w:val="23"/>
+                <w:szCs w:val="23"/>
+                <w:shd w:val="clear" w:color="auto" w:fill="F8F8F8"/>
+              </w:rPr>
+              <w:t>Considerations: Using small dollar amounts to best illustrate the transaction.</w:t>
+            </w:r>
+          </w:p>
+          <w:p>
+            <w:pPr>
+              <w:rPr>
+                <w:rFonts w:ascii="Arial" w:hAnsi="Arial" w:cs="Arial"/>
+                <w:color w:val="1D1C1D"/>
+                <w:sz w:val="23"/>
+                <w:szCs w:val="23"/>
+                <w:shd w:val="clear" w:color="auto" w:fill="F8F8F8"/>
+              </w:rPr>
+            </w:pPr>
+          </w:p>
+          <w:p>
+            <w:pPr>
+              <w:rPr>
+                <w:rFonts w:ascii="Arial" w:hAnsi="Arial" w:cs="Arial"/>
+                <w:color w:val="1D1C1D"/>
+                <w:sz w:val="23"/>
+                <w:szCs w:val="23"/>
+                <w:shd w:val="clear" w:color="auto" w:fill="F8F8F8"/>
+              </w:rPr>
+            </w:pPr>
+            <w:r>
+              <w:rPr>
+                <w:rFonts w:ascii="Arial" w:hAnsi="Arial" w:cs="Arial"/>
+                <w:color w:val="1D1C1D"/>
+                <w:sz w:val="23"/>
+                <w:szCs w:val="23"/>
+                <w:shd w:val="clear" w:color="auto" w:fill="F8F8F8"/>
+              </w:rPr>
+              <w:t>Homeowner comes</w:t>
+            </w:r>
+            <w:r>
+              <w:rPr>
+                <w:rFonts w:ascii="Arial" w:hAnsi="Arial" w:cs="Arial"/>
+                <w:color w:val="1D1C1D"/>
+                <w:sz w:val="23"/>
+                <w:szCs w:val="23"/>
+                <w:shd w:val="clear" w:color="auto" w:fill="F8F8F8"/>
+              </w:rPr>
+              <w:t xml:space="preserve"> to the site and </w:t>
+            </w:r>
+            <w:r>
+              <w:rPr>
+                <w:rFonts w:ascii="Arial" w:hAnsi="Arial" w:cs="Arial"/>
+                <w:color w:val="1D1C1D"/>
+                <w:sz w:val="23"/>
+                <w:szCs w:val="23"/>
+                <w:shd w:val="clear" w:color="auto" w:fill="F8F8F8"/>
+              </w:rPr>
+              <w:t>inputs the address of his/her</w:t>
+            </w:r>
+            <w:r>
+              <w:rPr>
+                <w:rFonts w:ascii="Arial" w:hAnsi="Arial" w:cs="Arial"/>
+                <w:color w:val="1D1C1D"/>
+                <w:sz w:val="23"/>
+                <w:szCs w:val="23"/>
+                <w:shd w:val="clear" w:color="auto" w:fill="F8F8F8"/>
+              </w:rPr>
+              <w:t xml:space="preserve"> home</w:t>
+            </w:r>
+            <w:r>
+              <w:rPr>
+                <w:rFonts w:ascii="Arial" w:hAnsi="Arial" w:cs="Arial"/>
+                <w:color w:val="1D1C1D"/>
+                <w:sz w:val="23"/>
+                <w:szCs w:val="23"/>
+                <w:shd w:val="clear" w:color="auto" w:fill="F8F8F8"/>
+              </w:rPr>
+              <w:t xml:space="preserve">. The </w:t>
+            </w:r>
+            <w:proofErr w:type="spellStart"/>
+            <w:r>
+              <w:rPr>
+                <w:rFonts w:ascii="Arial" w:hAnsi="Arial" w:cs="Arial"/>
+                <w:color w:val="1D1C1D"/>
+                <w:sz w:val="23"/>
+                <w:szCs w:val="23"/>
+                <w:shd w:val="clear" w:color="auto" w:fill="F8F8F8"/>
+              </w:rPr>
+              <w:t>HomeSlice</w:t>
+            </w:r>
+            <w:proofErr w:type="spellEnd"/>
+            <w:r>
+              <w:rPr>
+                <w:rFonts w:ascii="Arial" w:hAnsi="Arial" w:cs="Arial"/>
+                <w:color w:val="1D1C1D"/>
+                <w:sz w:val="23"/>
+                <w:szCs w:val="23"/>
+                <w:shd w:val="clear" w:color="auto" w:fill="F8F8F8"/>
+              </w:rPr>
+              <w:t xml:space="preserve"> platform leverages the Zillow API (Zestimate) and our algorithm uses that figure as the basis of the ‘Risk Adjusted Home Value’ calculation, the result of which is then presented to the homeowner as the amount of cash they may be able to receive in exchange for up to 30% of their home’s value. </w:t>
+            </w:r>
+          </w:p>
+          <w:p>
+            <w:pPr>
+              <w:rPr>
+                <w:rFonts w:ascii="Arial" w:hAnsi="Arial" w:cs="Arial"/>
+                <w:color w:val="1D1C1D"/>
+                <w:sz w:val="23"/>
+                <w:szCs w:val="23"/>
+                <w:shd w:val="clear" w:color="auto" w:fill="F8F8F8"/>
+              </w:rPr>
+            </w:pPr>
+          </w:p>
+          <w:p>
+            <w:pPr>
+              <w:rPr>
+                <w:rFonts w:ascii="Arial" w:hAnsi="Arial" w:cs="Arial"/>
+                <w:color w:val="1D1C1D"/>
+                <w:sz w:val="23"/>
+                <w:szCs w:val="23"/>
+                <w:shd w:val="clear" w:color="auto" w:fill="F8F8F8"/>
+              </w:rPr>
+            </w:pPr>
+            <w:r>
+              <w:rPr>
+                <w:rFonts w:ascii="Arial" w:hAnsi="Arial" w:cs="Arial"/>
+                <w:color w:val="1D1C1D"/>
+                <w:sz w:val="23"/>
+                <w:szCs w:val="23"/>
+                <w:shd w:val="clear" w:color="auto" w:fill="F8F8F8"/>
+              </w:rPr>
+              <w:t xml:space="preserve">Upon entering the address, </w:t>
+            </w:r>
+            <w:proofErr w:type="spellStart"/>
+            <w:r>
+              <w:rPr>
+                <w:rFonts w:ascii="Arial" w:hAnsi="Arial" w:cs="Arial"/>
+                <w:color w:val="1D1C1D"/>
+                <w:sz w:val="23"/>
+                <w:szCs w:val="23"/>
+                <w:shd w:val="clear" w:color="auto" w:fill="F8F8F8"/>
+              </w:rPr>
+              <w:t>HomeSlice</w:t>
+            </w:r>
+            <w:proofErr w:type="spellEnd"/>
+            <w:r>
+              <w:rPr>
+                <w:rFonts w:ascii="Arial" w:hAnsi="Arial" w:cs="Arial"/>
+                <w:color w:val="1D1C1D"/>
+                <w:sz w:val="23"/>
+                <w:szCs w:val="23"/>
+                <w:shd w:val="clear" w:color="auto" w:fill="F8F8F8"/>
+              </w:rPr>
+              <w:t xml:space="preserve"> notes the home </w:t>
+            </w:r>
+            <w:r>
+              <w:rPr>
+                <w:rFonts w:ascii="Arial" w:hAnsi="Arial" w:cs="Arial"/>
+                <w:color w:val="1D1C1D"/>
+                <w:sz w:val="23"/>
+                <w:szCs w:val="23"/>
+                <w:shd w:val="clear" w:color="auto" w:fill="F8F8F8"/>
+              </w:rPr>
+              <w:t>is worth $100</w:t>
+            </w:r>
+            <w:r>
+              <w:rPr>
+                <w:rFonts w:ascii="Arial" w:hAnsi="Arial" w:cs="Arial"/>
+                <w:color w:val="1D1C1D"/>
+                <w:sz w:val="23"/>
+                <w:szCs w:val="23"/>
+                <w:shd w:val="clear" w:color="auto" w:fill="F8F8F8"/>
+              </w:rPr>
+              <w:t xml:space="preserve"> and our risk </w:t>
+            </w:r>
+            <w:r>
+              <w:rPr>
+                <w:rFonts w:ascii="Arial" w:hAnsi="Arial" w:cs="Arial"/>
+                <w:color w:val="1D1C1D"/>
+                <w:sz w:val="23"/>
+                <w:szCs w:val="23"/>
+                <w:shd w:val="clear" w:color="auto" w:fill="F8F8F8"/>
+              </w:rPr>
+              <w:t>algo</w:t>
+            </w:r>
+            <w:r>
+              <w:rPr>
+                <w:rFonts w:ascii="Arial" w:hAnsi="Arial" w:cs="Arial"/>
+                <w:color w:val="1D1C1D"/>
+                <w:sz w:val="23"/>
+                <w:szCs w:val="23"/>
+                <w:shd w:val="clear" w:color="auto" w:fill="F8F8F8"/>
+              </w:rPr>
+              <w:t>rithm</w:t>
+            </w:r>
+            <w:r>
+              <w:rPr>
+                <w:rFonts w:ascii="Arial" w:hAnsi="Arial" w:cs="Arial"/>
+                <w:color w:val="1D1C1D"/>
+                <w:sz w:val="23"/>
+                <w:szCs w:val="23"/>
+                <w:shd w:val="clear" w:color="auto" w:fill="F8F8F8"/>
+              </w:rPr>
+              <w:t xml:space="preserve"> </w:t>
+            </w:r>
+            <w:r>
+              <w:rPr>
+                <w:rFonts w:ascii="Arial" w:hAnsi="Arial" w:cs="Arial"/>
+                <w:color w:val="1D1C1D"/>
+                <w:sz w:val="23"/>
+                <w:szCs w:val="23"/>
+                <w:shd w:val="clear" w:color="auto" w:fill="F8F8F8"/>
+              </w:rPr>
+              <w:t>denotes a max cash value available today of</w:t>
+            </w:r>
+            <w:r>
+              <w:rPr>
+                <w:rFonts w:ascii="Arial" w:hAnsi="Arial" w:cs="Arial"/>
+                <w:color w:val="1D1C1D"/>
+                <w:sz w:val="23"/>
+                <w:szCs w:val="23"/>
+                <w:shd w:val="clear" w:color="auto" w:fill="F8F8F8"/>
+              </w:rPr>
+              <w:t xml:space="preserve"> $30</w:t>
+            </w:r>
+            <w:r>
+              <w:rPr>
+                <w:rFonts w:ascii="Arial" w:hAnsi="Arial" w:cs="Arial"/>
+                <w:color w:val="1D1C1D"/>
+                <w:sz w:val="23"/>
+                <w:szCs w:val="23"/>
+                <w:shd w:val="clear" w:color="auto" w:fill="F8F8F8"/>
+              </w:rPr>
+              <w:t>.</w:t>
+            </w:r>
+            <w:r>
+              <w:rPr>
+                <w:rFonts w:ascii="Arial" w:hAnsi="Arial" w:cs="Arial"/>
+                <w:color w:val="1D1C1D"/>
+                <w:sz w:val="23"/>
+                <w:szCs w:val="23"/>
+                <w:shd w:val="clear" w:color="auto" w:fill="F8F8F8"/>
+              </w:rPr>
+              <w:t xml:space="preserve"> </w:t>
+            </w:r>
+            <w:r>
+              <w:rPr>
+                <w:rFonts w:ascii="Arial" w:hAnsi="Arial" w:cs="Arial"/>
+                <w:color w:val="1D1C1D"/>
+                <w:sz w:val="23"/>
+                <w:szCs w:val="23"/>
+                <w:shd w:val="clear" w:color="auto" w:fill="F8F8F8"/>
+              </w:rPr>
+              <w:t xml:space="preserve">The homeowner agrees to move forward and the home is listed on the investment platform. </w:t>
+            </w:r>
+            <w:r>
+              <w:rPr>
+                <w:rFonts w:ascii="Arial" w:hAnsi="Arial" w:cs="Arial"/>
+                <w:color w:val="FF0000"/>
+                <w:sz w:val="23"/>
+                <w:szCs w:val="23"/>
+                <w:shd w:val="clear" w:color="auto" w:fill="F8F8F8"/>
+              </w:rPr>
+              <w:t xml:space="preserve">(Opportunity here for </w:t>
+            </w:r>
+            <w:proofErr w:type="spellStart"/>
+            <w:r>
+              <w:rPr>
+                <w:rFonts w:ascii="Arial" w:hAnsi="Arial" w:cs="Arial"/>
+                <w:color w:val="FF0000"/>
+                <w:sz w:val="23"/>
+                <w:szCs w:val="23"/>
+                <w:shd w:val="clear" w:color="auto" w:fill="F8F8F8"/>
+              </w:rPr>
+              <w:t>HomeSlice</w:t>
+            </w:r>
+            <w:proofErr w:type="spellEnd"/>
+            <w:r>
+              <w:rPr>
+                <w:rFonts w:ascii="Arial" w:hAnsi="Arial" w:cs="Arial"/>
+                <w:color w:val="FF0000"/>
+                <w:sz w:val="23"/>
+                <w:szCs w:val="23"/>
+                <w:shd w:val="clear" w:color="auto" w:fill="F8F8F8"/>
+              </w:rPr>
+              <w:t xml:space="preserve"> to simply offer the homeowner the full 30% cash and then list the slice on the </w:t>
+            </w:r>
+            <w:proofErr w:type="gramStart"/>
+            <w:r>
+              <w:rPr>
+                <w:rFonts w:ascii="Arial" w:hAnsi="Arial" w:cs="Arial"/>
+                <w:color w:val="FF0000"/>
+                <w:sz w:val="23"/>
+                <w:szCs w:val="23"/>
+                <w:shd w:val="clear" w:color="auto" w:fill="F8F8F8"/>
+              </w:rPr>
+              <w:t>back-end</w:t>
+            </w:r>
+            <w:proofErr w:type="gramEnd"/>
+            <w:r>
+              <w:rPr>
+                <w:rFonts w:ascii="Arial" w:hAnsi="Arial" w:cs="Arial"/>
+                <w:color w:val="FF0000"/>
+                <w:sz w:val="23"/>
+                <w:szCs w:val="23"/>
+                <w:shd w:val="clear" w:color="auto" w:fill="F8F8F8"/>
+              </w:rPr>
+              <w:t xml:space="preserve"> to then profit from investors willing to pay a premium for the same share</w:t>
+            </w:r>
+            <w:r>
+              <w:rPr>
+                <w:rFonts w:ascii="Arial" w:hAnsi="Arial" w:cs="Arial"/>
+                <w:color w:val="FF0000"/>
+                <w:sz w:val="23"/>
+                <w:szCs w:val="23"/>
+                <w:shd w:val="clear" w:color="auto" w:fill="F8F8F8"/>
+              </w:rPr>
+              <w:t xml:space="preserve">. This would expedite the receipt of cash for the homeowner and open the door for profits to </w:t>
+            </w:r>
+            <w:proofErr w:type="spellStart"/>
+            <w:r>
+              <w:rPr>
+                <w:rFonts w:ascii="Arial" w:hAnsi="Arial" w:cs="Arial"/>
+                <w:color w:val="FF0000"/>
+                <w:sz w:val="23"/>
+                <w:szCs w:val="23"/>
+                <w:shd w:val="clear" w:color="auto" w:fill="F8F8F8"/>
+              </w:rPr>
+              <w:t>HomeSlice</w:t>
+            </w:r>
+            <w:proofErr w:type="spellEnd"/>
+            <w:r>
+              <w:rPr>
+                <w:rFonts w:ascii="Arial" w:hAnsi="Arial" w:cs="Arial"/>
+                <w:color w:val="FF0000"/>
+                <w:sz w:val="23"/>
+                <w:szCs w:val="23"/>
+                <w:shd w:val="clear" w:color="auto" w:fill="F8F8F8"/>
+              </w:rPr>
+              <w:t>)</w:t>
+            </w:r>
+            <w:r>
+              <w:rPr>
+                <w:rFonts w:ascii="Arial" w:hAnsi="Arial" w:cs="Arial"/>
+                <w:color w:val="1D1C1D"/>
+                <w:sz w:val="23"/>
+                <w:szCs w:val="23"/>
+                <w:shd w:val="clear" w:color="auto" w:fill="F8F8F8"/>
+              </w:rPr>
+              <w:t xml:space="preserve"> </w:t>
+            </w:r>
+          </w:p>
+          <w:p>
+            <w:pPr>
+              <w:rPr>
+                <w:rFonts w:ascii="Arial" w:hAnsi="Arial" w:cs="Arial"/>
+                <w:color w:val="1D1C1D"/>
+                <w:sz w:val="23"/>
+                <w:szCs w:val="23"/>
+                <w:shd w:val="clear" w:color="auto" w:fill="F8F8F8"/>
+              </w:rPr>
+            </w:pPr>
+          </w:p>
+          <w:p>
+            <w:pPr>
+              <w:rPr>
+                <w:rFonts w:ascii="Arial" w:hAnsi="Arial" w:cs="Arial"/>
+                <w:color w:val="1D1C1D"/>
+                <w:sz w:val="23"/>
+                <w:szCs w:val="23"/>
+                <w:shd w:val="clear" w:color="auto" w:fill="F8F8F8"/>
+              </w:rPr>
+            </w:pPr>
+            <w:r>
+              <w:rPr>
+                <w:rFonts w:ascii="Arial" w:hAnsi="Arial" w:cs="Arial"/>
+                <w:color w:val="1D1C1D"/>
+                <w:sz w:val="23"/>
+                <w:szCs w:val="23"/>
+                <w:shd w:val="clear" w:color="auto" w:fill="F8F8F8"/>
+              </w:rPr>
+              <w:t>Investor ABC finds the home listed on the platform,</w:t>
+            </w:r>
+            <w:r>
+              <w:rPr>
+                <w:rFonts w:ascii="Arial" w:hAnsi="Arial" w:cs="Arial"/>
+                <w:color w:val="1D1C1D"/>
+                <w:sz w:val="23"/>
+                <w:szCs w:val="23"/>
+                <w:shd w:val="clear" w:color="auto" w:fill="F8F8F8"/>
+              </w:rPr>
+              <w:t xml:space="preserve"> has $1 </w:t>
+            </w:r>
+            <w:r>
+              <w:rPr>
+                <w:rFonts w:ascii="Arial" w:hAnsi="Arial" w:cs="Arial"/>
+                <w:color w:val="1D1C1D"/>
+                <w:sz w:val="23"/>
+                <w:szCs w:val="23"/>
+                <w:shd w:val="clear" w:color="auto" w:fill="F8F8F8"/>
+              </w:rPr>
+              <w:t>ready to invest and is</w:t>
+            </w:r>
+            <w:r>
+              <w:rPr>
+                <w:rFonts w:ascii="Arial" w:hAnsi="Arial" w:cs="Arial"/>
+                <w:color w:val="1D1C1D"/>
+                <w:sz w:val="23"/>
+                <w:szCs w:val="23"/>
+                <w:shd w:val="clear" w:color="auto" w:fill="F8F8F8"/>
+              </w:rPr>
+              <w:t xml:space="preserve"> willing to shell out </w:t>
+            </w:r>
+            <w:r>
+              <w:rPr>
+                <w:rFonts w:ascii="Arial" w:hAnsi="Arial" w:cs="Arial"/>
+                <w:color w:val="1D1C1D"/>
+                <w:sz w:val="23"/>
+                <w:szCs w:val="23"/>
+                <w:shd w:val="clear" w:color="auto" w:fill="F8F8F8"/>
+              </w:rPr>
+              <w:t>in exchange for</w:t>
+            </w:r>
+            <w:r>
+              <w:rPr>
+                <w:rFonts w:ascii="Arial" w:hAnsi="Arial" w:cs="Arial"/>
+                <w:color w:val="1D1C1D"/>
+                <w:sz w:val="23"/>
+                <w:szCs w:val="23"/>
+                <w:shd w:val="clear" w:color="auto" w:fill="F8F8F8"/>
+              </w:rPr>
+              <w:t xml:space="preserve"> 1% of </w:t>
+            </w:r>
+            <w:r>
+              <w:rPr>
+                <w:rFonts w:ascii="Arial" w:hAnsi="Arial" w:cs="Arial"/>
+                <w:color w:val="1D1C1D"/>
+                <w:sz w:val="23"/>
+                <w:szCs w:val="23"/>
+                <w:shd w:val="clear" w:color="auto" w:fill="F8F8F8"/>
+              </w:rPr>
+              <w:t xml:space="preserve">the </w:t>
+            </w:r>
+            <w:r>
+              <w:rPr>
+                <w:rFonts w:ascii="Arial" w:hAnsi="Arial" w:cs="Arial"/>
+                <w:color w:val="1D1C1D"/>
+                <w:sz w:val="23"/>
+                <w:szCs w:val="23"/>
+                <w:shd w:val="clear" w:color="auto" w:fill="F8F8F8"/>
+              </w:rPr>
+              <w:t>home</w:t>
+            </w:r>
+            <w:r>
+              <w:rPr>
+                <w:rFonts w:ascii="Arial" w:hAnsi="Arial" w:cs="Arial"/>
+                <w:color w:val="1D1C1D"/>
+                <w:sz w:val="23"/>
+                <w:szCs w:val="23"/>
+                <w:shd w:val="clear" w:color="auto" w:fill="F8F8F8"/>
+              </w:rPr>
+              <w:t>’s</w:t>
+            </w:r>
+            <w:r>
+              <w:rPr>
+                <w:rFonts w:ascii="Arial" w:hAnsi="Arial" w:cs="Arial"/>
+                <w:color w:val="1D1C1D"/>
+                <w:sz w:val="23"/>
+                <w:szCs w:val="23"/>
+                <w:shd w:val="clear" w:color="auto" w:fill="F8F8F8"/>
+              </w:rPr>
+              <w:t xml:space="preserve"> equity</w:t>
+            </w:r>
+            <w:r>
+              <w:rPr>
+                <w:rFonts w:ascii="Arial" w:hAnsi="Arial" w:cs="Arial"/>
+                <w:color w:val="1D1C1D"/>
+                <w:sz w:val="23"/>
+                <w:szCs w:val="23"/>
+                <w:shd w:val="clear" w:color="auto" w:fill="F8F8F8"/>
+              </w:rPr>
+              <w:t xml:space="preserve">. </w:t>
+            </w:r>
+            <w:r>
+              <w:rPr>
+                <w:rFonts w:ascii="Arial" w:hAnsi="Arial" w:cs="Arial"/>
+                <w:color w:val="1D1C1D"/>
+                <w:sz w:val="23"/>
+                <w:szCs w:val="23"/>
+                <w:shd w:val="clear" w:color="auto" w:fill="F8F8F8"/>
+              </w:rPr>
+              <w:t xml:space="preserve">The homeowner accepts the offer and </w:t>
+            </w:r>
+            <w:r>
+              <w:rPr>
+                <w:rFonts w:ascii="Arial" w:hAnsi="Arial" w:cs="Arial"/>
+                <w:color w:val="1D1C1D"/>
+                <w:sz w:val="23"/>
+                <w:szCs w:val="23"/>
+                <w:shd w:val="clear" w:color="auto" w:fill="F8F8F8"/>
+              </w:rPr>
+              <w:t>the transaction</w:t>
+            </w:r>
+            <w:r>
+              <w:rPr>
+                <w:rFonts w:ascii="Arial" w:hAnsi="Arial" w:cs="Arial"/>
+                <w:color w:val="1D1C1D"/>
+                <w:sz w:val="23"/>
+                <w:szCs w:val="23"/>
+                <w:shd w:val="clear" w:color="auto" w:fill="F8F8F8"/>
+              </w:rPr>
+              <w:t xml:space="preserve"> moves forward.</w:t>
+            </w:r>
+            <w:r>
+              <w:rPr>
+                <w:rFonts w:ascii="Arial" w:hAnsi="Arial" w:cs="Arial"/>
+                <w:color w:val="1D1C1D"/>
+                <w:sz w:val="23"/>
+                <w:szCs w:val="23"/>
+                <w:shd w:val="clear" w:color="auto" w:fill="F8F8F8"/>
+              </w:rPr>
+              <w:t xml:space="preserve"> </w:t>
+            </w:r>
+            <w:r>
+              <w:rPr>
+                <w:rFonts w:ascii="Arial" w:hAnsi="Arial" w:cs="Arial"/>
+                <w:color w:val="1D1C1D"/>
+                <w:sz w:val="23"/>
+                <w:szCs w:val="23"/>
+                <w:shd w:val="clear" w:color="auto" w:fill="F8F8F8"/>
+              </w:rPr>
+              <w:t xml:space="preserve">The homeowner </w:t>
+            </w:r>
+            <w:r>
+              <w:rPr>
+                <w:rFonts w:ascii="Arial" w:hAnsi="Arial" w:cs="Arial"/>
+                <w:color w:val="1D1C1D"/>
+                <w:sz w:val="23"/>
+                <w:szCs w:val="23"/>
+                <w:shd w:val="clear" w:color="auto" w:fill="F8F8F8"/>
+              </w:rPr>
+              <w:t>walk</w:t>
+            </w:r>
+            <w:r>
+              <w:rPr>
+                <w:rFonts w:ascii="Arial" w:hAnsi="Arial" w:cs="Arial"/>
+                <w:color w:val="1D1C1D"/>
+                <w:sz w:val="23"/>
+                <w:szCs w:val="23"/>
+                <w:shd w:val="clear" w:color="auto" w:fill="F8F8F8"/>
+              </w:rPr>
+              <w:t>s</w:t>
+            </w:r>
+            <w:r>
+              <w:rPr>
+                <w:rFonts w:ascii="Arial" w:hAnsi="Arial" w:cs="Arial"/>
+                <w:color w:val="1D1C1D"/>
+                <w:sz w:val="23"/>
+                <w:szCs w:val="23"/>
+                <w:shd w:val="clear" w:color="auto" w:fill="F8F8F8"/>
+              </w:rPr>
+              <w:t xml:space="preserve"> away with the $1 and</w:t>
+            </w:r>
+            <w:r>
+              <w:rPr>
+                <w:rFonts w:ascii="Arial" w:hAnsi="Arial" w:cs="Arial"/>
+                <w:color w:val="1D1C1D"/>
+                <w:sz w:val="23"/>
+                <w:szCs w:val="23"/>
+                <w:shd w:val="clear" w:color="auto" w:fill="F8F8F8"/>
+              </w:rPr>
+              <w:t xml:space="preserve"> ABC</w:t>
+            </w:r>
+            <w:r>
+              <w:rPr>
+                <w:rFonts w:ascii="Arial" w:hAnsi="Arial" w:cs="Arial"/>
+                <w:color w:val="1D1C1D"/>
+                <w:sz w:val="23"/>
+                <w:szCs w:val="23"/>
+                <w:shd w:val="clear" w:color="auto" w:fill="F8F8F8"/>
+              </w:rPr>
+              <w:t xml:space="preserve"> now own</w:t>
+            </w:r>
+            <w:r>
+              <w:rPr>
+                <w:rFonts w:ascii="Arial" w:hAnsi="Arial" w:cs="Arial"/>
+                <w:color w:val="1D1C1D"/>
+                <w:sz w:val="23"/>
+                <w:szCs w:val="23"/>
+                <w:shd w:val="clear" w:color="auto" w:fill="F8F8F8"/>
+              </w:rPr>
+              <w:t>s</w:t>
+            </w:r>
+            <w:r>
+              <w:rPr>
+                <w:rFonts w:ascii="Arial" w:hAnsi="Arial" w:cs="Arial"/>
+                <w:color w:val="1D1C1D"/>
+                <w:sz w:val="23"/>
+                <w:szCs w:val="23"/>
+                <w:shd w:val="clear" w:color="auto" w:fill="F8F8F8"/>
+              </w:rPr>
+              <w:t xml:space="preserve"> 1% of </w:t>
+            </w:r>
+            <w:r>
+              <w:rPr>
+                <w:rFonts w:ascii="Arial" w:hAnsi="Arial" w:cs="Arial"/>
+                <w:color w:val="1D1C1D"/>
+                <w:sz w:val="23"/>
+                <w:szCs w:val="23"/>
+                <w:shd w:val="clear" w:color="auto" w:fill="F8F8F8"/>
+              </w:rPr>
+              <w:t>the</w:t>
+            </w:r>
+            <w:r>
+              <w:rPr>
+                <w:rFonts w:ascii="Arial" w:hAnsi="Arial" w:cs="Arial"/>
+                <w:color w:val="1D1C1D"/>
+                <w:sz w:val="23"/>
+                <w:szCs w:val="23"/>
+                <w:shd w:val="clear" w:color="auto" w:fill="F8F8F8"/>
+              </w:rPr>
+              <w:t xml:space="preserve"> home</w:t>
+            </w:r>
+            <w:r>
+              <w:rPr>
+                <w:rFonts w:ascii="Arial" w:hAnsi="Arial" w:cs="Arial"/>
+                <w:color w:val="1D1C1D"/>
+                <w:sz w:val="23"/>
+                <w:szCs w:val="23"/>
+                <w:shd w:val="clear" w:color="auto" w:fill="F8F8F8"/>
+              </w:rPr>
+              <w:t xml:space="preserve"> equity</w:t>
+            </w:r>
+            <w:r>
+              <w:rPr>
+                <w:rFonts w:ascii="Arial" w:hAnsi="Arial" w:cs="Arial"/>
+                <w:color w:val="1D1C1D"/>
+                <w:sz w:val="23"/>
+                <w:szCs w:val="23"/>
+                <w:shd w:val="clear" w:color="auto" w:fill="F8F8F8"/>
+              </w:rPr>
+              <w:t>.</w:t>
+            </w:r>
+          </w:p>
+          <w:p>
+            <w:pPr>
+              <w:rPr>
+                <w:rFonts w:ascii="Arial" w:hAnsi="Arial" w:cs="Arial"/>
+                <w:color w:val="1D1C1D"/>
+                <w:sz w:val="23"/>
+                <w:szCs w:val="23"/>
+                <w:shd w:val="clear" w:color="auto" w:fill="F8F8F8"/>
+              </w:rPr>
+            </w:pPr>
+          </w:p>
+          <w:p>
+            <w:pPr>
+              <w:rPr>
+                <w:rFonts w:ascii="Arial" w:hAnsi="Arial" w:cs="Arial"/>
+                <w:color w:val="1D1C1D"/>
+                <w:sz w:val="23"/>
+                <w:szCs w:val="23"/>
+                <w:shd w:val="clear" w:color="auto" w:fill="F8F8F8"/>
+              </w:rPr>
+            </w:pPr>
+            <w:r>
+              <w:rPr>
+                <w:rFonts w:ascii="Arial" w:hAnsi="Arial" w:cs="Arial"/>
+                <w:color w:val="1D1C1D"/>
+                <w:sz w:val="23"/>
+                <w:szCs w:val="23"/>
+                <w:shd w:val="clear" w:color="auto" w:fill="F8F8F8"/>
+              </w:rPr>
+              <w:t>Fast forward 5yrs</w:t>
+            </w:r>
+            <w:r>
+              <w:rPr>
+                <w:rFonts w:ascii="Arial" w:hAnsi="Arial" w:cs="Arial"/>
+                <w:color w:val="1D1C1D"/>
+                <w:sz w:val="23"/>
+                <w:szCs w:val="23"/>
+                <w:shd w:val="clear" w:color="auto" w:fill="F8F8F8"/>
+              </w:rPr>
+              <w:t xml:space="preserve"> and the </w:t>
+            </w:r>
+            <w:r>
+              <w:rPr>
+                <w:rFonts w:ascii="Arial" w:hAnsi="Arial" w:cs="Arial"/>
+                <w:color w:val="1D1C1D"/>
+                <w:sz w:val="23"/>
+                <w:szCs w:val="23"/>
+                <w:shd w:val="clear" w:color="auto" w:fill="F8F8F8"/>
+              </w:rPr>
+              <w:t>home</w:t>
+            </w:r>
+            <w:r>
+              <w:rPr>
+                <w:rFonts w:ascii="Arial" w:hAnsi="Arial" w:cs="Arial"/>
+                <w:color w:val="1D1C1D"/>
+                <w:sz w:val="23"/>
+                <w:szCs w:val="23"/>
+                <w:shd w:val="clear" w:color="auto" w:fill="F8F8F8"/>
+              </w:rPr>
+              <w:t>’</w:t>
+            </w:r>
+            <w:r>
+              <w:rPr>
+                <w:rFonts w:ascii="Arial" w:hAnsi="Arial" w:cs="Arial"/>
+                <w:color w:val="1D1C1D"/>
+                <w:sz w:val="23"/>
+                <w:szCs w:val="23"/>
+                <w:shd w:val="clear" w:color="auto" w:fill="F8F8F8"/>
+              </w:rPr>
+              <w:t xml:space="preserve">s value grows to $250 and </w:t>
+            </w:r>
+            <w:r>
+              <w:rPr>
+                <w:rFonts w:ascii="Arial" w:hAnsi="Arial" w:cs="Arial"/>
+                <w:color w:val="1D1C1D"/>
+                <w:sz w:val="23"/>
+                <w:szCs w:val="23"/>
+                <w:shd w:val="clear" w:color="auto" w:fill="F8F8F8"/>
+              </w:rPr>
+              <w:t>ABC’s</w:t>
+            </w:r>
+            <w:r>
+              <w:rPr>
+                <w:rFonts w:ascii="Arial" w:hAnsi="Arial" w:cs="Arial"/>
+                <w:color w:val="1D1C1D"/>
+                <w:sz w:val="23"/>
+                <w:szCs w:val="23"/>
+                <w:shd w:val="clear" w:color="auto" w:fill="F8F8F8"/>
+              </w:rPr>
+              <w:t xml:space="preserve"> 1% ($1 cost basis) is now worth $2.50, a net </w:t>
+            </w:r>
+            <w:r>
+              <w:rPr>
+                <w:rFonts w:ascii="Arial" w:hAnsi="Arial" w:cs="Arial"/>
+                <w:color w:val="1D1C1D"/>
+                <w:sz w:val="23"/>
+                <w:szCs w:val="23"/>
+                <w:shd w:val="clear" w:color="auto" w:fill="F8F8F8"/>
+              </w:rPr>
+              <w:t>unrealized gain</w:t>
+            </w:r>
+            <w:r>
+              <w:rPr>
+                <w:rFonts w:ascii="Arial" w:hAnsi="Arial" w:cs="Arial"/>
+                <w:color w:val="1D1C1D"/>
+                <w:sz w:val="23"/>
+                <w:szCs w:val="23"/>
+                <w:shd w:val="clear" w:color="auto" w:fill="F8F8F8"/>
+              </w:rPr>
+              <w:t xml:space="preserve"> of $1.50 or 150%</w:t>
+            </w:r>
+            <w:r>
+              <w:rPr>
+                <w:rFonts w:ascii="Arial" w:hAnsi="Arial" w:cs="Arial"/>
+                <w:color w:val="1D1C1D"/>
+                <w:sz w:val="23"/>
+                <w:szCs w:val="23"/>
+                <w:shd w:val="clear" w:color="auto" w:fill="F8F8F8"/>
+              </w:rPr>
+              <w:t>.</w:t>
+            </w:r>
+            <w:r>
+              <w:rPr>
+                <w:rFonts w:ascii="Arial" w:hAnsi="Arial" w:cs="Arial"/>
+                <w:color w:val="1D1C1D"/>
+                <w:sz w:val="23"/>
+                <w:szCs w:val="23"/>
+                <w:shd w:val="clear" w:color="auto" w:fill="F8F8F8"/>
+              </w:rPr>
+              <w:t xml:space="preserve"> </w:t>
+            </w:r>
+            <w:r>
+              <w:rPr>
+                <w:rFonts w:ascii="Arial" w:hAnsi="Arial" w:cs="Arial"/>
+                <w:color w:val="1D1C1D"/>
+                <w:sz w:val="23"/>
+                <w:szCs w:val="23"/>
+                <w:shd w:val="clear" w:color="auto" w:fill="F8F8F8"/>
+              </w:rPr>
+              <w:t xml:space="preserve">ABC can either hold this investment or cash out and sell the slice to another investor willing to pay market value </w:t>
+            </w:r>
+            <w:r>
+              <w:rPr>
+                <w:rFonts w:ascii="Arial" w:hAnsi="Arial" w:cs="Arial"/>
+                <w:color w:val="1D1C1D"/>
+                <w:sz w:val="23"/>
+                <w:szCs w:val="23"/>
+                <w:shd w:val="clear" w:color="auto" w:fill="F8F8F8"/>
+              </w:rPr>
+              <w:t>(</w:t>
+            </w:r>
+            <w:r>
+              <w:rPr>
+                <w:rFonts w:ascii="Arial" w:hAnsi="Arial" w:cs="Arial"/>
+                <w:color w:val="1D1C1D"/>
+                <w:sz w:val="23"/>
+                <w:szCs w:val="23"/>
+                <w:shd w:val="clear" w:color="auto" w:fill="F8F8F8"/>
+              </w:rPr>
+              <w:t>$2.50 for the 1% share</w:t>
+            </w:r>
+            <w:r>
+              <w:rPr>
+                <w:rFonts w:ascii="Arial" w:hAnsi="Arial" w:cs="Arial"/>
+                <w:color w:val="1D1C1D"/>
+                <w:sz w:val="23"/>
+                <w:szCs w:val="23"/>
+                <w:shd w:val="clear" w:color="auto" w:fill="F8F8F8"/>
+              </w:rPr>
+              <w:t>)</w:t>
+            </w:r>
+            <w:r>
+              <w:rPr>
+                <w:rFonts w:ascii="Arial" w:hAnsi="Arial" w:cs="Arial"/>
+                <w:color w:val="1D1C1D"/>
+                <w:sz w:val="23"/>
+                <w:szCs w:val="23"/>
+                <w:shd w:val="clear" w:color="auto" w:fill="F8F8F8"/>
+              </w:rPr>
+              <w:t>. For this example, i</w:t>
+            </w:r>
+            <w:r>
+              <w:rPr>
+                <w:rFonts w:ascii="Arial" w:hAnsi="Arial" w:cs="Arial"/>
+                <w:color w:val="1D1C1D"/>
+                <w:sz w:val="23"/>
+                <w:szCs w:val="23"/>
+                <w:shd w:val="clear" w:color="auto" w:fill="F8F8F8"/>
+              </w:rPr>
+              <w:t>nvestor ABC elects to hold on to the investment.</w:t>
+            </w:r>
+          </w:p>
+          <w:p>
+            <w:pPr>
+              <w:rPr>
+                <w:rFonts w:ascii="Arial" w:hAnsi="Arial" w:cs="Arial"/>
+                <w:color w:val="1D1C1D"/>
+                <w:sz w:val="23"/>
+                <w:szCs w:val="23"/>
+                <w:shd w:val="clear" w:color="auto" w:fill="F8F8F8"/>
+              </w:rPr>
+            </w:pPr>
+          </w:p>
+          <w:p>
+            <w:pPr>
+              <w:rPr>
+                <w:rFonts w:ascii="Times New Roman" w:eastAsia="Times New Roman" w:hAnsi="Times New Roman"/>
+                <w:lang w:eastAsia="en-US"/>
+              </w:rPr>
+            </w:pPr>
+            <w:r>
+              <w:rPr>
+                <w:rFonts w:ascii="Arial" w:hAnsi="Arial" w:cs="Arial"/>
+                <w:color w:val="1D1C1D"/>
+                <w:sz w:val="23"/>
+                <w:szCs w:val="23"/>
+                <w:shd w:val="clear" w:color="auto" w:fill="F8F8F8"/>
+              </w:rPr>
+              <w:t>The homeowner is now ready to sell the home, noting the home has appreciated significantly in recent years. With that, the home is listed and sold for $250. U</w:t>
+            </w:r>
+            <w:r>
+              <w:rPr>
+                <w:rFonts w:ascii="Arial" w:hAnsi="Arial" w:cs="Arial"/>
+                <w:color w:val="1D1C1D"/>
+                <w:sz w:val="23"/>
+                <w:szCs w:val="23"/>
+                <w:shd w:val="clear" w:color="auto" w:fill="F8F8F8"/>
+              </w:rPr>
+              <w:t xml:space="preserve">pon sale and per </w:t>
+            </w:r>
+            <w:r>
+              <w:rPr>
+                <w:rFonts w:ascii="Arial" w:hAnsi="Arial" w:cs="Arial"/>
+                <w:color w:val="1D1C1D"/>
+                <w:sz w:val="23"/>
+                <w:szCs w:val="23"/>
+                <w:shd w:val="clear" w:color="auto" w:fill="F8F8F8"/>
+              </w:rPr>
+              <w:t xml:space="preserve">the </w:t>
+            </w:r>
+            <w:proofErr w:type="spellStart"/>
+            <w:r>
+              <w:rPr>
+                <w:rFonts w:ascii="Arial" w:hAnsi="Arial" w:cs="Arial"/>
+                <w:color w:val="1D1C1D"/>
+                <w:sz w:val="23"/>
+                <w:szCs w:val="23"/>
+                <w:shd w:val="clear" w:color="auto" w:fill="F8F8F8"/>
+              </w:rPr>
+              <w:t>HomeSlice</w:t>
+            </w:r>
+            <w:proofErr w:type="spellEnd"/>
+            <w:r>
+              <w:rPr>
+                <w:rFonts w:ascii="Arial" w:hAnsi="Arial" w:cs="Arial"/>
+                <w:color w:val="1D1C1D"/>
+                <w:sz w:val="23"/>
+                <w:szCs w:val="23"/>
+                <w:shd w:val="clear" w:color="auto" w:fill="F8F8F8"/>
+              </w:rPr>
+              <w:t xml:space="preserve"> investment </w:t>
+            </w:r>
+            <w:r>
+              <w:rPr>
+                <w:rFonts w:ascii="Arial" w:hAnsi="Arial" w:cs="Arial"/>
+                <w:color w:val="1D1C1D"/>
+                <w:sz w:val="23"/>
+                <w:szCs w:val="23"/>
+                <w:shd w:val="clear" w:color="auto" w:fill="F8F8F8"/>
+              </w:rPr>
+              <w:t>contract</w:t>
+            </w:r>
+            <w:r>
+              <w:rPr>
+                <w:rFonts w:ascii="Arial" w:hAnsi="Arial" w:cs="Arial"/>
+                <w:color w:val="1D1C1D"/>
+                <w:sz w:val="23"/>
+                <w:szCs w:val="23"/>
+                <w:shd w:val="clear" w:color="auto" w:fill="F8F8F8"/>
+              </w:rPr>
+              <w:t xml:space="preserve"> agreement</w:t>
+            </w:r>
+            <w:r>
+              <w:rPr>
+                <w:rFonts w:ascii="Arial" w:hAnsi="Arial" w:cs="Arial"/>
+                <w:color w:val="1D1C1D"/>
+                <w:sz w:val="23"/>
+                <w:szCs w:val="23"/>
+                <w:shd w:val="clear" w:color="auto" w:fill="F8F8F8"/>
+              </w:rPr>
+              <w:t xml:space="preserve"> </w:t>
+            </w:r>
+            <w:r>
+              <w:rPr>
+                <w:rFonts w:ascii="Arial" w:hAnsi="Arial" w:cs="Arial"/>
+                <w:color w:val="1D1C1D"/>
+                <w:sz w:val="23"/>
+                <w:szCs w:val="23"/>
+                <w:shd w:val="clear" w:color="auto" w:fill="F8F8F8"/>
+              </w:rPr>
+              <w:t>ABC is</w:t>
+            </w:r>
+            <w:r>
+              <w:rPr>
+                <w:rFonts w:ascii="Arial" w:hAnsi="Arial" w:cs="Arial"/>
+                <w:color w:val="1D1C1D"/>
+                <w:sz w:val="23"/>
+                <w:szCs w:val="23"/>
+                <w:shd w:val="clear" w:color="auto" w:fill="F8F8F8"/>
+              </w:rPr>
+              <w:t xml:space="preserve"> remitted</w:t>
+            </w:r>
+            <w:r>
+              <w:rPr>
+                <w:rFonts w:ascii="Arial" w:hAnsi="Arial" w:cs="Arial"/>
+                <w:color w:val="1D1C1D"/>
+                <w:sz w:val="23"/>
+                <w:szCs w:val="23"/>
+                <w:shd w:val="clear" w:color="auto" w:fill="F8F8F8"/>
+              </w:rPr>
+              <w:t xml:space="preserve"> the initial investment plus the </w:t>
+            </w:r>
+            <w:r>
+              <w:rPr>
+                <w:rFonts w:ascii="Arial" w:hAnsi="Arial" w:cs="Arial"/>
+                <w:color w:val="1D1C1D"/>
+                <w:sz w:val="23"/>
+                <w:szCs w:val="23"/>
+                <w:shd w:val="clear" w:color="auto" w:fill="F8F8F8"/>
+              </w:rPr>
+              <w:t xml:space="preserve">$1.50 profit and </w:t>
+            </w:r>
+            <w:r>
+              <w:rPr>
+                <w:rFonts w:ascii="Arial" w:hAnsi="Arial" w:cs="Arial"/>
+                <w:color w:val="1D1C1D"/>
+                <w:sz w:val="23"/>
+                <w:szCs w:val="23"/>
+                <w:shd w:val="clear" w:color="auto" w:fill="F8F8F8"/>
+              </w:rPr>
+              <w:t>takes a walk</w:t>
+            </w:r>
+            <w:r>
+              <w:rPr>
+                <w:rFonts w:ascii="Arial" w:hAnsi="Arial" w:cs="Arial"/>
+                <w:color w:val="1D1C1D"/>
+                <w:sz w:val="23"/>
+                <w:szCs w:val="23"/>
+                <w:shd w:val="clear" w:color="auto" w:fill="F8F8F8"/>
+              </w:rPr>
+              <w:t>. The contract expires</w:t>
+            </w:r>
+            <w:r>
+              <w:rPr>
+                <w:rFonts w:ascii="Arial" w:hAnsi="Arial" w:cs="Arial"/>
+                <w:color w:val="1D1C1D"/>
+                <w:sz w:val="23"/>
+                <w:szCs w:val="23"/>
+                <w:shd w:val="clear" w:color="auto" w:fill="F8F8F8"/>
+              </w:rPr>
+              <w:t xml:space="preserve"> upon sale/liquidation</w:t>
+            </w:r>
+            <w:r>
+              <w:rPr>
+                <w:rFonts w:ascii="Arial" w:hAnsi="Arial" w:cs="Arial"/>
+                <w:color w:val="1D1C1D"/>
+                <w:sz w:val="23"/>
+                <w:szCs w:val="23"/>
+                <w:shd w:val="clear" w:color="auto" w:fill="F8F8F8"/>
+              </w:rPr>
+              <w:t>.</w:t>
+            </w:r>
+            <w:r>
+              <w:rPr>
+                <w:rFonts w:ascii="Arial" w:hAnsi="Arial" w:cs="Arial"/>
+                <w:color w:val="1D1C1D"/>
+                <w:sz w:val="23"/>
+                <w:szCs w:val="23"/>
+                <w:shd w:val="clear" w:color="auto" w:fill="F8F8F8"/>
+              </w:rPr>
+              <w:t xml:space="preserve"> </w:t>
+            </w:r>
           </w:p>
         </w:tc>
       </w:tr>
@@ -8117,10 +9887,10 @@
           <w:szCs w:val="22"/>
         </w:rPr>
         <w:sectPr>
-          <w:headerReference w:type="default" r:id="rId10"/>
-          <w:footerReference w:type="even" r:id="rId11"/>
-          <w:footerReference w:type="default" r:id="rId12"/>
-          <w:headerReference w:type="first" r:id="rId13"/>
+          <w:headerReference w:type="default" r:id="rId11"/>
+          <w:footerReference w:type="even" r:id="rId12"/>
+          <w:footerReference w:type="default" r:id="rId13"/>
+          <w:headerReference w:type="first" r:id="rId14"/>
           <w:pgSz w:w="12240" w:h="15840"/>
           <w:pgMar w:top="900" w:right="1008" w:bottom="1008" w:left="1008" w:header="912" w:footer="720" w:gutter="0"/>
           <w:cols w:space="720"/>
@@ -13089,7 +14859,7 @@
         </w:rPr>
         <w:t xml:space="preserve">Download the </w:t>
       </w:r>
-      <w:hyperlink r:id="rId14" w:history="1">
+      <w:hyperlink r:id="rId15" w:history="1">
         <w:r>
           <w:rPr>
             <w:rStyle w:val="Hyperlink"/>
@@ -15200,7 +16970,7 @@
         </w:rPr>
         <w:t xml:space="preserve">Download the </w:t>
       </w:r>
-      <w:hyperlink r:id="rId15" w:tgtFrame="_blank" w:history="1">
+      <w:hyperlink r:id="rId16" w:tgtFrame="_blank" w:history="1">
         <w:r>
           <w:rPr>
             <w:rFonts w:eastAsia="Times New Roman" w:cs="Gill Sans"/>
@@ -15381,7 +17151,7 @@
         </w:rPr>
         <w:t xml:space="preserve">. </w:t>
       </w:r>
-      <w:hyperlink r:id="rId16" w:history="1">
+      <w:hyperlink r:id="rId17" w:history="1">
         <w:r>
           <w:rPr>
             <w:rStyle w:val="Hyperlink"/>
@@ -16110,7 +17880,7 @@
         </w:rPr>
         <w:t xml:space="preserve">Download the </w:t>
       </w:r>
-      <w:hyperlink r:id="rId17" w:history="1">
+      <w:hyperlink r:id="rId18" w:history="1">
         <w:r>
           <w:rPr>
             <w:rStyle w:val="Hyperlink"/>
@@ -18006,7 +19776,7 @@
                         </a:xfrm>
                         <a:extLst>
                           <a:ext uri="{0CCBE362-F206-4b92-989A-16890622DB6E}">
-                            <ma14:wrappingTextBoxFlag xmlns:ma14="http://schemas.microsoft.com/office/mac/drawingml/2011/main" xmlns:w="http://schemas.openxmlformats.org/wordprocessingml/2006/main" xmlns:w10="urn:schemas-microsoft-com:office:word" xmlns:v="urn:schemas-microsoft-com:vml" xmlns:o="urn:schemas-microsoft-com:office:office" xmlns:mv="urn:schemas-microsoft-com:mac:vml" xmlns:mo="http://schemas.microsoft.com/office/mac/office/2008/main" xmlns=""/>
+                            <ma14:wrappingTextBoxFlag xmlns="" xmlns:mo="http://schemas.microsoft.com/office/mac/office/2008/main" xmlns:mv="urn:schemas-microsoft-com:mac:vml" xmlns:o="urn:schemas-microsoft-com:office:office" xmlns:v="urn:schemas-microsoft-com:vml" xmlns:w10="urn:schemas-microsoft-com:office:word" xmlns:w="http://schemas.openxmlformats.org/wordprocessingml/2006/main" xmlns:ma14="http://schemas.microsoft.com/office/mac/drawingml/2011/main"/>
                           </a:ext>
                         </a:extLst>
                       </wpg:grpSpPr>
@@ -18029,14 +19799,14 @@
                           </a:ln>
                           <a:extLst>
                             <a:ext uri="{909E8E84-426E-40dd-AFC4-6F175D3DCCD1}">
-                              <a14:hiddenFill xmlns:a14="http://schemas.microsoft.com/office/drawing/2010/main" xmlns:w="http://schemas.openxmlformats.org/wordprocessingml/2006/main" xmlns:w10="urn:schemas-microsoft-com:office:word" xmlns:v="urn:schemas-microsoft-com:vml" xmlns:o="urn:schemas-microsoft-com:office:office" xmlns:mv="urn:schemas-microsoft-com:mac:vml" xmlns:mo="http://schemas.microsoft.com/office/mac/office/2008/main" xmlns="">
+                              <a14:hiddenFill xmlns="" xmlns:mo="http://schemas.microsoft.com/office/mac/office/2008/main" xmlns:mv="urn:schemas-microsoft-com:mac:vml" xmlns:o="urn:schemas-microsoft-com:office:office" xmlns:v="urn:schemas-microsoft-com:vml" xmlns:w10="urn:schemas-microsoft-com:office:word" xmlns:w="http://schemas.openxmlformats.org/wordprocessingml/2006/main" xmlns:a14="http://schemas.microsoft.com/office/drawing/2010/main">
                                 <a:solidFill>
                                   <a:srgbClr val="FFFFFF"/>
                                 </a:solidFill>
                               </a14:hiddenFill>
                             </a:ext>
                             <a:ext uri="{91240B29-F687-4f45-9708-019B960494DF}">
-                              <a14:hiddenLine xmlns:a14="http://schemas.microsoft.com/office/drawing/2010/main" xmlns:w="http://schemas.openxmlformats.org/wordprocessingml/2006/main" xmlns:w10="urn:schemas-microsoft-com:office:word" xmlns:v="urn:schemas-microsoft-com:vml" xmlns:o="urn:schemas-microsoft-com:office:office" xmlns:mv="urn:schemas-microsoft-com:mac:vml" xmlns:mo="http://schemas.microsoft.com/office/mac/office/2008/main" xmlns="" w="9525">
+                              <a14:hiddenLine xmlns="" xmlns:mo="http://schemas.microsoft.com/office/mac/office/2008/main" xmlns:mv="urn:schemas-microsoft-com:mac:vml" xmlns:o="urn:schemas-microsoft-com:office:office" xmlns:v="urn:schemas-microsoft-com:vml" xmlns:w10="urn:schemas-microsoft-com:office:word" xmlns:w="http://schemas.openxmlformats.org/wordprocessingml/2006/main" xmlns:a14="http://schemas.microsoft.com/office/drawing/2010/main" w="9525">
                                 <a:solidFill>
                                   <a:srgbClr val="000000"/>
                                 </a:solidFill>
@@ -18077,7 +19847,7 @@
                           </a:ln>
                           <a:extLst>
                             <a:ext uri="{909E8E84-426E-40dd-AFC4-6F175D3DCCD1}">
-                              <a14:hiddenFill xmlns:a14="http://schemas.microsoft.com/office/drawing/2010/main" xmlns:w="http://schemas.openxmlformats.org/wordprocessingml/2006/main" xmlns:w10="urn:schemas-microsoft-com:office:word" xmlns:v="urn:schemas-microsoft-com:vml" xmlns:o="urn:schemas-microsoft-com:office:office" xmlns:mv="urn:schemas-microsoft-com:mac:vml" xmlns:mo="http://schemas.microsoft.com/office/mac/office/2008/main" xmlns="">
+                              <a14:hiddenFill xmlns="" xmlns:mo="http://schemas.microsoft.com/office/mac/office/2008/main" xmlns:mv="urn:schemas-microsoft-com:mac:vml" xmlns:o="urn:schemas-microsoft-com:office:office" xmlns:v="urn:schemas-microsoft-com:vml" xmlns:w10="urn:schemas-microsoft-com:office:word" xmlns:w="http://schemas.openxmlformats.org/wordprocessingml/2006/main" xmlns:a14="http://schemas.microsoft.com/office/drawing/2010/main">
                                 <a:noFill/>
                               </a14:hiddenFill>
                             </a:ext>
@@ -18113,7 +19883,7 @@
                           </a:ln>
                           <a:extLst>
                             <a:ext uri="{909E8E84-426E-40dd-AFC4-6F175D3DCCD1}">
-                              <a14:hiddenFill xmlns:a14="http://schemas.microsoft.com/office/drawing/2010/main" xmlns:w="http://schemas.openxmlformats.org/wordprocessingml/2006/main" xmlns:w10="urn:schemas-microsoft-com:office:word" xmlns:v="urn:schemas-microsoft-com:vml" xmlns:o="urn:schemas-microsoft-com:office:office" xmlns:mv="urn:schemas-microsoft-com:mac:vml" xmlns:mo="http://schemas.microsoft.com/office/mac/office/2008/main" xmlns="">
+                              <a14:hiddenFill xmlns="" xmlns:mo="http://schemas.microsoft.com/office/mac/office/2008/main" xmlns:mv="urn:schemas-microsoft-com:mac:vml" xmlns:o="urn:schemas-microsoft-com:office:office" xmlns:v="urn:schemas-microsoft-com:vml" xmlns:w10="urn:schemas-microsoft-com:office:word" xmlns:w="http://schemas.openxmlformats.org/wordprocessingml/2006/main" xmlns:a14="http://schemas.microsoft.com/office/drawing/2010/main">
                                 <a:noFill/>
                               </a14:hiddenFill>
                             </a:ext>
@@ -18147,7 +19917,7 @@
                           </a:ln>
                           <a:extLst>
                             <a:ext uri="{909E8E84-426E-40dd-AFC4-6F175D3DCCD1}">
-                              <a14:hiddenFill xmlns:a14="http://schemas.microsoft.com/office/drawing/2010/main" xmlns:w="http://schemas.openxmlformats.org/wordprocessingml/2006/main" xmlns:w10="urn:schemas-microsoft-com:office:word" xmlns:v="urn:schemas-microsoft-com:vml" xmlns:o="urn:schemas-microsoft-com:office:office" xmlns:mv="urn:schemas-microsoft-com:mac:vml" xmlns:mo="http://schemas.microsoft.com/office/mac/office/2008/main" xmlns="">
+                              <a14:hiddenFill xmlns="" xmlns:mo="http://schemas.microsoft.com/office/mac/office/2008/main" xmlns:mv="urn:schemas-microsoft-com:mac:vml" xmlns:o="urn:schemas-microsoft-com:office:office" xmlns:v="urn:schemas-microsoft-com:vml" xmlns:w10="urn:schemas-microsoft-com:office:word" xmlns:w="http://schemas.openxmlformats.org/wordprocessingml/2006/main" xmlns:a14="http://schemas.microsoft.com/office/drawing/2010/main">
                                 <a:noFill/>
                               </a14:hiddenFill>
                             </a:ext>
@@ -18181,7 +19951,7 @@
                           </a:ln>
                           <a:extLst>
                             <a:ext uri="{909E8E84-426E-40dd-AFC4-6F175D3DCCD1}">
-                              <a14:hiddenFill xmlns:a14="http://schemas.microsoft.com/office/drawing/2010/main" xmlns:w="http://schemas.openxmlformats.org/wordprocessingml/2006/main" xmlns:w10="urn:schemas-microsoft-com:office:word" xmlns:v="urn:schemas-microsoft-com:vml" xmlns:o="urn:schemas-microsoft-com:office:office" xmlns:mv="urn:schemas-microsoft-com:mac:vml" xmlns:mo="http://schemas.microsoft.com/office/mac/office/2008/main" xmlns="">
+                              <a14:hiddenFill xmlns="" xmlns:mo="http://schemas.microsoft.com/office/mac/office/2008/main" xmlns:mv="urn:schemas-microsoft-com:mac:vml" xmlns:o="urn:schemas-microsoft-com:office:office" xmlns:v="urn:schemas-microsoft-com:vml" xmlns:w10="urn:schemas-microsoft-com:office:word" xmlns:w="http://schemas.openxmlformats.org/wordprocessingml/2006/main" xmlns:a14="http://schemas.microsoft.com/office/drawing/2010/main">
                                 <a:noFill/>
                               </a14:hiddenFill>
                             </a:ext>
@@ -18215,7 +19985,7 @@
                           </a:ln>
                           <a:extLst>
                             <a:ext uri="{909E8E84-426E-40dd-AFC4-6F175D3DCCD1}">
-                              <a14:hiddenFill xmlns:a14="http://schemas.microsoft.com/office/drawing/2010/main" xmlns:w="http://schemas.openxmlformats.org/wordprocessingml/2006/main" xmlns:w10="urn:schemas-microsoft-com:office:word" xmlns:v="urn:schemas-microsoft-com:vml" xmlns:o="urn:schemas-microsoft-com:office:office" xmlns:mv="urn:schemas-microsoft-com:mac:vml" xmlns:mo="http://schemas.microsoft.com/office/mac/office/2008/main" xmlns="">
+                              <a14:hiddenFill xmlns="" xmlns:mo="http://schemas.microsoft.com/office/mac/office/2008/main" xmlns:mv="urn:schemas-microsoft-com:mac:vml" xmlns:o="urn:schemas-microsoft-com:office:office" xmlns:v="urn:schemas-microsoft-com:vml" xmlns:w10="urn:schemas-microsoft-com:office:word" xmlns:w="http://schemas.openxmlformats.org/wordprocessingml/2006/main" xmlns:a14="http://schemas.microsoft.com/office/drawing/2010/main">
                                 <a:noFill/>
                               </a14:hiddenFill>
                             </a:ext>
@@ -18249,7 +20019,7 @@
                           </a:ln>
                           <a:extLst>
                             <a:ext uri="{909E8E84-426E-40dd-AFC4-6F175D3DCCD1}">
-                              <a14:hiddenFill xmlns:a14="http://schemas.microsoft.com/office/drawing/2010/main" xmlns:w="http://schemas.openxmlformats.org/wordprocessingml/2006/main" xmlns:w10="urn:schemas-microsoft-com:office:word" xmlns:v="urn:schemas-microsoft-com:vml" xmlns:o="urn:schemas-microsoft-com:office:office" xmlns:mv="urn:schemas-microsoft-com:mac:vml" xmlns:mo="http://schemas.microsoft.com/office/mac/office/2008/main" xmlns="">
+                              <a14:hiddenFill xmlns="" xmlns:mo="http://schemas.microsoft.com/office/mac/office/2008/main" xmlns:mv="urn:schemas-microsoft-com:mac:vml" xmlns:o="urn:schemas-microsoft-com:office:office" xmlns:v="urn:schemas-microsoft-com:vml" xmlns:w10="urn:schemas-microsoft-com:office:word" xmlns:w="http://schemas.openxmlformats.org/wordprocessingml/2006/main" xmlns:a14="http://schemas.microsoft.com/office/drawing/2010/main">
                                 <a:noFill/>
                               </a14:hiddenFill>
                             </a:ext>
@@ -18283,7 +20053,7 @@
                           </a:ln>
                           <a:extLst>
                             <a:ext uri="{909E8E84-426E-40dd-AFC4-6F175D3DCCD1}">
-                              <a14:hiddenFill xmlns:a14="http://schemas.microsoft.com/office/drawing/2010/main" xmlns:w="http://schemas.openxmlformats.org/wordprocessingml/2006/main" xmlns:w10="urn:schemas-microsoft-com:office:word" xmlns:v="urn:schemas-microsoft-com:vml" xmlns:o="urn:schemas-microsoft-com:office:office" xmlns:mv="urn:schemas-microsoft-com:mac:vml" xmlns:mo="http://schemas.microsoft.com/office/mac/office/2008/main" xmlns="">
+                              <a14:hiddenFill xmlns="" xmlns:mo="http://schemas.microsoft.com/office/mac/office/2008/main" xmlns:mv="urn:schemas-microsoft-com:mac:vml" xmlns:o="urn:schemas-microsoft-com:office:office" xmlns:v="urn:schemas-microsoft-com:vml" xmlns:w10="urn:schemas-microsoft-com:office:word" xmlns:w="http://schemas.openxmlformats.org/wordprocessingml/2006/main" xmlns:a14="http://schemas.microsoft.com/office/drawing/2010/main">
                                 <a:noFill/>
                               </a14:hiddenFill>
                             </a:ext>
@@ -18317,7 +20087,7 @@
                           </a:ln>
                           <a:extLst>
                             <a:ext uri="{909E8E84-426E-40dd-AFC4-6F175D3DCCD1}">
-                              <a14:hiddenFill xmlns:a14="http://schemas.microsoft.com/office/drawing/2010/main" xmlns:w="http://schemas.openxmlformats.org/wordprocessingml/2006/main" xmlns:w10="urn:schemas-microsoft-com:office:word" xmlns:v="urn:schemas-microsoft-com:vml" xmlns:o="urn:schemas-microsoft-com:office:office" xmlns:mv="urn:schemas-microsoft-com:mac:vml" xmlns:mo="http://schemas.microsoft.com/office/mac/office/2008/main" xmlns="">
+                              <a14:hiddenFill xmlns="" xmlns:mo="http://schemas.microsoft.com/office/mac/office/2008/main" xmlns:mv="urn:schemas-microsoft-com:mac:vml" xmlns:o="urn:schemas-microsoft-com:office:office" xmlns:v="urn:schemas-microsoft-com:vml" xmlns:w10="urn:schemas-microsoft-com:office:word" xmlns:w="http://schemas.openxmlformats.org/wordprocessingml/2006/main" xmlns:a14="http://schemas.microsoft.com/office/drawing/2010/main">
                                 <a:noFill/>
                               </a14:hiddenFill>
                             </a:ext>
@@ -18351,7 +20121,7 @@
                           </a:ln>
                           <a:extLst>
                             <a:ext uri="{909E8E84-426E-40dd-AFC4-6F175D3DCCD1}">
-                              <a14:hiddenFill xmlns:a14="http://schemas.microsoft.com/office/drawing/2010/main" xmlns:w="http://schemas.openxmlformats.org/wordprocessingml/2006/main" xmlns:w10="urn:schemas-microsoft-com:office:word" xmlns:v="urn:schemas-microsoft-com:vml" xmlns:o="urn:schemas-microsoft-com:office:office" xmlns:mv="urn:schemas-microsoft-com:mac:vml" xmlns:mo="http://schemas.microsoft.com/office/mac/office/2008/main" xmlns="">
+                              <a14:hiddenFill xmlns="" xmlns:mo="http://schemas.microsoft.com/office/mac/office/2008/main" xmlns:mv="urn:schemas-microsoft-com:mac:vml" xmlns:o="urn:schemas-microsoft-com:office:office" xmlns:v="urn:schemas-microsoft-com:vml" xmlns:w10="urn:schemas-microsoft-com:office:word" xmlns:w="http://schemas.openxmlformats.org/wordprocessingml/2006/main" xmlns:a14="http://schemas.microsoft.com/office/drawing/2010/main">
                                 <a:noFill/>
                               </a14:hiddenFill>
                             </a:ext>
@@ -18387,7 +20157,7 @@
                           </a:ln>
                           <a:extLst>
                             <a:ext uri="{909E8E84-426E-40dd-AFC4-6F175D3DCCD1}">
-                              <a14:hiddenFill xmlns:a14="http://schemas.microsoft.com/office/drawing/2010/main" xmlns:w="http://schemas.openxmlformats.org/wordprocessingml/2006/main" xmlns:w10="urn:schemas-microsoft-com:office:word" xmlns:v="urn:schemas-microsoft-com:vml" xmlns:o="urn:schemas-microsoft-com:office:office" xmlns:mv="urn:schemas-microsoft-com:mac:vml" xmlns:mo="http://schemas.microsoft.com/office/mac/office/2008/main" xmlns="">
+                              <a14:hiddenFill xmlns="" xmlns:mo="http://schemas.microsoft.com/office/mac/office/2008/main" xmlns:mv="urn:schemas-microsoft-com:mac:vml" xmlns:o="urn:schemas-microsoft-com:office:office" xmlns:v="urn:schemas-microsoft-com:vml" xmlns:w10="urn:schemas-microsoft-com:office:word" xmlns:w="http://schemas.openxmlformats.org/wordprocessingml/2006/main" xmlns:a14="http://schemas.microsoft.com/office/drawing/2010/main">
                                 <a:noFill/>
                               </a14:hiddenFill>
                             </a:ext>
@@ -18423,7 +20193,7 @@
                           </a:ln>
                           <a:extLst>
                             <a:ext uri="{909E8E84-426E-40dd-AFC4-6F175D3DCCD1}">
-                              <a14:hiddenFill xmlns:a14="http://schemas.microsoft.com/office/drawing/2010/main" xmlns:w="http://schemas.openxmlformats.org/wordprocessingml/2006/main" xmlns:w10="urn:schemas-microsoft-com:office:word" xmlns:v="urn:schemas-microsoft-com:vml" xmlns:o="urn:schemas-microsoft-com:office:office" xmlns:mv="urn:schemas-microsoft-com:mac:vml" xmlns:mo="http://schemas.microsoft.com/office/mac/office/2008/main" xmlns="">
+                              <a14:hiddenFill xmlns="" xmlns:mo="http://schemas.microsoft.com/office/mac/office/2008/main" xmlns:mv="urn:schemas-microsoft-com:mac:vml" xmlns:o="urn:schemas-microsoft-com:office:office" xmlns:v="urn:schemas-microsoft-com:vml" xmlns:w10="urn:schemas-microsoft-com:office:word" xmlns:w="http://schemas.openxmlformats.org/wordprocessingml/2006/main" xmlns:a14="http://schemas.microsoft.com/office/drawing/2010/main">
                                 <a:noFill/>
                               </a14:hiddenFill>
                             </a:ext>
@@ -18459,7 +20229,7 @@
                           </a:ln>
                           <a:extLst>
                             <a:ext uri="{909E8E84-426E-40dd-AFC4-6F175D3DCCD1}">
-                              <a14:hiddenFill xmlns:a14="http://schemas.microsoft.com/office/drawing/2010/main" xmlns:w="http://schemas.openxmlformats.org/wordprocessingml/2006/main" xmlns:w10="urn:schemas-microsoft-com:office:word" xmlns:v="urn:schemas-microsoft-com:vml" xmlns:o="urn:schemas-microsoft-com:office:office" xmlns:mv="urn:schemas-microsoft-com:mac:vml" xmlns:mo="http://schemas.microsoft.com/office/mac/office/2008/main" xmlns="">
+                              <a14:hiddenFill xmlns="" xmlns:mo="http://schemas.microsoft.com/office/mac/office/2008/main" xmlns:mv="urn:schemas-microsoft-com:mac:vml" xmlns:o="urn:schemas-microsoft-com:office:office" xmlns:v="urn:schemas-microsoft-com:vml" xmlns:w10="urn:schemas-microsoft-com:office:word" xmlns:w="http://schemas.openxmlformats.org/wordprocessingml/2006/main" xmlns:a14="http://schemas.microsoft.com/office/drawing/2010/main">
                                 <a:noFill/>
                               </a14:hiddenFill>
                             </a:ext>
@@ -19895,7 +21665,7 @@
         </w:rPr>
         <w:t xml:space="preserve">Download and complete the </w:t>
       </w:r>
-      <w:hyperlink r:id="rId18" w:tgtFrame="_blank" w:history="1">
+      <w:hyperlink r:id="rId19" w:tgtFrame="_blank" w:history="1">
         <w:r>
           <w:rPr>
             <w:rFonts w:eastAsia="Times New Roman" w:cs="Gill Sans"/>
@@ -20013,7 +21783,7 @@
         </w:rPr>
         <w:t xml:space="preserve">Download and complete the </w:t>
       </w:r>
-      <w:hyperlink r:id="rId19" w:tgtFrame="_blank" w:history="1">
+      <w:hyperlink r:id="rId20" w:tgtFrame="_blank" w:history="1">
         <w:r>
           <w:rPr>
             <w:rFonts w:eastAsia="Times New Roman" w:cs="Gill Sans"/>
@@ -20313,7 +22083,7 @@
         </w:rPr>
         <w:t xml:space="preserve"> the centerpiece of your business plan. Download the </w:t>
       </w:r>
-      <w:hyperlink r:id="rId20" w:tgtFrame="_blank" w:history="1">
+      <w:hyperlink r:id="rId21" w:tgtFrame="_blank" w:history="1">
         <w:r>
           <w:rPr>
             <w:rFonts w:eastAsia="Times New Roman" w:cs="Gill Sans"/>
@@ -20445,7 +22215,7 @@
         </w:rPr>
         <w:t xml:space="preserve"> not essential to a business plan. However, you may want to create one if you expect your business’s financials to change substantially after the first year, or if investors or lenders require it. Download the </w:t>
       </w:r>
-      <w:hyperlink r:id="rId21" w:history="1">
+      <w:hyperlink r:id="rId22" w:history="1">
         <w:r>
           <w:rPr>
             <w:rStyle w:val="Hyperlink"/>
@@ -20596,7 +22366,7 @@
         </w:rPr>
         <w:t xml:space="preserve">Download the </w:t>
       </w:r>
-      <w:hyperlink r:id="rId22" w:history="1">
+      <w:hyperlink r:id="rId23" w:history="1">
         <w:r>
           <w:rPr>
             <w:rStyle w:val="Hyperlink"/>
@@ -20693,7 +22463,7 @@
         </w:rPr>
         <w:t xml:space="preserve">If so, download the </w:t>
       </w:r>
-      <w:hyperlink r:id="rId23" w:tgtFrame="_blank" w:tooltip="3 Year Cash Flow Projection" w:history="1">
+      <w:hyperlink r:id="rId24" w:tgtFrame="_blank" w:tooltip="3 Year Cash Flow Projection" w:history="1">
         <w:r>
           <w:rPr>
             <w:rFonts w:eastAsia="Times New Roman" w:cs="Gill Sans"/>
@@ -20797,7 +22567,7 @@
         </w:rPr>
         <w:t xml:space="preserve"> the </w:t>
       </w:r>
-      <w:hyperlink r:id="rId24" w:tgtFrame="_blank" w:history="1">
+      <w:hyperlink r:id="rId25" w:tgtFrame="_blank" w:history="1">
         <w:r>
           <w:rPr>
             <w:rFonts w:eastAsia="Times New Roman" w:cs="Gill Sans"/>
@@ -20885,7 +22655,7 @@
         </w:rPr>
         <w:t xml:space="preserve">The break-even analysis projects the sales volume you need in order to cover your costs. In other words, when will the business break even? Download the </w:t>
       </w:r>
-      <w:hyperlink r:id="rId25" w:tgtFrame="_blank" w:history="1">
+      <w:hyperlink r:id="rId26" w:tgtFrame="_blank" w:history="1">
         <w:r>
           <w:rPr>
             <w:rFonts w:eastAsia="Times New Roman" w:cs="Gill Sans"/>
@@ -21097,7 +22867,7 @@
         </w:rPr>
         <w:t xml:space="preserve"> </w:t>
       </w:r>
-      <w:hyperlink r:id="rId26" w:history="1">
+      <w:hyperlink r:id="rId27" w:history="1">
         <w:r>
           <w:rPr>
             <w:rStyle w:val="Hyperlink"/>
@@ -22706,7 +24476,7 @@
         </w:rPr>
         <w:t xml:space="preserve">Initial inventory level: Find the industry average annual inventory turnover rate (available in the </w:t>
       </w:r>
-      <w:hyperlink r:id="rId27" w:history="1">
+      <w:hyperlink r:id="rId28" w:history="1">
         <w:r>
           <w:rPr>
             <w:rStyle w:val="Hyperlink"/>
@@ -23604,7 +25374,7 @@
         </w:rPr>
         <w:t xml:space="preserve">After you’ve filled out all the worksheets and executive summary, print them out and you have a business plan. Work with a </w:t>
       </w:r>
-      <w:hyperlink r:id="rId28" w:history="1">
+      <w:hyperlink r:id="rId29" w:history="1">
         <w:r>
           <w:rPr>
             <w:rStyle w:val="Hyperlink"/>
@@ -28204,6 +29974,155 @@
     </w:lvl>
   </w:abstractNum>
   <w:abstractNum w:abstractNumId="41" w15:restartNumberingAfterBreak="0">
+    <w:nsid w:val="6E976291"/>
+    <w:multiLevelType w:val="multilevel"/>
+    <w:tmpl w:val="39CCA238"/>
+    <w:lvl w:ilvl="0">
+      <w:start w:val="1"/>
+      <w:numFmt w:val="bullet"/>
+      <w:lvlText w:val=""/>
+      <w:lvlJc w:val="left"/>
+      <w:pPr>
+        <w:tabs>
+          <w:tab w:val="num" w:pos="720"/>
+        </w:tabs>
+        <w:ind w:left="720" w:hanging="360"/>
+      </w:pPr>
+      <w:rPr>
+        <w:rFonts w:ascii="Symbol" w:hAnsi="Symbol" w:hint="default"/>
+        <w:sz w:val="20"/>
+      </w:rPr>
+    </w:lvl>
+    <w:lvl w:ilvl="1">
+      <w:start w:val="1"/>
+      <w:numFmt w:val="bullet"/>
+      <w:lvlText w:val="o"/>
+      <w:lvlJc w:val="left"/>
+      <w:pPr>
+        <w:tabs>
+          <w:tab w:val="num" w:pos="1440"/>
+        </w:tabs>
+        <w:ind w:left="1440" w:hanging="360"/>
+      </w:pPr>
+      <w:rPr>
+        <w:rFonts w:ascii="Courier New" w:hAnsi="Courier New" w:hint="default"/>
+        <w:sz w:val="20"/>
+      </w:rPr>
+    </w:lvl>
+    <w:lvl w:ilvl="2" w:tentative="1">
+      <w:start w:val="1"/>
+      <w:numFmt w:val="bullet"/>
+      <w:lvlText w:val=""/>
+      <w:lvlJc w:val="left"/>
+      <w:pPr>
+        <w:tabs>
+          <w:tab w:val="num" w:pos="2160"/>
+        </w:tabs>
+        <w:ind w:left="2160" w:hanging="360"/>
+      </w:pPr>
+      <w:rPr>
+        <w:rFonts w:ascii="Wingdings" w:hAnsi="Wingdings" w:hint="default"/>
+        <w:sz w:val="20"/>
+      </w:rPr>
+    </w:lvl>
+    <w:lvl w:ilvl="3" w:tentative="1">
+      <w:start w:val="1"/>
+      <w:numFmt w:val="bullet"/>
+      <w:lvlText w:val=""/>
+      <w:lvlJc w:val="left"/>
+      <w:pPr>
+        <w:tabs>
+          <w:tab w:val="num" w:pos="2880"/>
+        </w:tabs>
+        <w:ind w:left="2880" w:hanging="360"/>
+      </w:pPr>
+      <w:rPr>
+        <w:rFonts w:ascii="Wingdings" w:hAnsi="Wingdings" w:hint="default"/>
+        <w:sz w:val="20"/>
+      </w:rPr>
+    </w:lvl>
+    <w:lvl w:ilvl="4" w:tentative="1">
+      <w:start w:val="1"/>
+      <w:numFmt w:val="bullet"/>
+      <w:lvlText w:val=""/>
+      <w:lvlJc w:val="left"/>
+      <w:pPr>
+        <w:tabs>
+          <w:tab w:val="num" w:pos="3600"/>
+        </w:tabs>
+        <w:ind w:left="3600" w:hanging="360"/>
+      </w:pPr>
+      <w:rPr>
+        <w:rFonts w:ascii="Wingdings" w:hAnsi="Wingdings" w:hint="default"/>
+        <w:sz w:val="20"/>
+      </w:rPr>
+    </w:lvl>
+    <w:lvl w:ilvl="5" w:tentative="1">
+      <w:start w:val="1"/>
+      <w:numFmt w:val="bullet"/>
+      <w:lvlText w:val=""/>
+      <w:lvlJc w:val="left"/>
+      <w:pPr>
+        <w:tabs>
+          <w:tab w:val="num" w:pos="4320"/>
+        </w:tabs>
+        <w:ind w:left="4320" w:hanging="360"/>
+      </w:pPr>
+      <w:rPr>
+        <w:rFonts w:ascii="Wingdings" w:hAnsi="Wingdings" w:hint="default"/>
+        <w:sz w:val="20"/>
+      </w:rPr>
+    </w:lvl>
+    <w:lvl w:ilvl="6" w:tentative="1">
+      <w:start w:val="1"/>
+      <w:numFmt w:val="bullet"/>
+      <w:lvlText w:val=""/>
+      <w:lvlJc w:val="left"/>
+      <w:pPr>
+        <w:tabs>
+          <w:tab w:val="num" w:pos="5040"/>
+        </w:tabs>
+        <w:ind w:left="5040" w:hanging="360"/>
+      </w:pPr>
+      <w:rPr>
+        <w:rFonts w:ascii="Wingdings" w:hAnsi="Wingdings" w:hint="default"/>
+        <w:sz w:val="20"/>
+      </w:rPr>
+    </w:lvl>
+    <w:lvl w:ilvl="7" w:tentative="1">
+      <w:start w:val="1"/>
+      <w:numFmt w:val="bullet"/>
+      <w:lvlText w:val=""/>
+      <w:lvlJc w:val="left"/>
+      <w:pPr>
+        <w:tabs>
+          <w:tab w:val="num" w:pos="5760"/>
+        </w:tabs>
+        <w:ind w:left="5760" w:hanging="360"/>
+      </w:pPr>
+      <w:rPr>
+        <w:rFonts w:ascii="Wingdings" w:hAnsi="Wingdings" w:hint="default"/>
+        <w:sz w:val="20"/>
+      </w:rPr>
+    </w:lvl>
+    <w:lvl w:ilvl="8" w:tentative="1">
+      <w:start w:val="1"/>
+      <w:numFmt w:val="bullet"/>
+      <w:lvlText w:val=""/>
+      <w:lvlJc w:val="left"/>
+      <w:pPr>
+        <w:tabs>
+          <w:tab w:val="num" w:pos="6480"/>
+        </w:tabs>
+        <w:ind w:left="6480" w:hanging="360"/>
+      </w:pPr>
+      <w:rPr>
+        <w:rFonts w:ascii="Wingdings" w:hAnsi="Wingdings" w:hint="default"/>
+        <w:sz w:val="20"/>
+      </w:rPr>
+    </w:lvl>
+  </w:abstractNum>
+  <w:abstractNum w:abstractNumId="42" w15:restartNumberingAfterBreak="0">
     <w:nsid w:val="73D45310"/>
     <w:multiLevelType w:val="hybridMultilevel"/>
     <w:tmpl w:val="8DAC804C"/>
@@ -28292,7 +30211,7 @@
       </w:pPr>
     </w:lvl>
   </w:abstractNum>
-  <w:abstractNum w:abstractNumId="42" w15:restartNumberingAfterBreak="0">
+  <w:abstractNum w:abstractNumId="43" w15:restartNumberingAfterBreak="0">
     <w:nsid w:val="76E92419"/>
     <w:multiLevelType w:val="hybridMultilevel"/>
     <w:tmpl w:val="05F6F312"/>
@@ -28432,7 +30351,7 @@
       </w:rPr>
     </w:lvl>
   </w:abstractNum>
-  <w:abstractNum w:abstractNumId="43" w15:restartNumberingAfterBreak="0">
+  <w:abstractNum w:abstractNumId="44" w15:restartNumberingAfterBreak="0">
     <w:nsid w:val="7ADE6254"/>
     <w:multiLevelType w:val="hybridMultilevel"/>
     <w:tmpl w:val="E778A416"/>
@@ -28575,7 +30494,7 @@
       </w:rPr>
     </w:lvl>
   </w:abstractNum>
-  <w:abstractNum w:abstractNumId="44" w15:restartNumberingAfterBreak="0">
+  <w:abstractNum w:abstractNumId="45" w15:restartNumberingAfterBreak="0">
     <w:nsid w:val="7EA728C8"/>
     <w:multiLevelType w:val="hybridMultilevel"/>
     <w:tmpl w:val="523AFA9A"/>
@@ -28688,7 +30607,7 @@
       </w:rPr>
     </w:lvl>
   </w:abstractNum>
-  <w:abstractNum w:abstractNumId="45" w15:restartNumberingAfterBreak="0">
+  <w:abstractNum w:abstractNumId="46" w15:restartNumberingAfterBreak="0">
     <w:nsid w:val="7EC51451"/>
     <w:multiLevelType w:val="hybridMultilevel"/>
     <w:tmpl w:val="199823EE"/>
@@ -28856,7 +30775,7 @@
     <w:abstractNumId w:val="9"/>
   </w:num>
   <w:num w:numId="19">
-    <w:abstractNumId w:val="43"/>
+    <w:abstractNumId w:val="44"/>
   </w:num>
   <w:num w:numId="20">
     <w:abstractNumId w:val="25"/>
@@ -28895,13 +30814,13 @@
     <w:abstractNumId w:val="6"/>
   </w:num>
   <w:num w:numId="32">
-    <w:abstractNumId w:val="45"/>
+    <w:abstractNumId w:val="46"/>
   </w:num>
   <w:num w:numId="33">
     <w:abstractNumId w:val="38"/>
   </w:num>
   <w:num w:numId="34">
-    <w:abstractNumId w:val="44"/>
+    <w:abstractNumId w:val="45"/>
   </w:num>
   <w:num w:numId="35">
     <w:abstractNumId w:val="32"/>
@@ -28943,13 +30862,16 @@
     <w:abstractNumId w:val="4"/>
   </w:num>
   <w:num w:numId="46">
-    <w:abstractNumId w:val="42"/>
+    <w:abstractNumId w:val="43"/>
   </w:num>
   <w:num w:numId="47">
-    <w:abstractNumId w:val="41"/>
+    <w:abstractNumId w:val="42"/>
   </w:num>
   <w:num w:numId="48">
     <w:abstractNumId w:val="31"/>
+  </w:num>
+  <w:num w:numId="49">
+    <w:abstractNumId w:val="41"/>
   </w:num>
 </w:numbering>
 </file>
@@ -29077,6 +30999,7 @@
     <w:lsdException w:name="HTML Sample" w:semiHidden="1" w:unhideWhenUsed="1"/>
     <w:lsdException w:name="HTML Typewriter" w:semiHidden="1" w:unhideWhenUsed="1"/>
     <w:lsdException w:name="HTML Variable" w:semiHidden="1" w:unhideWhenUsed="1"/>
+    <w:lsdException w:name="Normal Table" w:semiHidden="1" w:unhideWhenUsed="1"/>
     <w:lsdException w:name="annotation subject" w:semiHidden="1" w:unhideWhenUsed="1"/>
     <w:lsdException w:name="No List" w:semiHidden="1" w:unhideWhenUsed="1"/>
     <w:lsdException w:name="Outline List 1" w:semiHidden="1" w:unhideWhenUsed="1"/>
@@ -29123,8 +31046,10 @@
     <w:lsdException w:name="Table Subtle 2" w:semiHidden="1" w:unhideWhenUsed="1"/>
     <w:lsdException w:name="Table Web 1" w:semiHidden="1" w:unhideWhenUsed="1"/>
     <w:lsdException w:name="Table Web 2" w:semiHidden="1" w:unhideWhenUsed="1"/>
+    <w:lsdException w:name="Table Web 3" w:semiHidden="1" w:unhideWhenUsed="1"/>
     <w:lsdException w:name="Balloon Text" w:semiHidden="1" w:unhideWhenUsed="1"/>
     <w:lsdException w:name="Table Grid" w:uiPriority="59"/>
+    <w:lsdException w:name="Table Theme" w:semiHidden="1" w:unhideWhenUsed="1"/>
     <w:lsdException w:name="Placeholder Text" w:semiHidden="1"/>
     <w:lsdException w:name="No Spacing" w:uiPriority="1" w:qFormat="1"/>
     <w:lsdException w:name="Light Shading" w:uiPriority="60"/>
@@ -29453,6 +31378,7 @@
   <w:style w:type="character" w:default="1" w:styleId="DefaultParagraphFont">
     <w:name w:val="Default Paragraph Font"/>
     <w:uiPriority w:val="1"/>
+    <w:semiHidden/>
     <w:unhideWhenUsed/>
   </w:style>
   <w:style w:type="table" w:default="1" w:styleId="TableNormal">

</xml_diff>

<commit_message>
DB updated biz plan 5/7
</commit_message>
<xml_diff>
--- a/HomeSlice_Business-Plan_mastdraft.docx
+++ b/HomeSlice_Business-Plan_mastdraft.docx
@@ -284,14 +284,12 @@
           <w:rFonts w:cs="Gill Sans"/>
         </w:rPr>
       </w:pPr>
-      <w:proofErr w:type="spellStart"/>
       <w:r>
         <w:rPr>
           <w:rFonts w:cs="Gill Sans"/>
         </w:rPr>
         <w:t>HomeSlice</w:t>
       </w:r>
-      <w:proofErr w:type="spellEnd"/>
     </w:p>
     <w:p>
       <w:pPr>
@@ -3997,579 +3995,14 @@
     </w:p>
     <w:p>
       <w:pPr>
-        <w:pStyle w:val="Heading1"/>
-      </w:pPr>
-      <w:bookmarkStart w:id="2" w:name="_Toc476168286"/>
-      <w:r>
-        <w:lastRenderedPageBreak/>
-        <w:t xml:space="preserve">II. </w:t>
-      </w:r>
-      <w:r>
-        <w:t>Instructions</w:t>
-      </w:r>
-      <w:r>
-        <w:t>: Company Description</w:t>
-      </w:r>
-      <w:bookmarkEnd w:id="2"/>
-    </w:p>
-    <w:p>
-      <w:pPr>
-        <w:rPr>
-          <w:rFonts w:cs="Gill Sans"/>
-          <w:szCs w:val="22"/>
-        </w:rPr>
-      </w:pPr>
-    </w:p>
-    <w:p>
-      <w:pPr>
-        <w:rPr>
-          <w:rFonts w:cs="Gill Sans"/>
-          <w:szCs w:val="22"/>
-        </w:rPr>
-      </w:pPr>
-      <w:r>
-        <w:rPr>
-          <w:rFonts w:cs="Gill Sans"/>
-          <w:szCs w:val="22"/>
-        </w:rPr>
-        <w:t xml:space="preserve">This section explains the basic elements of your business. Include each of the below: </w:t>
-      </w:r>
-    </w:p>
-    <w:p>
-      <w:pPr>
-        <w:rPr>
-          <w:rFonts w:cs="Gill Sans"/>
-          <w:szCs w:val="22"/>
-        </w:rPr>
-      </w:pPr>
-    </w:p>
-    <w:p>
-      <w:pPr>
-        <w:pStyle w:val="ListParagraph"/>
-        <w:numPr>
-          <w:ilvl w:val="0"/>
-          <w:numId w:val="1"/>
-        </w:numPr>
-        <w:rPr>
-          <w:rFonts w:cs="Gill Sans"/>
-          <w:b/>
-          <w:szCs w:val="22"/>
-        </w:rPr>
-      </w:pPr>
-      <w:r>
-        <w:rPr>
-          <w:rFonts w:cs="Gill Sans"/>
-          <w:b/>
-          <w:szCs w:val="22"/>
-        </w:rPr>
-        <w:t>Company mission statement</w:t>
-      </w:r>
-    </w:p>
-    <w:p>
-      <w:pPr>
-        <w:pStyle w:val="ListParagraph"/>
-        <w:rPr>
-          <w:rStyle w:val="Emphasis"/>
-          <w:rFonts w:cs="Gill Sans"/>
-          <w:i w:val="0"/>
-          <w:iCs w:val="0"/>
-          <w:szCs w:val="22"/>
-        </w:rPr>
-      </w:pPr>
-      <w:r>
-        <w:rPr>
-          <w:rFonts w:cs="Gill Sans"/>
-          <w:szCs w:val="22"/>
-        </w:rPr>
-        <w:t>A mission statement is a brief explanation of your company’s reason for being. It can be as short as a marketing tagline (“</w:t>
-      </w:r>
-      <w:proofErr w:type="spellStart"/>
-      <w:r>
-        <w:rPr>
-          <w:rFonts w:cs="Gill Sans"/>
-          <w:i/>
-          <w:szCs w:val="22"/>
-        </w:rPr>
-        <w:t>MoreDough</w:t>
-      </w:r>
-      <w:proofErr w:type="spellEnd"/>
-      <w:r>
-        <w:rPr>
-          <w:rFonts w:cs="Gill Sans"/>
-          <w:i/>
-          <w:szCs w:val="22"/>
-        </w:rPr>
-        <w:t xml:space="preserve"> is an app that helps consumers manage their personal finances in a fun, convenient way</w:t>
-      </w:r>
-      <w:r>
-        <w:rPr>
-          <w:rFonts w:cs="Gill Sans"/>
-          <w:szCs w:val="22"/>
-        </w:rPr>
-        <w:t>”) or more involved: (“</w:t>
-      </w:r>
-      <w:r>
-        <w:rPr>
-          <w:rStyle w:val="Emphasis"/>
-          <w:rFonts w:eastAsia="Times New Roman" w:cs="Gill Sans"/>
-          <w:szCs w:val="22"/>
-        </w:rPr>
-        <w:t xml:space="preserve">Doggie Tales is a dog daycare and grooming salon specializing in convenient services for urban pet lovers. Our mission is to provide service, safety and a family atmosphere, enabling busy dog owners to spend less time taking care of their dog’s basic needs and more time having fun with their pet.”) </w:t>
-      </w:r>
-      <w:r>
-        <w:rPr>
-          <w:rStyle w:val="Emphasis"/>
-          <w:rFonts w:eastAsia="Times New Roman" w:cs="Gill Sans"/>
-          <w:i w:val="0"/>
-          <w:szCs w:val="22"/>
-        </w:rPr>
-        <w:t>In general, it’s best to keep your mission statement to one or two sentences</w:t>
-      </w:r>
-      <w:r>
-        <w:rPr>
-          <w:rStyle w:val="Emphasis"/>
-          <w:rFonts w:eastAsia="Times New Roman" w:cs="Gill Sans"/>
-          <w:szCs w:val="22"/>
-        </w:rPr>
-        <w:t xml:space="preserve">. </w:t>
-      </w:r>
-    </w:p>
-    <w:p>
-      <w:pPr>
-        <w:pStyle w:val="ListParagraph"/>
-        <w:rPr>
-          <w:rFonts w:cs="Gill Sans"/>
-          <w:szCs w:val="22"/>
-        </w:rPr>
-      </w:pPr>
-      <w:r>
-        <w:rPr>
-          <w:rFonts w:cs="Gill Sans"/>
-          <w:szCs w:val="22"/>
-        </w:rPr>
-        <w:t xml:space="preserve"> </w:t>
-      </w:r>
-    </w:p>
-    <w:p>
-      <w:pPr>
-        <w:pStyle w:val="ListParagraph"/>
-        <w:numPr>
-          <w:ilvl w:val="0"/>
-          <w:numId w:val="1"/>
-        </w:numPr>
-        <w:rPr>
-          <w:rFonts w:cs="Gill Sans"/>
-          <w:b/>
-          <w:szCs w:val="22"/>
-        </w:rPr>
-      </w:pPr>
-      <w:r>
-        <w:rPr>
-          <w:rFonts w:cs="Gill Sans"/>
-          <w:b/>
-          <w:szCs w:val="22"/>
-        </w:rPr>
-        <w:t>Company philosophy and vision</w:t>
-      </w:r>
-    </w:p>
-    <w:p>
-      <w:pPr>
-        <w:pStyle w:val="ListParagraph"/>
-        <w:numPr>
-          <w:ilvl w:val="1"/>
-          <w:numId w:val="1"/>
-        </w:numPr>
-        <w:rPr>
-          <w:rFonts w:cs="Gill Sans"/>
-          <w:szCs w:val="22"/>
-        </w:rPr>
-      </w:pPr>
-      <w:r>
-        <w:rPr>
-          <w:rFonts w:cs="Gill Sans"/>
-          <w:szCs w:val="22"/>
-        </w:rPr>
-        <w:t xml:space="preserve">What values does your business live by? </w:t>
-      </w:r>
-      <w:r>
-        <w:rPr>
-          <w:rFonts w:cs="Gill Sans"/>
-          <w:i/>
-          <w:szCs w:val="22"/>
-        </w:rPr>
-        <w:t>Honesty, integrity, fun</w:t>
-      </w:r>
-      <w:r>
-        <w:rPr>
-          <w:rFonts w:cs="Gill Sans"/>
-          <w:szCs w:val="22"/>
-        </w:rPr>
-        <w:t xml:space="preserve">, </w:t>
-      </w:r>
-      <w:r>
-        <w:rPr>
-          <w:rFonts w:cs="Gill Sans"/>
-          <w:i/>
-          <w:szCs w:val="22"/>
-        </w:rPr>
-        <w:t>innovation</w:t>
-      </w:r>
-      <w:r>
-        <w:rPr>
-          <w:rFonts w:cs="Gill Sans"/>
-          <w:szCs w:val="22"/>
-        </w:rPr>
-        <w:t xml:space="preserve"> and </w:t>
-      </w:r>
-      <w:r>
-        <w:rPr>
-          <w:rFonts w:cs="Gill Sans"/>
-          <w:i/>
-          <w:szCs w:val="22"/>
-        </w:rPr>
-        <w:t>community</w:t>
-      </w:r>
-      <w:r>
-        <w:rPr>
-          <w:rFonts w:cs="Gill Sans"/>
-          <w:szCs w:val="22"/>
-        </w:rPr>
-        <w:t xml:space="preserve"> are values that might be important to your business philosophy. </w:t>
-      </w:r>
-    </w:p>
-    <w:p>
-      <w:pPr>
-        <w:pStyle w:val="ListParagraph"/>
-        <w:numPr>
-          <w:ilvl w:val="1"/>
-          <w:numId w:val="1"/>
-        </w:numPr>
-        <w:rPr>
-          <w:rFonts w:cs="Gill Sans"/>
-          <w:szCs w:val="22"/>
-        </w:rPr>
-      </w:pPr>
-      <w:r>
-        <w:rPr>
-          <w:rFonts w:cs="Gill Sans"/>
-          <w:i/>
-          <w:szCs w:val="22"/>
-        </w:rPr>
-        <w:t>Vision</w:t>
-      </w:r>
-      <w:r>
-        <w:rPr>
-          <w:rFonts w:cs="Gill Sans"/>
-          <w:szCs w:val="22"/>
-        </w:rPr>
-        <w:t xml:space="preserve"> refers to the long-term outlook for your business. What do you ultimately want it to become? For instance, your vision for your doggie day-care center might be to become a national chain, franchise or to sell to a larger company. </w:t>
-      </w:r>
-    </w:p>
-    <w:p>
-      <w:pPr>
-        <w:pStyle w:val="ListParagraph"/>
-        <w:ind w:left="1440"/>
-        <w:rPr>
-          <w:rFonts w:cs="Gill Sans"/>
-          <w:szCs w:val="22"/>
-        </w:rPr>
-      </w:pPr>
-    </w:p>
-    <w:p>
-      <w:pPr>
-        <w:pStyle w:val="ListParagraph"/>
-        <w:numPr>
-          <w:ilvl w:val="0"/>
-          <w:numId w:val="1"/>
-        </w:numPr>
-        <w:rPr>
-          <w:rFonts w:cs="Gill Sans"/>
-          <w:b/>
-          <w:szCs w:val="22"/>
-        </w:rPr>
-      </w:pPr>
-      <w:r>
-        <w:rPr>
-          <w:rFonts w:cs="Gill Sans"/>
-          <w:b/>
-          <w:szCs w:val="22"/>
-        </w:rPr>
-        <w:t>Company goals</w:t>
-      </w:r>
-    </w:p>
-    <w:p>
-      <w:pPr>
-        <w:ind w:left="720"/>
-        <w:rPr>
-          <w:rFonts w:cs="Gill Sans"/>
-          <w:szCs w:val="22"/>
-        </w:rPr>
-      </w:pPr>
-      <w:r>
-        <w:rPr>
-          <w:rFonts w:cs="Gill Sans"/>
-          <w:szCs w:val="22"/>
-        </w:rPr>
-        <w:t xml:space="preserve">Specify your long- and short-term goals as well as any milestones or benchmarks you will use to measure your progress. For instance, if one of your goals is to open a second location, milestones might include reaching a specific sales volume or signing contracts with a certain number of clients in the new market. </w:t>
-      </w:r>
-    </w:p>
-    <w:p>
-      <w:pPr>
-        <w:pStyle w:val="ListParagraph"/>
-        <w:rPr>
-          <w:rFonts w:cs="Gill Sans"/>
-          <w:szCs w:val="22"/>
-        </w:rPr>
-      </w:pPr>
-    </w:p>
-    <w:p>
-      <w:pPr>
-        <w:pStyle w:val="ListParagraph"/>
-        <w:numPr>
-          <w:ilvl w:val="0"/>
-          <w:numId w:val="1"/>
-        </w:numPr>
-        <w:rPr>
-          <w:rFonts w:cs="Gill Sans"/>
-          <w:b/>
-          <w:szCs w:val="22"/>
-        </w:rPr>
-      </w:pPr>
-      <w:r>
-        <w:rPr>
-          <w:rFonts w:cs="Gill Sans"/>
-          <w:b/>
-          <w:szCs w:val="22"/>
-        </w:rPr>
-        <w:t>Target market</w:t>
-      </w:r>
-    </w:p>
-    <w:p>
-      <w:pPr>
-        <w:pStyle w:val="ListParagraph"/>
-        <w:rPr>
-          <w:rFonts w:cs="Gill Sans"/>
-          <w:szCs w:val="22"/>
-        </w:rPr>
-      </w:pPr>
-      <w:r>
-        <w:rPr>
-          <w:rFonts w:cs="Gill Sans"/>
-          <w:szCs w:val="22"/>
-        </w:rPr>
-        <w:t xml:space="preserve">You will cover this in-depth in the Marketing Plan section. Here, briefly explain who your target customers are. </w:t>
-      </w:r>
-    </w:p>
-    <w:p>
-      <w:pPr>
-        <w:rPr>
-          <w:rFonts w:cs="Gill Sans"/>
-          <w:szCs w:val="22"/>
-        </w:rPr>
-      </w:pPr>
-    </w:p>
-    <w:p>
-      <w:pPr>
-        <w:pStyle w:val="ListParagraph"/>
-        <w:numPr>
-          <w:ilvl w:val="0"/>
-          <w:numId w:val="1"/>
-        </w:numPr>
-        <w:rPr>
-          <w:rFonts w:cs="Gill Sans"/>
-          <w:b/>
-          <w:szCs w:val="22"/>
-        </w:rPr>
-      </w:pPr>
-      <w:r>
-        <w:rPr>
-          <w:rFonts w:cs="Gill Sans"/>
-          <w:b/>
-          <w:szCs w:val="22"/>
-        </w:rPr>
-        <w:t xml:space="preserve">Industry </w:t>
-      </w:r>
-    </w:p>
-    <w:p>
-      <w:pPr>
-        <w:ind w:left="720"/>
-        <w:rPr>
-          <w:rFonts w:cs="Gill Sans"/>
-          <w:szCs w:val="22"/>
-        </w:rPr>
-      </w:pPr>
-      <w:r>
-        <w:rPr>
-          <w:rFonts w:cs="Gill Sans"/>
-          <w:szCs w:val="22"/>
-        </w:rPr>
-        <w:t xml:space="preserve">Describe your industry and what makes your business competitive: Is the industry growing, mature or stable? What is the industry outlook long-term and short-term? How will your business take advantage of projected industry changes and trends? What might happen to your competitors and how will your business successfully compete? </w:t>
-      </w:r>
-    </w:p>
-    <w:p>
-      <w:pPr>
-        <w:pStyle w:val="ListParagraph"/>
-        <w:rPr>
-          <w:rFonts w:cs="Gill Sans"/>
-          <w:szCs w:val="22"/>
-        </w:rPr>
-      </w:pPr>
-    </w:p>
-    <w:p>
-      <w:pPr>
-        <w:pStyle w:val="ListParagraph"/>
-        <w:numPr>
-          <w:ilvl w:val="0"/>
-          <w:numId w:val="1"/>
-        </w:numPr>
-        <w:rPr>
-          <w:rFonts w:cs="Gill Sans"/>
-          <w:b/>
-          <w:szCs w:val="22"/>
-        </w:rPr>
-      </w:pPr>
-      <w:r>
-        <w:rPr>
-          <w:rFonts w:cs="Gill Sans"/>
-          <w:b/>
-          <w:szCs w:val="22"/>
-        </w:rPr>
-        <w:t xml:space="preserve">Legal structure </w:t>
-      </w:r>
-    </w:p>
-    <w:p>
-      <w:pPr>
-        <w:pStyle w:val="ListParagraph"/>
-        <w:numPr>
-          <w:ilvl w:val="1"/>
-          <w:numId w:val="1"/>
-        </w:numPr>
-        <w:rPr>
-          <w:rFonts w:cs="Gill Sans"/>
-          <w:szCs w:val="22"/>
-        </w:rPr>
-      </w:pPr>
-      <w:r>
-        <w:rPr>
-          <w:rFonts w:cs="Gill Sans"/>
-          <w:szCs w:val="22"/>
-        </w:rPr>
-        <w:t xml:space="preserve">Is your business a sole proprietorship, LLC, partnership or corporation? Why did you choose this particular form of business? </w:t>
-      </w:r>
-    </w:p>
-    <w:p>
-      <w:pPr>
-        <w:pStyle w:val="ListParagraph"/>
-        <w:numPr>
-          <w:ilvl w:val="1"/>
-          <w:numId w:val="1"/>
-        </w:numPr>
-        <w:rPr>
-          <w:rFonts w:cs="Gill Sans"/>
-          <w:szCs w:val="22"/>
-        </w:rPr>
-      </w:pPr>
-      <w:r>
-        <w:rPr>
-          <w:rFonts w:cs="Gill Sans"/>
-          <w:szCs w:val="22"/>
-        </w:rPr>
-        <w:t xml:space="preserve">If there is more than one owner, explain how ownership is divided. If you have investors, explain the percentage of shares they own. This information is important to investors and lenders. </w:t>
-      </w:r>
-    </w:p>
-    <w:p>
-      <w:pPr>
-        <w:pStyle w:val="ListParagraph"/>
-        <w:rPr>
-          <w:rFonts w:cs="Gill Sans"/>
-          <w:szCs w:val="22"/>
-        </w:rPr>
-      </w:pPr>
-    </w:p>
-    <w:p>
-      <w:pPr>
-        <w:rPr>
-          <w:rFonts w:cs="Gill Sans"/>
-          <w:szCs w:val="22"/>
-        </w:rPr>
-      </w:pPr>
-      <w:r>
-        <w:rPr>
-          <w:rFonts w:cs="Gill Sans"/>
-          <w:szCs w:val="22"/>
-        </w:rPr>
-        <w:t>After reading the Company Description, the reader should have a basic understanding of your business’s mission and vision, goals, target market, competitive landscape and legal structure.</w:t>
-      </w:r>
-    </w:p>
-    <w:p>
-      <w:pPr>
-        <w:rPr>
-          <w:rFonts w:cs="Gill Sans"/>
-          <w:szCs w:val="22"/>
-        </w:rPr>
-      </w:pPr>
-    </w:p>
-    <w:p>
-      <w:pPr>
-        <w:rPr>
-          <w:rFonts w:cs="Gill Sans"/>
-          <w:i/>
-          <w:szCs w:val="22"/>
-        </w:rPr>
-      </w:pPr>
-      <w:r>
-        <w:rPr>
-          <w:rFonts w:cs="Gill Sans"/>
-          <w:i/>
-          <w:szCs w:val="22"/>
-        </w:rPr>
-        <w:t xml:space="preserve">Use the </w:t>
-      </w:r>
-      <w:r>
-        <w:rPr>
-          <w:rFonts w:cs="Gill Sans"/>
-          <w:i/>
-          <w:szCs w:val="22"/>
-          <w:u w:val="single"/>
-        </w:rPr>
-        <w:t>Company Description worksheet</w:t>
-      </w:r>
-      <w:r>
-        <w:rPr>
-          <w:rFonts w:cs="Gill Sans"/>
-          <w:i/>
-          <w:szCs w:val="22"/>
-        </w:rPr>
-        <w:t xml:space="preserve"> on the next page to help you complete this section. </w:t>
-      </w:r>
-    </w:p>
-    <w:p>
-      <w:pPr>
-        <w:rPr>
-          <w:rFonts w:cs="Gill Sans"/>
-          <w:b/>
-          <w:szCs w:val="22"/>
-        </w:rPr>
-      </w:pPr>
-      <w:r>
-        <w:rPr>
-          <w:rFonts w:cs="Gill Sans"/>
-          <w:b/>
-          <w:szCs w:val="22"/>
-        </w:rPr>
-        <w:br w:type="page"/>
-      </w:r>
-    </w:p>
-    <w:p>
-      <w:pPr>
         <w:pStyle w:val="Heading2"/>
       </w:pPr>
-      <w:bookmarkStart w:id="3" w:name="_Toc476168287"/>
+      <w:bookmarkStart w:id="2" w:name="_Toc476168287"/>
       <w:r>
         <w:lastRenderedPageBreak/>
         <w:t>Company Description Worksheet</w:t>
       </w:r>
-      <w:bookmarkEnd w:id="3"/>
+      <w:bookmarkEnd w:id="2"/>
     </w:p>
     <w:p/>
     <w:tbl>
@@ -4624,11 +4057,9 @@
             <w:shd w:val="clear" w:color="auto" w:fill="auto"/>
           </w:tcPr>
           <w:p>
-            <w:proofErr w:type="spellStart"/>
             <w:r>
               <w:t>HomeSlice</w:t>
             </w:r>
-            <w:proofErr w:type="spellEnd"/>
           </w:p>
         </w:tc>
       </w:tr>
@@ -5141,21 +4572,7 @@
               <w:rPr>
                 <w:szCs w:val="22"/>
               </w:rPr>
-              <w:t xml:space="preserve">, small net worth individuals looking to diversify investment portfolio into real estate, achievable through </w:t>
-            </w:r>
-            <w:proofErr w:type="spellStart"/>
-            <w:r>
-              <w:rPr>
-                <w:szCs w:val="22"/>
-              </w:rPr>
-              <w:t>HomeSlice</w:t>
-            </w:r>
-            <w:proofErr w:type="spellEnd"/>
-            <w:r>
-              <w:rPr>
-                <w:szCs w:val="22"/>
-              </w:rPr>
-              <w:t xml:space="preserve"> home equity share purchases.</w:t>
+              <w:t>, small net worth individuals looking to diversify investment portfolio into real estate, achievable through HomeSlice home equity share purchases.</w:t>
             </w:r>
           </w:p>
           <w:p>
@@ -5386,240 +4803,6 @@
     </w:p>
     <w:p>
       <w:pPr>
-        <w:pStyle w:val="Heading1"/>
-      </w:pPr>
-      <w:bookmarkStart w:id="4" w:name="_Toc476168288"/>
-      <w:r>
-        <w:t xml:space="preserve">III. </w:t>
-      </w:r>
-      <w:r>
-        <w:t>Instructions</w:t>
-      </w:r>
-      <w:r>
-        <w:t>: Products &amp; Services</w:t>
-      </w:r>
-      <w:bookmarkEnd w:id="4"/>
-    </w:p>
-    <w:p>
-      <w:pPr>
-        <w:rPr>
-          <w:rFonts w:cs="Gill Sans"/>
-          <w:szCs w:val="22"/>
-        </w:rPr>
-      </w:pPr>
-    </w:p>
-    <w:p>
-      <w:pPr>
-        <w:rPr>
-          <w:rFonts w:cs="Gill Sans"/>
-          <w:szCs w:val="22"/>
-        </w:rPr>
-      </w:pPr>
-      <w:r>
-        <w:rPr>
-          <w:rFonts w:cs="Gill Sans"/>
-          <w:szCs w:val="22"/>
-        </w:rPr>
-        <w:t xml:space="preserve">This section expands on the basic information about your products and services included in the Executive Summary and Company Description. </w:t>
-      </w:r>
-      <w:r>
-        <w:rPr>
-          <w:rFonts w:cs="Gill Sans"/>
-          <w:szCs w:val="22"/>
-        </w:rPr>
-        <w:t xml:space="preserve">Here are some items to consider: </w:t>
-      </w:r>
-    </w:p>
-    <w:p>
-      <w:pPr>
-        <w:rPr>
-          <w:rFonts w:cs="Gill Sans"/>
-          <w:szCs w:val="22"/>
-        </w:rPr>
-      </w:pPr>
-    </w:p>
-    <w:p>
-      <w:pPr>
-        <w:pStyle w:val="ListParagraph"/>
-        <w:numPr>
-          <w:ilvl w:val="0"/>
-          <w:numId w:val="2"/>
-        </w:numPr>
-        <w:rPr>
-          <w:rFonts w:cs="Gill Sans"/>
-          <w:szCs w:val="22"/>
-        </w:rPr>
-      </w:pPr>
-      <w:r>
-        <w:rPr>
-          <w:rFonts w:cs="Gill Sans"/>
-          <w:b/>
-          <w:szCs w:val="22"/>
-        </w:rPr>
-        <w:t>Your company’s products and/or services:</w:t>
-      </w:r>
-      <w:r>
-        <w:rPr>
-          <w:rFonts w:cs="Gill Sans"/>
-          <w:szCs w:val="22"/>
-        </w:rPr>
-        <w:t xml:space="preserve"> What do you sell, and how is it manufactured or</w:t>
-      </w:r>
-      <w:r>
-        <w:rPr>
-          <w:rFonts w:cs="Gill Sans"/>
-          <w:szCs w:val="22"/>
-        </w:rPr>
-        <w:t xml:space="preserve"> provided? Include details of relationships with suppliers, manufacturers and/or partners that are essential to delivering the product or service to customers. </w:t>
-      </w:r>
-    </w:p>
-    <w:p>
-      <w:pPr>
-        <w:pStyle w:val="ListParagraph"/>
-        <w:numPr>
-          <w:ilvl w:val="0"/>
-          <w:numId w:val="2"/>
-        </w:numPr>
-        <w:rPr>
-          <w:rFonts w:cs="Gill Sans"/>
-          <w:szCs w:val="22"/>
-        </w:rPr>
-      </w:pPr>
-      <w:r>
-        <w:rPr>
-          <w:rFonts w:cs="Gill Sans"/>
-          <w:b/>
-          <w:szCs w:val="22"/>
-        </w:rPr>
-        <w:t>The problem the product or service solves</w:t>
-      </w:r>
-      <w:r>
-        <w:rPr>
-          <w:rFonts w:cs="Gill Sans"/>
-          <w:szCs w:val="22"/>
-        </w:rPr>
-        <w:t xml:space="preserve">: Every business needs to solve a problem that its customers face. Explain what the problem is and how your product or service solves it. What are its benefits, features and unique selling proposition? Yours won’t be the only solution (every business has competitors), but you need to explain why your solution is better than the others, targets a customer base your competitors are ignoring, or has some other characteristic that gives it a competitive edge. </w:t>
-      </w:r>
-    </w:p>
-    <w:p>
-      <w:pPr>
-        <w:pStyle w:val="ListParagraph"/>
-        <w:numPr>
-          <w:ilvl w:val="0"/>
-          <w:numId w:val="2"/>
-        </w:numPr>
-        <w:rPr>
-          <w:rFonts w:cs="Gill Sans"/>
-          <w:szCs w:val="22"/>
-        </w:rPr>
-      </w:pPr>
-      <w:r>
-        <w:rPr>
-          <w:rFonts w:cs="Gill Sans"/>
-          <w:b/>
-          <w:szCs w:val="22"/>
-        </w:rPr>
-        <w:t>Any proprietary features that give you a competitive advantage</w:t>
-      </w:r>
-      <w:r>
-        <w:rPr>
-          <w:rFonts w:cs="Gill Sans"/>
-          <w:szCs w:val="22"/>
-        </w:rPr>
-        <w:t xml:space="preserve">: Do you have a patent on your product or a patent pending? Do you have exclusive agreements with suppliers or vendors to sell a product or service that none of your competitors sell? Do you have the license for a product, technology or service that’s in high demand and/or short supply? </w:t>
-      </w:r>
-    </w:p>
-    <w:p>
-      <w:pPr>
-        <w:pStyle w:val="ListParagraph"/>
-        <w:numPr>
-          <w:ilvl w:val="0"/>
-          <w:numId w:val="2"/>
-        </w:numPr>
-        <w:rPr>
-          <w:rFonts w:cs="Gill Sans"/>
-          <w:szCs w:val="22"/>
-        </w:rPr>
-      </w:pPr>
-      <w:r>
-        <w:rPr>
-          <w:rFonts w:cs="Gill Sans"/>
-          <w:b/>
-          <w:szCs w:val="22"/>
-        </w:rPr>
-        <w:t>How you will price your product or service</w:t>
-      </w:r>
-      <w:r>
-        <w:rPr>
-          <w:rFonts w:cs="Gill Sans"/>
-          <w:szCs w:val="22"/>
-        </w:rPr>
-        <w:t xml:space="preserve">: Describe the pricing, fee, subscription or leasing structure of your product or service. How does your product or service fit into the competitive landscape in terms of pricing—are you on the low end, mid-range or high end? How will that pricing strategy help you attract customers? What is your projected profit margin?  </w:t>
-      </w:r>
-    </w:p>
-    <w:p>
-      <w:pPr>
-        <w:tabs>
-          <w:tab w:val="center" w:pos="4320"/>
-        </w:tabs>
-        <w:rPr>
-          <w:rFonts w:eastAsia="Times New Roman" w:cs="Gill Sans"/>
-          <w:szCs w:val="22"/>
-          <w:lang w:eastAsia="en-US"/>
-        </w:rPr>
-      </w:pPr>
-    </w:p>
-    <w:p>
-      <w:pPr>
-        <w:tabs>
-          <w:tab w:val="center" w:pos="4320"/>
-        </w:tabs>
-        <w:rPr>
-          <w:rFonts w:cs="Gill Sans"/>
-          <w:szCs w:val="22"/>
-        </w:rPr>
-      </w:pPr>
-      <w:r>
-        <w:rPr>
-          <w:rFonts w:cs="Gill Sans"/>
-          <w:szCs w:val="22"/>
-        </w:rPr>
-        <w:t xml:space="preserve">Include any product or service details, such as technical specifications, drawings, photos, patent documents and other support information, in the Appendices. </w:t>
-      </w:r>
-    </w:p>
-    <w:p>
-      <w:pPr>
-        <w:rPr>
-          <w:rFonts w:cs="Gill Sans"/>
-          <w:szCs w:val="22"/>
-        </w:rPr>
-      </w:pPr>
-    </w:p>
-    <w:p>
-      <w:pPr>
-        <w:rPr>
-          <w:rFonts w:cs="Gill Sans"/>
-          <w:szCs w:val="22"/>
-        </w:rPr>
-      </w:pPr>
-      <w:r>
-        <w:rPr>
-          <w:rFonts w:cs="Gill Sans"/>
-          <w:szCs w:val="22"/>
-        </w:rPr>
-        <w:t>After reading the Products &amp; Services section, the reader should have a clear understanding of what your business does, what problem it solves for customers, and the unique selling proposition that makes it competitive.</w:t>
-      </w:r>
-    </w:p>
-    <w:p>
-      <w:pPr>
-        <w:rPr>
-          <w:rFonts w:cs="Gill Sans"/>
-          <w:szCs w:val="22"/>
-        </w:rPr>
-      </w:pPr>
-    </w:p>
-    <w:p>
-      <w:pPr>
         <w:tabs>
           <w:tab w:val="center" w:pos="4320"/>
         </w:tabs>
@@ -5630,104 +4813,33 @@
           <w:lang w:eastAsia="en-US"/>
         </w:rPr>
       </w:pPr>
-      <w:r>
-        <w:rPr>
-          <w:rFonts w:cs="Gill Sans"/>
-          <w:i/>
-          <w:szCs w:val="22"/>
-        </w:rPr>
-        <w:t xml:space="preserve">Use </w:t>
-      </w:r>
-      <w:r>
-        <w:rPr>
-          <w:rFonts w:cs="Gill Sans"/>
-          <w:i/>
-          <w:szCs w:val="22"/>
-          <w:u w:val="single"/>
-        </w:rPr>
-        <w:t xml:space="preserve">the </w:t>
-      </w:r>
-      <w:r>
+    </w:p>
+    <w:p>
+      <w:pPr>
+        <w:tabs>
+          <w:tab w:val="center" w:pos="4320"/>
+        </w:tabs>
         <w:rPr>
           <w:rFonts w:eastAsia="Times New Roman" w:cs="Gill Sans"/>
-          <w:i/>
-          <w:szCs w:val="22"/>
-          <w:u w:val="single"/>
+          <w:szCs w:val="22"/>
           <w:lang w:eastAsia="en-US"/>
         </w:rPr>
-        <w:t>Product and Service Description Worksheet</w:t>
-      </w:r>
-      <w:r>
+      </w:pPr>
+    </w:p>
+    <w:p>
+      <w:pPr>
         <w:rPr>
           <w:rFonts w:eastAsia="Times New Roman" w:cs="Gill Sans"/>
-          <w:i/>
           <w:szCs w:val="22"/>
           <w:lang w:eastAsia="en-US"/>
         </w:rPr>
-        <w:t xml:space="preserve"> </w:t>
-      </w:r>
+      </w:pPr>
       <w:r>
         <w:rPr>
           <w:rFonts w:eastAsia="Times New Roman" w:cs="Gill Sans"/>
-          <w:i/>
           <w:szCs w:val="22"/>
           <w:lang w:eastAsia="en-US"/>
         </w:rPr>
-        <w:t xml:space="preserve">on the next page to help you complete this section. </w:t>
-      </w:r>
-    </w:p>
-    <w:p>
-      <w:pPr>
-        <w:tabs>
-          <w:tab w:val="center" w:pos="4320"/>
-        </w:tabs>
-        <w:rPr>
-          <w:rFonts w:eastAsia="Times New Roman" w:cs="Gill Sans"/>
-          <w:i/>
-          <w:szCs w:val="22"/>
-          <w:lang w:eastAsia="en-US"/>
-        </w:rPr>
-      </w:pPr>
-    </w:p>
-    <w:p>
-      <w:pPr>
-        <w:tabs>
-          <w:tab w:val="center" w:pos="4320"/>
-        </w:tabs>
-        <w:rPr>
-          <w:rFonts w:eastAsia="Times New Roman" w:cs="Gill Sans"/>
-          <w:i/>
-          <w:szCs w:val="22"/>
-          <w:lang w:eastAsia="en-US"/>
-        </w:rPr>
-      </w:pPr>
-    </w:p>
-    <w:p>
-      <w:pPr>
-        <w:tabs>
-          <w:tab w:val="center" w:pos="4320"/>
-        </w:tabs>
-        <w:rPr>
-          <w:rFonts w:eastAsia="Times New Roman" w:cs="Gill Sans"/>
-          <w:szCs w:val="22"/>
-          <w:lang w:eastAsia="en-US"/>
-        </w:rPr>
-      </w:pPr>
-    </w:p>
-    <w:p>
-      <w:pPr>
-        <w:rPr>
-          <w:rFonts w:eastAsia="Times New Roman" w:cs="Gill Sans"/>
-          <w:szCs w:val="22"/>
-          <w:lang w:eastAsia="en-US"/>
-        </w:rPr>
-      </w:pPr>
-      <w:r>
-        <w:rPr>
-          <w:rFonts w:eastAsia="Times New Roman" w:cs="Gill Sans"/>
-          <w:szCs w:val="22"/>
-          <w:lang w:eastAsia="en-US"/>
-        </w:rPr>
         <w:br w:type="page"/>
       </w:r>
     </w:p>
@@ -5738,12 +4850,12 @@
           <w:i w:val="0"/>
         </w:rPr>
       </w:pPr>
-      <w:bookmarkStart w:id="5" w:name="_Toc476168289"/>
+      <w:bookmarkStart w:id="3" w:name="_Toc476168289"/>
       <w:r>
         <w:lastRenderedPageBreak/>
         <w:t>Product &amp; Service Description Worksheet</w:t>
       </w:r>
-      <w:bookmarkEnd w:id="5"/>
+      <w:bookmarkEnd w:id="3"/>
     </w:p>
     <w:p>
       <w:pPr>
@@ -5815,7 +4927,6 @@
                 <w:szCs w:val="22"/>
               </w:rPr>
             </w:pPr>
-            <w:proofErr w:type="spellStart"/>
             <w:r>
               <w:rPr>
                 <w:rFonts w:cs="Gill Sans"/>
@@ -5823,7 +4934,6 @@
               </w:rPr>
               <w:t>HomeSlice</w:t>
             </w:r>
-            <w:proofErr w:type="spellEnd"/>
           </w:p>
         </w:tc>
       </w:tr>
@@ -5877,93 +4987,57 @@
                 <w:color w:val="000000"/>
                 <w:szCs w:val="22"/>
               </w:rPr>
-              <w:t xml:space="preserve">Home equity marketplace. Home ownership and/or real estate investing is difficult, especially depending on where you live/what you do. That said, </w:t>
-            </w:r>
-            <w:proofErr w:type="spellStart"/>
-            <w:r>
+              <w:t>Home equity marketplace. Home ownership and/or real estate investing is difficult, especially depending on where you live/what you do. That said, HomeSlice creates a marketplace that’s friendly to small capital investors looking to diversify into real estate, but not having the funds or the will (at the moment) to make the 20% down payment commitment on a home. HomeSlice opens the door to purchase equity shares (%’s) of another persons’ home.</w:t>
+            </w:r>
+          </w:p>
+          <w:p>
+            <w:pPr>
               <w:rPr>
                 <w:rFonts w:ascii="Arial" w:hAnsi="Arial" w:cs="Arial"/>
                 <w:color w:val="000000"/>
                 <w:szCs w:val="22"/>
               </w:rPr>
-              <w:t>HomeSlice</w:t>
-            </w:r>
-            <w:proofErr w:type="spellEnd"/>
-            <w:r>
+            </w:pPr>
+          </w:p>
+          <w:p>
+            <w:pPr>
               <w:rPr>
                 <w:rFonts w:ascii="Arial" w:hAnsi="Arial" w:cs="Arial"/>
                 <w:color w:val="000000"/>
                 <w:szCs w:val="22"/>
               </w:rPr>
-              <w:t xml:space="preserve"> creates a marketplace that’s friendly to small capital investors looking to diversify into real estate, but not having the funds or the will (at the moment) to make the 20% down payment commitment on a home. </w:t>
-            </w:r>
-            <w:proofErr w:type="spellStart"/>
+            </w:pPr>
             <w:r>
               <w:rPr>
                 <w:rFonts w:ascii="Arial" w:hAnsi="Arial" w:cs="Arial"/>
                 <w:color w:val="000000"/>
                 <w:szCs w:val="22"/>
               </w:rPr>
-              <w:t>HomeSlice</w:t>
-            </w:r>
-            <w:proofErr w:type="spellEnd"/>
-            <w:r>
+              <w:t xml:space="preserve">The home equity shares can appreciate or depreciate over time, so there is significant investment risk. </w:t>
+            </w:r>
+          </w:p>
+          <w:p>
+            <w:pPr>
               <w:rPr>
                 <w:rFonts w:ascii="Arial" w:hAnsi="Arial" w:cs="Arial"/>
                 <w:color w:val="000000"/>
                 <w:szCs w:val="22"/>
               </w:rPr>
-              <w:t xml:space="preserve"> opens the door to purchase equity shares (%’s) of another persons’ home.</w:t>
-            </w:r>
-          </w:p>
-          <w:p>
-            <w:pPr>
+            </w:pPr>
+          </w:p>
+          <w:p>
+            <w:pPr>
+              <w:rPr>
+                <w:rFonts w:ascii="Times New Roman" w:eastAsia="Times New Roman" w:hAnsi="Times New Roman"/>
+                <w:lang w:eastAsia="en-US"/>
+              </w:rPr>
+            </w:pPr>
+            <w:r>
               <w:rPr>
                 <w:rFonts w:ascii="Arial" w:hAnsi="Arial" w:cs="Arial"/>
                 <w:color w:val="000000"/>
                 <w:szCs w:val="22"/>
               </w:rPr>
-            </w:pPr>
-          </w:p>
-          <w:p>
-            <w:pPr>
-              <w:rPr>
-                <w:rFonts w:ascii="Arial" w:hAnsi="Arial" w:cs="Arial"/>
-                <w:color w:val="000000"/>
-                <w:szCs w:val="22"/>
-              </w:rPr>
-            </w:pPr>
-            <w:r>
-              <w:rPr>
-                <w:rFonts w:ascii="Arial" w:hAnsi="Arial" w:cs="Arial"/>
-                <w:color w:val="000000"/>
-                <w:szCs w:val="22"/>
-              </w:rPr>
-              <w:t xml:space="preserve">The home equity shares can appreciate or depreciate over time, so there is significant investment risk. </w:t>
-            </w:r>
-          </w:p>
-          <w:p>
-            <w:pPr>
-              <w:rPr>
-                <w:rFonts w:ascii="Arial" w:hAnsi="Arial" w:cs="Arial"/>
-                <w:color w:val="000000"/>
-                <w:szCs w:val="22"/>
-              </w:rPr>
-            </w:pPr>
-          </w:p>
-          <w:p>
-            <w:pPr>
-              <w:rPr>
-                <w:rFonts w:ascii="Times New Roman" w:eastAsia="Times New Roman" w:hAnsi="Times New Roman"/>
-                <w:lang w:eastAsia="en-US"/>
-              </w:rPr>
-            </w:pPr>
-            <w:r>
-              <w:rPr>
-                <w:rFonts w:ascii="Arial" w:hAnsi="Arial" w:cs="Arial"/>
-                <w:color w:val="000000"/>
-                <w:szCs w:val="22"/>
-              </w:rPr>
               <w:t xml:space="preserve">For the homeowner, this is an easy way to tap into cash quickly without the burden of monthly principle and interest payments. </w:t>
             </w:r>
           </w:p>
@@ -5982,21 +5056,12 @@
                 <w:szCs w:val="22"/>
               </w:rPr>
             </w:pPr>
-            <w:proofErr w:type="spellStart"/>
             <w:r>
               <w:rPr>
                 <w:rFonts w:cs="Gill Sans"/>
                 <w:szCs w:val="22"/>
               </w:rPr>
-              <w:t>HomeSlice</w:t>
-            </w:r>
-            <w:proofErr w:type="spellEnd"/>
-            <w:r>
-              <w:rPr>
-                <w:rFonts w:cs="Gill Sans"/>
-                <w:szCs w:val="22"/>
-              </w:rPr>
-              <w:t xml:space="preserve"> will collect transaction and other fees.  </w:t>
+              <w:t xml:space="preserve">HomeSlice will collect transaction and other fees.  </w:t>
             </w:r>
           </w:p>
         </w:tc>
@@ -6120,23 +5185,7 @@
                 <w:rFonts w:cs="Gill Sans"/>
                 <w:szCs w:val="22"/>
               </w:rPr>
-              <w:t xml:space="preserve">Unlike traditional financial products, </w:t>
-            </w:r>
-            <w:proofErr w:type="spellStart"/>
-            <w:r>
-              <w:rPr>
-                <w:rFonts w:cs="Gill Sans"/>
-                <w:szCs w:val="22"/>
-              </w:rPr>
-              <w:t>HomeSlice</w:t>
-            </w:r>
-            <w:proofErr w:type="spellEnd"/>
-            <w:r>
-              <w:rPr>
-                <w:rFonts w:cs="Gill Sans"/>
-                <w:szCs w:val="22"/>
-              </w:rPr>
-              <w:t xml:space="preserve"> enables homeowners to get cash in days, not weeks or months. Investors are able to browse (in real time) open investment opportunities on our easy to use web-based application. </w:t>
+              <w:t xml:space="preserve">Unlike traditional financial products, HomeSlice enables homeowners to get cash in days, not weeks or months. Investors are able to browse (in real time) open investment opportunities on our easy to use web-based application. </w:t>
             </w:r>
           </w:p>
         </w:tc>
@@ -6220,23 +5269,7 @@
                 <w:rFonts w:cs="Gill Sans"/>
                 <w:szCs w:val="22"/>
               </w:rPr>
-              <w:t xml:space="preserve">There is significant liability associated with any real estate investment, that is no different for investments on </w:t>
-            </w:r>
-            <w:proofErr w:type="spellStart"/>
-            <w:r>
-              <w:rPr>
-                <w:rFonts w:cs="Gill Sans"/>
-                <w:szCs w:val="22"/>
-              </w:rPr>
-              <w:t>HomeSlice</w:t>
-            </w:r>
-            <w:proofErr w:type="spellEnd"/>
-            <w:r>
-              <w:rPr>
-                <w:rFonts w:cs="Gill Sans"/>
-                <w:szCs w:val="22"/>
-              </w:rPr>
-              <w:t xml:space="preserve">. There will be enough data points in order to inform good investment decisions and </w:t>
+              <w:t xml:space="preserve">There is significant liability associated with any real estate investment, that is no different for investments on HomeSlice. There will be enough data points in order to inform good investment decisions and </w:t>
             </w:r>
             <w:proofErr w:type="spellStart"/>
             <w:r>
@@ -6370,27 +5403,7 @@
                 <w:sz w:val="22"/>
                 <w:szCs w:val="22"/>
               </w:rPr>
-              <w:t xml:space="preserve">No debt owed to </w:t>
-            </w:r>
-            <w:proofErr w:type="spellStart"/>
-            <w:r>
-              <w:rPr>
-                <w:rFonts w:ascii="Arial" w:hAnsi="Arial" w:cs="Arial"/>
-                <w:color w:val="000000"/>
-                <w:sz w:val="22"/>
-                <w:szCs w:val="22"/>
-              </w:rPr>
-              <w:t>HomeSlice</w:t>
-            </w:r>
-            <w:proofErr w:type="spellEnd"/>
-            <w:r>
-              <w:rPr>
-                <w:rFonts w:ascii="Arial" w:hAnsi="Arial" w:cs="Arial"/>
-                <w:color w:val="000000"/>
-                <w:sz w:val="22"/>
-                <w:szCs w:val="22"/>
-              </w:rPr>
-              <w:t xml:space="preserve"> upon liquidation of property executed via foreclosure or similar forfeiture</w:t>
+              <w:t>No debt owed to HomeSlice upon liquidation of property executed via foreclosure or similar forfeiture</w:t>
             </w:r>
           </w:p>
           <w:p>
@@ -6573,23 +5586,7 @@
                 <w:rFonts w:cs="Gill Sans"/>
                 <w:szCs w:val="22"/>
               </w:rPr>
-              <w:t xml:space="preserve">Transfer of ownership will be executed via signed contract between homeowner and investor. The contract agreement and the connection between homeowner and investor will all occur and exist on the </w:t>
-            </w:r>
-            <w:proofErr w:type="spellStart"/>
-            <w:r>
-              <w:rPr>
-                <w:rFonts w:cs="Gill Sans"/>
-                <w:szCs w:val="22"/>
-              </w:rPr>
-              <w:t>HomeSlice</w:t>
-            </w:r>
-            <w:proofErr w:type="spellEnd"/>
-            <w:r>
-              <w:rPr>
-                <w:rFonts w:cs="Gill Sans"/>
-                <w:szCs w:val="22"/>
-              </w:rPr>
-              <w:t xml:space="preserve"> platform. Homeowners and Investors alike will create log in credentials and be able to track performance and </w:t>
+              <w:t xml:space="preserve">Transfer of ownership will be executed via signed contract between homeowner and investor. The contract agreement and the connection between homeowner and investor will all occur and exist on the HomeSlice platform. Homeowners and Investors alike will create log in credentials and be able to track performance and </w:t>
             </w:r>
             <w:r>
               <w:rPr>
@@ -6831,10 +5828,11 @@
                 <w:szCs w:val="23"/>
                 <w:shd w:val="clear" w:color="auto" w:fill="F8F8F8"/>
               </w:rPr>
-              <w:t xml:space="preserve">Homeowner comes to the site and inputs the address of his/her home. The </w:t>
-            </w:r>
-            <w:proofErr w:type="spellStart"/>
-            <w:r>
+              <w:t xml:space="preserve">Homeowner comes to the site and inputs the address of his/her home. The HomeSlice platform leverages the Zillow API (Zestimate) and our algorithm uses that figure as the basis of the ‘Risk Adjusted Home Value’ calculation, the result of which is then presented to the homeowner as the amount of cash they may be able to receive in exchange for up to 30% of their home’s value. </w:t>
+            </w:r>
+          </w:p>
+          <w:p>
+            <w:pPr>
               <w:rPr>
                 <w:rFonts w:ascii="Arial" w:hAnsi="Arial" w:cs="Arial"/>
                 <w:color w:val="1D1C1D"/>
@@ -6842,10 +5840,10 @@
                 <w:szCs w:val="23"/>
                 <w:shd w:val="clear" w:color="auto" w:fill="F8F8F8"/>
               </w:rPr>
-              <w:t>HomeSlice</w:t>
-            </w:r>
-            <w:proofErr w:type="spellEnd"/>
-            <w:r>
+            </w:pPr>
+          </w:p>
+          <w:p>
+            <w:pPr>
               <w:rPr>
                 <w:rFonts w:ascii="Arial" w:hAnsi="Arial" w:cs="Arial"/>
                 <w:color w:val="1D1C1D"/>
@@ -6853,11 +5851,8 @@
                 <w:szCs w:val="23"/>
                 <w:shd w:val="clear" w:color="auto" w:fill="F8F8F8"/>
               </w:rPr>
-              <w:t xml:space="preserve"> platform leverages the Zillow API (Zestimate) and our algorithm uses that figure as the basis of the ‘Risk Adjusted Home Value’ calculation, the result of which is then presented to the homeowner as the amount of cash they may be able to receive in exchange for up to 30% of their home’s value. </w:t>
-            </w:r>
-          </w:p>
-          <w:p>
-            <w:pPr>
+            </w:pPr>
+            <w:r>
               <w:rPr>
                 <w:rFonts w:ascii="Arial" w:hAnsi="Arial" w:cs="Arial"/>
                 <w:color w:val="1D1C1D"/>
@@ -6865,10 +5860,61 @@
                 <w:szCs w:val="23"/>
                 <w:shd w:val="clear" w:color="auto" w:fill="F8F8F8"/>
               </w:rPr>
-            </w:pPr>
-          </w:p>
-          <w:p>
-            <w:pPr>
+              <w:t xml:space="preserve">Upon entering the address, HomeSlice notes the home is worth $100 and our risk algorithm denotes a max cash value available today of $30. The homeowner agrees to move forward and the home is listed on the investment platform. </w:t>
+            </w:r>
+            <w:r>
+              <w:rPr>
+                <w:rFonts w:ascii="Arial" w:hAnsi="Arial" w:cs="Arial"/>
+                <w:color w:val="FF0000"/>
+                <w:sz w:val="23"/>
+                <w:szCs w:val="23"/>
+                <w:shd w:val="clear" w:color="auto" w:fill="F8F8F8"/>
+              </w:rPr>
+              <w:t xml:space="preserve">(Opportunity here for HomeSlice to simply offer the homeowner the full 30% cash and then list the slice on the </w:t>
+            </w:r>
+            <w:proofErr w:type="gramStart"/>
+            <w:r>
+              <w:rPr>
+                <w:rFonts w:ascii="Arial" w:hAnsi="Arial" w:cs="Arial"/>
+                <w:color w:val="FF0000"/>
+                <w:sz w:val="23"/>
+                <w:szCs w:val="23"/>
+                <w:shd w:val="clear" w:color="auto" w:fill="F8F8F8"/>
+              </w:rPr>
+              <w:t>back-end</w:t>
+            </w:r>
+            <w:proofErr w:type="gramEnd"/>
+            <w:r>
+              <w:rPr>
+                <w:rFonts w:ascii="Arial" w:hAnsi="Arial" w:cs="Arial"/>
+                <w:color w:val="FF0000"/>
+                <w:sz w:val="23"/>
+                <w:szCs w:val="23"/>
+                <w:shd w:val="clear" w:color="auto" w:fill="F8F8F8"/>
+              </w:rPr>
+              <w:t xml:space="preserve"> to then profit from investors willing to pay a premium for the same share</w:t>
+            </w:r>
+            <w:r>
+              <w:rPr>
+                <w:rFonts w:ascii="Arial" w:hAnsi="Arial" w:cs="Arial"/>
+                <w:color w:val="FF0000"/>
+                <w:sz w:val="23"/>
+                <w:szCs w:val="23"/>
+                <w:shd w:val="clear" w:color="auto" w:fill="F8F8F8"/>
+              </w:rPr>
+              <w:t>. This would expedite the receipt of cash for the homeowner and open the door for profits to HomeSlice</w:t>
+            </w:r>
+            <w:r>
+              <w:rPr>
+                <w:rFonts w:ascii="Arial" w:hAnsi="Arial" w:cs="Arial"/>
+                <w:color w:val="FF0000"/>
+                <w:sz w:val="23"/>
+                <w:szCs w:val="23"/>
+                <w:shd w:val="clear" w:color="auto" w:fill="F8F8F8"/>
+              </w:rPr>
+              <w:t>)</w:t>
+            </w:r>
+            <w:r>
               <w:rPr>
                 <w:rFonts w:ascii="Arial" w:hAnsi="Arial" w:cs="Arial"/>
                 <w:color w:val="1D1C1D"/>
@@ -6876,8 +5922,11 @@
                 <w:szCs w:val="23"/>
                 <w:shd w:val="clear" w:color="auto" w:fill="F8F8F8"/>
               </w:rPr>
-            </w:pPr>
-            <w:r>
+              <w:t xml:space="preserve"> </w:t>
+            </w:r>
+          </w:p>
+          <w:p>
+            <w:pPr>
               <w:rPr>
                 <w:rFonts w:ascii="Arial" w:hAnsi="Arial" w:cs="Arial"/>
                 <w:color w:val="1D1C1D"/>
@@ -6885,10 +5934,10 @@
                 <w:szCs w:val="23"/>
                 <w:shd w:val="clear" w:color="auto" w:fill="F8F8F8"/>
               </w:rPr>
-              <w:t xml:space="preserve">Upon entering the address, </w:t>
-            </w:r>
-            <w:proofErr w:type="spellStart"/>
-            <w:r>
+            </w:pPr>
+          </w:p>
+          <w:p>
+            <w:pPr>
               <w:rPr>
                 <w:rFonts w:ascii="Arial" w:hAnsi="Arial" w:cs="Arial"/>
                 <w:color w:val="1D1C1D"/>
@@ -6896,9 +5945,7 @@
                 <w:szCs w:val="23"/>
                 <w:shd w:val="clear" w:color="auto" w:fill="F8F8F8"/>
               </w:rPr>
-              <w:t>HomeSlice</w:t>
-            </w:r>
-            <w:proofErr w:type="spellEnd"/>
+            </w:pPr>
             <w:r>
               <w:rPr>
                 <w:rFonts w:ascii="Arial" w:hAnsi="Arial" w:cs="Arial"/>
@@ -6907,9 +5954,560 @@
                 <w:szCs w:val="23"/>
                 <w:shd w:val="clear" w:color="auto" w:fill="F8F8F8"/>
               </w:rPr>
-              <w:t xml:space="preserve"> notes the home is worth $100 and our risk algorithm denotes a max cash value available today of $30. The homeowner agrees to move forward and the home is listed on the investment platform. </w:t>
-            </w:r>
-            <w:r>
+              <w:t xml:space="preserve">Investor ABC finds the home listed on the platform, has $1 ready to invest and is willing to shell out in exchange for 1% of the home’s equity. </w:t>
+            </w:r>
+            <w:r>
+              <w:rPr>
+                <w:rFonts w:ascii="Arial" w:hAnsi="Arial" w:cs="Arial"/>
+                <w:color w:val="1D1C1D"/>
+                <w:sz w:val="23"/>
+                <w:szCs w:val="23"/>
+                <w:shd w:val="clear" w:color="auto" w:fill="F8F8F8"/>
+              </w:rPr>
+              <w:t xml:space="preserve">The homeowner accepts the offer and </w:t>
+            </w:r>
+            <w:r>
+              <w:rPr>
+                <w:rFonts w:ascii="Arial" w:hAnsi="Arial" w:cs="Arial"/>
+                <w:color w:val="1D1C1D"/>
+                <w:sz w:val="23"/>
+                <w:szCs w:val="23"/>
+                <w:shd w:val="clear" w:color="auto" w:fill="F8F8F8"/>
+              </w:rPr>
+              <w:t>the transaction</w:t>
+            </w:r>
+            <w:r>
+              <w:rPr>
+                <w:rFonts w:ascii="Arial" w:hAnsi="Arial" w:cs="Arial"/>
+                <w:color w:val="1D1C1D"/>
+                <w:sz w:val="23"/>
+                <w:szCs w:val="23"/>
+                <w:shd w:val="clear" w:color="auto" w:fill="F8F8F8"/>
+              </w:rPr>
+              <w:t xml:space="preserve"> moves forward.</w:t>
+            </w:r>
+            <w:r>
+              <w:rPr>
+                <w:rFonts w:ascii="Arial" w:hAnsi="Arial" w:cs="Arial"/>
+                <w:color w:val="1D1C1D"/>
+                <w:sz w:val="23"/>
+                <w:szCs w:val="23"/>
+                <w:shd w:val="clear" w:color="auto" w:fill="F8F8F8"/>
+              </w:rPr>
+              <w:t xml:space="preserve"> </w:t>
+            </w:r>
+            <w:r>
+              <w:rPr>
+                <w:rFonts w:ascii="Arial" w:hAnsi="Arial" w:cs="Arial"/>
+                <w:color w:val="1D1C1D"/>
+                <w:sz w:val="23"/>
+                <w:szCs w:val="23"/>
+                <w:shd w:val="clear" w:color="auto" w:fill="F8F8F8"/>
+              </w:rPr>
+              <w:t xml:space="preserve">The homeowner </w:t>
+            </w:r>
+            <w:r>
+              <w:rPr>
+                <w:rFonts w:ascii="Arial" w:hAnsi="Arial" w:cs="Arial"/>
+                <w:color w:val="1D1C1D"/>
+                <w:sz w:val="23"/>
+                <w:szCs w:val="23"/>
+                <w:shd w:val="clear" w:color="auto" w:fill="F8F8F8"/>
+              </w:rPr>
+              <w:t>walk</w:t>
+            </w:r>
+            <w:r>
+              <w:rPr>
+                <w:rFonts w:ascii="Arial" w:hAnsi="Arial" w:cs="Arial"/>
+                <w:color w:val="1D1C1D"/>
+                <w:sz w:val="23"/>
+                <w:szCs w:val="23"/>
+                <w:shd w:val="clear" w:color="auto" w:fill="F8F8F8"/>
+              </w:rPr>
+              <w:t>s</w:t>
+            </w:r>
+            <w:r>
+              <w:rPr>
+                <w:rFonts w:ascii="Arial" w:hAnsi="Arial" w:cs="Arial"/>
+                <w:color w:val="1D1C1D"/>
+                <w:sz w:val="23"/>
+                <w:szCs w:val="23"/>
+                <w:shd w:val="clear" w:color="auto" w:fill="F8F8F8"/>
+              </w:rPr>
+              <w:t xml:space="preserve"> away with the $1 and</w:t>
+            </w:r>
+            <w:r>
+              <w:rPr>
+                <w:rFonts w:ascii="Arial" w:hAnsi="Arial" w:cs="Arial"/>
+                <w:color w:val="1D1C1D"/>
+                <w:sz w:val="23"/>
+                <w:szCs w:val="23"/>
+                <w:shd w:val="clear" w:color="auto" w:fill="F8F8F8"/>
+              </w:rPr>
+              <w:t xml:space="preserve"> ABC</w:t>
+            </w:r>
+            <w:r>
+              <w:rPr>
+                <w:rFonts w:ascii="Arial" w:hAnsi="Arial" w:cs="Arial"/>
+                <w:color w:val="1D1C1D"/>
+                <w:sz w:val="23"/>
+                <w:szCs w:val="23"/>
+                <w:shd w:val="clear" w:color="auto" w:fill="F8F8F8"/>
+              </w:rPr>
+              <w:t xml:space="preserve"> now own</w:t>
+            </w:r>
+            <w:r>
+              <w:rPr>
+                <w:rFonts w:ascii="Arial" w:hAnsi="Arial" w:cs="Arial"/>
+                <w:color w:val="1D1C1D"/>
+                <w:sz w:val="23"/>
+                <w:szCs w:val="23"/>
+                <w:shd w:val="clear" w:color="auto" w:fill="F8F8F8"/>
+              </w:rPr>
+              <w:t>s</w:t>
+            </w:r>
+            <w:r>
+              <w:rPr>
+                <w:rFonts w:ascii="Arial" w:hAnsi="Arial" w:cs="Arial"/>
+                <w:color w:val="1D1C1D"/>
+                <w:sz w:val="23"/>
+                <w:szCs w:val="23"/>
+                <w:shd w:val="clear" w:color="auto" w:fill="F8F8F8"/>
+              </w:rPr>
+              <w:t xml:space="preserve"> 1% of </w:t>
+            </w:r>
+            <w:r>
+              <w:rPr>
+                <w:rFonts w:ascii="Arial" w:hAnsi="Arial" w:cs="Arial"/>
+                <w:color w:val="1D1C1D"/>
+                <w:sz w:val="23"/>
+                <w:szCs w:val="23"/>
+                <w:shd w:val="clear" w:color="auto" w:fill="F8F8F8"/>
+              </w:rPr>
+              <w:t>the</w:t>
+            </w:r>
+            <w:r>
+              <w:rPr>
+                <w:rFonts w:ascii="Arial" w:hAnsi="Arial" w:cs="Arial"/>
+                <w:color w:val="1D1C1D"/>
+                <w:sz w:val="23"/>
+                <w:szCs w:val="23"/>
+                <w:shd w:val="clear" w:color="auto" w:fill="F8F8F8"/>
+              </w:rPr>
+              <w:t xml:space="preserve"> home</w:t>
+            </w:r>
+            <w:r>
+              <w:rPr>
+                <w:rFonts w:ascii="Arial" w:hAnsi="Arial" w:cs="Arial"/>
+                <w:color w:val="1D1C1D"/>
+                <w:sz w:val="23"/>
+                <w:szCs w:val="23"/>
+                <w:shd w:val="clear" w:color="auto" w:fill="F8F8F8"/>
+              </w:rPr>
+              <w:t xml:space="preserve"> equity</w:t>
+            </w:r>
+            <w:r>
+              <w:rPr>
+                <w:rFonts w:ascii="Arial" w:hAnsi="Arial" w:cs="Arial"/>
+                <w:color w:val="1D1C1D"/>
+                <w:sz w:val="23"/>
+                <w:szCs w:val="23"/>
+                <w:shd w:val="clear" w:color="auto" w:fill="F8F8F8"/>
+              </w:rPr>
+              <w:t>.</w:t>
+            </w:r>
+          </w:p>
+          <w:p>
+            <w:pPr>
+              <w:rPr>
+                <w:rFonts w:ascii="Arial" w:hAnsi="Arial" w:cs="Arial"/>
+                <w:color w:val="1D1C1D"/>
+                <w:sz w:val="23"/>
+                <w:szCs w:val="23"/>
+                <w:shd w:val="clear" w:color="auto" w:fill="F8F8F8"/>
+              </w:rPr>
+            </w:pPr>
+          </w:p>
+          <w:p>
+            <w:pPr>
+              <w:rPr>
+                <w:rFonts w:ascii="Arial" w:hAnsi="Arial" w:cs="Arial"/>
+                <w:color w:val="1D1C1D"/>
+                <w:sz w:val="23"/>
+                <w:szCs w:val="23"/>
+                <w:shd w:val="clear" w:color="auto" w:fill="F8F8F8"/>
+              </w:rPr>
+            </w:pPr>
+            <w:r>
+              <w:rPr>
+                <w:rFonts w:ascii="Arial" w:hAnsi="Arial" w:cs="Arial"/>
+                <w:color w:val="1D1C1D"/>
+                <w:sz w:val="23"/>
+                <w:szCs w:val="23"/>
+                <w:shd w:val="clear" w:color="auto" w:fill="F8F8F8"/>
+              </w:rPr>
+              <w:t>Fast forward 5yrs</w:t>
+            </w:r>
+            <w:r>
+              <w:rPr>
+                <w:rFonts w:ascii="Arial" w:hAnsi="Arial" w:cs="Arial"/>
+                <w:color w:val="1D1C1D"/>
+                <w:sz w:val="23"/>
+                <w:szCs w:val="23"/>
+                <w:shd w:val="clear" w:color="auto" w:fill="F8F8F8"/>
+              </w:rPr>
+              <w:t xml:space="preserve"> and the </w:t>
+            </w:r>
+            <w:r>
+              <w:rPr>
+                <w:rFonts w:ascii="Arial" w:hAnsi="Arial" w:cs="Arial"/>
+                <w:color w:val="1D1C1D"/>
+                <w:sz w:val="23"/>
+                <w:szCs w:val="23"/>
+                <w:shd w:val="clear" w:color="auto" w:fill="F8F8F8"/>
+              </w:rPr>
+              <w:t>home</w:t>
+            </w:r>
+            <w:r>
+              <w:rPr>
+                <w:rFonts w:ascii="Arial" w:hAnsi="Arial" w:cs="Arial"/>
+                <w:color w:val="1D1C1D"/>
+                <w:sz w:val="23"/>
+                <w:szCs w:val="23"/>
+                <w:shd w:val="clear" w:color="auto" w:fill="F8F8F8"/>
+              </w:rPr>
+              <w:t>’</w:t>
+            </w:r>
+            <w:r>
+              <w:rPr>
+                <w:rFonts w:ascii="Arial" w:hAnsi="Arial" w:cs="Arial"/>
+                <w:color w:val="1D1C1D"/>
+                <w:sz w:val="23"/>
+                <w:szCs w:val="23"/>
+                <w:shd w:val="clear" w:color="auto" w:fill="F8F8F8"/>
+              </w:rPr>
+              <w:t xml:space="preserve">s value grows to $250 and </w:t>
+            </w:r>
+            <w:r>
+              <w:rPr>
+                <w:rFonts w:ascii="Arial" w:hAnsi="Arial" w:cs="Arial"/>
+                <w:color w:val="1D1C1D"/>
+                <w:sz w:val="23"/>
+                <w:szCs w:val="23"/>
+                <w:shd w:val="clear" w:color="auto" w:fill="F8F8F8"/>
+              </w:rPr>
+              <w:t>ABC’s</w:t>
+            </w:r>
+            <w:r>
+              <w:rPr>
+                <w:rFonts w:ascii="Arial" w:hAnsi="Arial" w:cs="Arial"/>
+                <w:color w:val="1D1C1D"/>
+                <w:sz w:val="23"/>
+                <w:szCs w:val="23"/>
+                <w:shd w:val="clear" w:color="auto" w:fill="F8F8F8"/>
+              </w:rPr>
+              <w:t xml:space="preserve"> 1% ($1 cost basis) is now worth $2.50, a net </w:t>
+            </w:r>
+            <w:r>
+              <w:rPr>
+                <w:rFonts w:ascii="Arial" w:hAnsi="Arial" w:cs="Arial"/>
+                <w:color w:val="1D1C1D"/>
+                <w:sz w:val="23"/>
+                <w:szCs w:val="23"/>
+                <w:shd w:val="clear" w:color="auto" w:fill="F8F8F8"/>
+              </w:rPr>
+              <w:t>unrealized gain</w:t>
+            </w:r>
+            <w:r>
+              <w:rPr>
+                <w:rFonts w:ascii="Arial" w:hAnsi="Arial" w:cs="Arial"/>
+                <w:color w:val="1D1C1D"/>
+                <w:sz w:val="23"/>
+                <w:szCs w:val="23"/>
+                <w:shd w:val="clear" w:color="auto" w:fill="F8F8F8"/>
+              </w:rPr>
+              <w:t xml:space="preserve"> of $1.50 or 150%</w:t>
+            </w:r>
+            <w:r>
+              <w:rPr>
+                <w:rFonts w:ascii="Arial" w:hAnsi="Arial" w:cs="Arial"/>
+                <w:color w:val="1D1C1D"/>
+                <w:sz w:val="23"/>
+                <w:szCs w:val="23"/>
+                <w:shd w:val="clear" w:color="auto" w:fill="F8F8F8"/>
+              </w:rPr>
+              <w:t>.</w:t>
+            </w:r>
+            <w:r>
+              <w:rPr>
+                <w:rFonts w:ascii="Arial" w:hAnsi="Arial" w:cs="Arial"/>
+                <w:color w:val="1D1C1D"/>
+                <w:sz w:val="23"/>
+                <w:szCs w:val="23"/>
+                <w:shd w:val="clear" w:color="auto" w:fill="F8F8F8"/>
+              </w:rPr>
+              <w:t xml:space="preserve"> </w:t>
+            </w:r>
+            <w:r>
+              <w:rPr>
+                <w:rFonts w:ascii="Arial" w:hAnsi="Arial" w:cs="Arial"/>
+                <w:color w:val="1D1C1D"/>
+                <w:sz w:val="23"/>
+                <w:szCs w:val="23"/>
+                <w:shd w:val="clear" w:color="auto" w:fill="F8F8F8"/>
+              </w:rPr>
+              <w:t xml:space="preserve">ABC can either hold this investment or cash out and sell the slice to another investor willing to pay market value </w:t>
+            </w:r>
+            <w:r>
+              <w:rPr>
+                <w:rFonts w:ascii="Arial" w:hAnsi="Arial" w:cs="Arial"/>
+                <w:color w:val="1D1C1D"/>
+                <w:sz w:val="23"/>
+                <w:szCs w:val="23"/>
+                <w:shd w:val="clear" w:color="auto" w:fill="F8F8F8"/>
+              </w:rPr>
+              <w:t>(</w:t>
+            </w:r>
+            <w:r>
+              <w:rPr>
+                <w:rFonts w:ascii="Arial" w:hAnsi="Arial" w:cs="Arial"/>
+                <w:color w:val="1D1C1D"/>
+                <w:sz w:val="23"/>
+                <w:szCs w:val="23"/>
+                <w:shd w:val="clear" w:color="auto" w:fill="F8F8F8"/>
+              </w:rPr>
+              <w:t>$2.50 for the 1% share</w:t>
+            </w:r>
+            <w:r>
+              <w:rPr>
+                <w:rFonts w:ascii="Arial" w:hAnsi="Arial" w:cs="Arial"/>
+                <w:color w:val="1D1C1D"/>
+                <w:sz w:val="23"/>
+                <w:szCs w:val="23"/>
+                <w:shd w:val="clear" w:color="auto" w:fill="F8F8F8"/>
+              </w:rPr>
+              <w:t>)</w:t>
+            </w:r>
+            <w:r>
+              <w:rPr>
+                <w:rFonts w:ascii="Arial" w:hAnsi="Arial" w:cs="Arial"/>
+                <w:color w:val="1D1C1D"/>
+                <w:sz w:val="23"/>
+                <w:szCs w:val="23"/>
+                <w:shd w:val="clear" w:color="auto" w:fill="F8F8F8"/>
+              </w:rPr>
+              <w:t>. For this example, investor ABC elects to hold on to the investment.</w:t>
+            </w:r>
+          </w:p>
+          <w:p>
+            <w:pPr>
+              <w:rPr>
+                <w:rFonts w:ascii="Arial" w:hAnsi="Arial" w:cs="Arial"/>
+                <w:color w:val="1D1C1D"/>
+                <w:sz w:val="23"/>
+                <w:szCs w:val="23"/>
+                <w:shd w:val="clear" w:color="auto" w:fill="F8F8F8"/>
+              </w:rPr>
+            </w:pPr>
+          </w:p>
+          <w:p>
+            <w:pPr>
+              <w:rPr>
+                <w:rFonts w:ascii="Times New Roman" w:eastAsia="Times New Roman" w:hAnsi="Times New Roman"/>
+                <w:lang w:eastAsia="en-US"/>
+              </w:rPr>
+            </w:pPr>
+            <w:r>
+              <w:rPr>
+                <w:rFonts w:ascii="Arial" w:hAnsi="Arial" w:cs="Arial"/>
+                <w:color w:val="1D1C1D"/>
+                <w:sz w:val="23"/>
+                <w:szCs w:val="23"/>
+                <w:shd w:val="clear" w:color="auto" w:fill="F8F8F8"/>
+              </w:rPr>
+              <w:t>The homeowner is now ready to sell the home, noting the home has appreciated significantly in recent years. With that, the home is listed and sold for $250. U</w:t>
+            </w:r>
+            <w:r>
+              <w:rPr>
+                <w:rFonts w:ascii="Arial" w:hAnsi="Arial" w:cs="Arial"/>
+                <w:color w:val="1D1C1D"/>
+                <w:sz w:val="23"/>
+                <w:szCs w:val="23"/>
+                <w:shd w:val="clear" w:color="auto" w:fill="F8F8F8"/>
+              </w:rPr>
+              <w:t xml:space="preserve">pon sale and per </w:t>
+            </w:r>
+            <w:r>
+              <w:rPr>
+                <w:rFonts w:ascii="Arial" w:hAnsi="Arial" w:cs="Arial"/>
+                <w:color w:val="1D1C1D"/>
+                <w:sz w:val="23"/>
+                <w:szCs w:val="23"/>
+                <w:shd w:val="clear" w:color="auto" w:fill="F8F8F8"/>
+              </w:rPr>
+              <w:t xml:space="preserve">the HomeSlice investment </w:t>
+            </w:r>
+            <w:r>
+              <w:rPr>
+                <w:rFonts w:ascii="Arial" w:hAnsi="Arial" w:cs="Arial"/>
+                <w:color w:val="1D1C1D"/>
+                <w:sz w:val="23"/>
+                <w:szCs w:val="23"/>
+                <w:shd w:val="clear" w:color="auto" w:fill="F8F8F8"/>
+              </w:rPr>
+              <w:t>contract</w:t>
+            </w:r>
+            <w:r>
+              <w:rPr>
+                <w:rFonts w:ascii="Arial" w:hAnsi="Arial" w:cs="Arial"/>
+                <w:color w:val="1D1C1D"/>
+                <w:sz w:val="23"/>
+                <w:szCs w:val="23"/>
+                <w:shd w:val="clear" w:color="auto" w:fill="F8F8F8"/>
+              </w:rPr>
+              <w:t xml:space="preserve"> agreement</w:t>
+            </w:r>
+            <w:r>
+              <w:rPr>
+                <w:rFonts w:ascii="Arial" w:hAnsi="Arial" w:cs="Arial"/>
+                <w:color w:val="1D1C1D"/>
+                <w:sz w:val="23"/>
+                <w:szCs w:val="23"/>
+                <w:shd w:val="clear" w:color="auto" w:fill="F8F8F8"/>
+              </w:rPr>
+              <w:t xml:space="preserve"> </w:t>
+            </w:r>
+            <w:r>
+              <w:rPr>
+                <w:rFonts w:ascii="Arial" w:hAnsi="Arial" w:cs="Arial"/>
+                <w:color w:val="1D1C1D"/>
+                <w:sz w:val="23"/>
+                <w:szCs w:val="23"/>
+                <w:shd w:val="clear" w:color="auto" w:fill="F8F8F8"/>
+              </w:rPr>
+              <w:t>ABC is</w:t>
+            </w:r>
+            <w:r>
+              <w:rPr>
+                <w:rFonts w:ascii="Arial" w:hAnsi="Arial" w:cs="Arial"/>
+                <w:color w:val="1D1C1D"/>
+                <w:sz w:val="23"/>
+                <w:szCs w:val="23"/>
+                <w:shd w:val="clear" w:color="auto" w:fill="F8F8F8"/>
+              </w:rPr>
+              <w:t xml:space="preserve"> remitted</w:t>
+            </w:r>
+            <w:r>
+              <w:rPr>
+                <w:rFonts w:ascii="Arial" w:hAnsi="Arial" w:cs="Arial"/>
+                <w:color w:val="1D1C1D"/>
+                <w:sz w:val="23"/>
+                <w:szCs w:val="23"/>
+                <w:shd w:val="clear" w:color="auto" w:fill="F8F8F8"/>
+              </w:rPr>
+              <w:t xml:space="preserve"> the initial investment plus the </w:t>
+            </w:r>
+            <w:r>
+              <w:rPr>
+                <w:rFonts w:ascii="Arial" w:hAnsi="Arial" w:cs="Arial"/>
+                <w:color w:val="1D1C1D"/>
+                <w:sz w:val="23"/>
+                <w:szCs w:val="23"/>
+                <w:shd w:val="clear" w:color="auto" w:fill="F8F8F8"/>
+              </w:rPr>
+              <w:t xml:space="preserve">$1.50 profit and </w:t>
+            </w:r>
+            <w:r>
+              <w:rPr>
+                <w:rFonts w:ascii="Arial" w:hAnsi="Arial" w:cs="Arial"/>
+                <w:color w:val="1D1C1D"/>
+                <w:sz w:val="23"/>
+                <w:szCs w:val="23"/>
+                <w:shd w:val="clear" w:color="auto" w:fill="F8F8F8"/>
+              </w:rPr>
+              <w:t>takes a walk</w:t>
+            </w:r>
+            <w:r>
+              <w:rPr>
+                <w:rFonts w:ascii="Arial" w:hAnsi="Arial" w:cs="Arial"/>
+                <w:color w:val="1D1C1D"/>
+                <w:sz w:val="23"/>
+                <w:szCs w:val="23"/>
+                <w:shd w:val="clear" w:color="auto" w:fill="F8F8F8"/>
+              </w:rPr>
+              <w:t>. The contract expires</w:t>
+            </w:r>
+            <w:r>
+              <w:rPr>
+                <w:rFonts w:ascii="Arial" w:hAnsi="Arial" w:cs="Arial"/>
+                <w:color w:val="1D1C1D"/>
+                <w:sz w:val="23"/>
+                <w:szCs w:val="23"/>
+                <w:shd w:val="clear" w:color="auto" w:fill="F8F8F8"/>
+              </w:rPr>
+              <w:t xml:space="preserve"> upon sale/liquidation</w:t>
+            </w:r>
+            <w:r>
+              <w:rPr>
+                <w:rFonts w:ascii="Arial" w:hAnsi="Arial" w:cs="Arial"/>
+                <w:color w:val="1D1C1D"/>
+                <w:sz w:val="23"/>
+                <w:szCs w:val="23"/>
+                <w:shd w:val="clear" w:color="auto" w:fill="F8F8F8"/>
+              </w:rPr>
+              <w:t>.</w:t>
+            </w:r>
+            <w:r>
+              <w:rPr>
+                <w:rFonts w:ascii="Arial" w:hAnsi="Arial" w:cs="Arial"/>
+                <w:color w:val="1D1C1D"/>
+                <w:sz w:val="23"/>
+                <w:szCs w:val="23"/>
+                <w:shd w:val="clear" w:color="auto" w:fill="F8F8F8"/>
+              </w:rPr>
+              <w:t xml:space="preserve"> </w:t>
+            </w:r>
+          </w:p>
+        </w:tc>
+      </w:tr>
+      <w:tr>
+        <w:trPr>
+          <w:cantSplit/>
+          <w:trHeight w:val="3140"/>
+          <w:jc w:val="center"/>
+        </w:trPr>
+        <w:tc>
+          <w:tcPr>
+            <w:tcW w:w="1685" w:type="dxa"/>
+            <w:shd w:val="clear" w:color="auto" w:fill="auto"/>
+            <w:vAlign w:val="center"/>
+          </w:tcPr>
+          <w:p>
+            <w:pPr>
+              <w:jc w:val="center"/>
+              <w:rPr>
+                <w:rFonts w:cs="Gill Sans"/>
+                <w:b/>
+                <w:szCs w:val="22"/>
+              </w:rPr>
+            </w:pPr>
+            <w:r>
+              <w:rPr>
+                <w:rFonts w:cs="Gill Sans"/>
+                <w:b/>
+                <w:szCs w:val="22"/>
+              </w:rPr>
+              <w:t>Target Market/Customer</w:t>
+            </w:r>
+          </w:p>
+        </w:tc>
+        <w:tc>
+          <w:tcPr>
+            <w:tcW w:w="8395" w:type="dxa"/>
+            <w:shd w:val="clear" w:color="auto" w:fill="auto"/>
+          </w:tcPr>
+          <w:p>
+            <w:pPr>
               <w:rPr>
                 <w:rFonts w:ascii="Arial" w:hAnsi="Arial" w:cs="Arial"/>
                 <w:color w:val="FF0000"/>
@@ -6917,9 +6515,7 @@
                 <w:szCs w:val="23"/>
                 <w:shd w:val="clear" w:color="auto" w:fill="F8F8F8"/>
               </w:rPr>
-              <w:t xml:space="preserve">(Opportunity here for </w:t>
-            </w:r>
-            <w:proofErr w:type="spellStart"/>
+            </w:pPr>
             <w:r>
               <w:rPr>
                 <w:rFonts w:ascii="Arial" w:hAnsi="Arial" w:cs="Arial"/>
@@ -6928,647 +6524,7 @@
                 <w:szCs w:val="23"/>
                 <w:shd w:val="clear" w:color="auto" w:fill="F8F8F8"/>
               </w:rPr>
-              <w:t>HomeSlice</w:t>
-            </w:r>
-            <w:proofErr w:type="spellEnd"/>
-            <w:r>
-              <w:rPr>
-                <w:rFonts w:ascii="Arial" w:hAnsi="Arial" w:cs="Arial"/>
-                <w:color w:val="FF0000"/>
-                <w:sz w:val="23"/>
-                <w:szCs w:val="23"/>
-                <w:shd w:val="clear" w:color="auto" w:fill="F8F8F8"/>
-              </w:rPr>
-              <w:t xml:space="preserve"> to simply offer the homeowner the full 30% cash and then list the slice on the </w:t>
-            </w:r>
-            <w:proofErr w:type="gramStart"/>
-            <w:r>
-              <w:rPr>
-                <w:rFonts w:ascii="Arial" w:hAnsi="Arial" w:cs="Arial"/>
-                <w:color w:val="FF0000"/>
-                <w:sz w:val="23"/>
-                <w:szCs w:val="23"/>
-                <w:shd w:val="clear" w:color="auto" w:fill="F8F8F8"/>
-              </w:rPr>
-              <w:t>back-end</w:t>
-            </w:r>
-            <w:proofErr w:type="gramEnd"/>
-            <w:r>
-              <w:rPr>
-                <w:rFonts w:ascii="Arial" w:hAnsi="Arial" w:cs="Arial"/>
-                <w:color w:val="FF0000"/>
-                <w:sz w:val="23"/>
-                <w:szCs w:val="23"/>
-                <w:shd w:val="clear" w:color="auto" w:fill="F8F8F8"/>
-              </w:rPr>
-              <w:t xml:space="preserve"> to then profit from investors willing to pay a premium for the same share</w:t>
-            </w:r>
-            <w:r>
-              <w:rPr>
-                <w:rFonts w:ascii="Arial" w:hAnsi="Arial" w:cs="Arial"/>
-                <w:color w:val="FF0000"/>
-                <w:sz w:val="23"/>
-                <w:szCs w:val="23"/>
-                <w:shd w:val="clear" w:color="auto" w:fill="F8F8F8"/>
-              </w:rPr>
-              <w:t xml:space="preserve">. This would expedite the receipt of cash for the homeowner and open the door for profits to </w:t>
-            </w:r>
-            <w:proofErr w:type="spellStart"/>
-            <w:r>
-              <w:rPr>
-                <w:rFonts w:ascii="Arial" w:hAnsi="Arial" w:cs="Arial"/>
-                <w:color w:val="FF0000"/>
-                <w:sz w:val="23"/>
-                <w:szCs w:val="23"/>
-                <w:shd w:val="clear" w:color="auto" w:fill="F8F8F8"/>
-              </w:rPr>
-              <w:t>HomeSlice</w:t>
-            </w:r>
-            <w:proofErr w:type="spellEnd"/>
-            <w:r>
-              <w:rPr>
-                <w:rFonts w:ascii="Arial" w:hAnsi="Arial" w:cs="Arial"/>
-                <w:color w:val="FF0000"/>
-                <w:sz w:val="23"/>
-                <w:szCs w:val="23"/>
-                <w:shd w:val="clear" w:color="auto" w:fill="F8F8F8"/>
-              </w:rPr>
-              <w:t>)</w:t>
-            </w:r>
-            <w:r>
-              <w:rPr>
-                <w:rFonts w:ascii="Arial" w:hAnsi="Arial" w:cs="Arial"/>
-                <w:color w:val="1D1C1D"/>
-                <w:sz w:val="23"/>
-                <w:szCs w:val="23"/>
-                <w:shd w:val="clear" w:color="auto" w:fill="F8F8F8"/>
-              </w:rPr>
-              <w:t xml:space="preserve"> </w:t>
-            </w:r>
-          </w:p>
-          <w:p>
-            <w:pPr>
-              <w:rPr>
-                <w:rFonts w:ascii="Arial" w:hAnsi="Arial" w:cs="Arial"/>
-                <w:color w:val="1D1C1D"/>
-                <w:sz w:val="23"/>
-                <w:szCs w:val="23"/>
-                <w:shd w:val="clear" w:color="auto" w:fill="F8F8F8"/>
-              </w:rPr>
-            </w:pPr>
-          </w:p>
-          <w:p>
-            <w:pPr>
-              <w:rPr>
-                <w:rFonts w:ascii="Arial" w:hAnsi="Arial" w:cs="Arial"/>
-                <w:color w:val="1D1C1D"/>
-                <w:sz w:val="23"/>
-                <w:szCs w:val="23"/>
-                <w:shd w:val="clear" w:color="auto" w:fill="F8F8F8"/>
-              </w:rPr>
-            </w:pPr>
-            <w:r>
-              <w:rPr>
-                <w:rFonts w:ascii="Arial" w:hAnsi="Arial" w:cs="Arial"/>
-                <w:color w:val="1D1C1D"/>
-                <w:sz w:val="23"/>
-                <w:szCs w:val="23"/>
-                <w:shd w:val="clear" w:color="auto" w:fill="F8F8F8"/>
-              </w:rPr>
-              <w:t xml:space="preserve">Investor ABC finds the home listed on the platform, has $1 ready to invest and is willing to shell out in exchange for 1% of the home’s equity. </w:t>
-            </w:r>
-            <w:r>
-              <w:rPr>
-                <w:rFonts w:ascii="Arial" w:hAnsi="Arial" w:cs="Arial"/>
-                <w:color w:val="1D1C1D"/>
-                <w:sz w:val="23"/>
-                <w:szCs w:val="23"/>
-                <w:shd w:val="clear" w:color="auto" w:fill="F8F8F8"/>
-              </w:rPr>
-              <w:t xml:space="preserve">The homeowner accepts the offer and </w:t>
-            </w:r>
-            <w:r>
-              <w:rPr>
-                <w:rFonts w:ascii="Arial" w:hAnsi="Arial" w:cs="Arial"/>
-                <w:color w:val="1D1C1D"/>
-                <w:sz w:val="23"/>
-                <w:szCs w:val="23"/>
-                <w:shd w:val="clear" w:color="auto" w:fill="F8F8F8"/>
-              </w:rPr>
-              <w:t>the transaction</w:t>
-            </w:r>
-            <w:r>
-              <w:rPr>
-                <w:rFonts w:ascii="Arial" w:hAnsi="Arial" w:cs="Arial"/>
-                <w:color w:val="1D1C1D"/>
-                <w:sz w:val="23"/>
-                <w:szCs w:val="23"/>
-                <w:shd w:val="clear" w:color="auto" w:fill="F8F8F8"/>
-              </w:rPr>
-              <w:t xml:space="preserve"> moves forward.</w:t>
-            </w:r>
-            <w:r>
-              <w:rPr>
-                <w:rFonts w:ascii="Arial" w:hAnsi="Arial" w:cs="Arial"/>
-                <w:color w:val="1D1C1D"/>
-                <w:sz w:val="23"/>
-                <w:szCs w:val="23"/>
-                <w:shd w:val="clear" w:color="auto" w:fill="F8F8F8"/>
-              </w:rPr>
-              <w:t xml:space="preserve"> </w:t>
-            </w:r>
-            <w:r>
-              <w:rPr>
-                <w:rFonts w:ascii="Arial" w:hAnsi="Arial" w:cs="Arial"/>
-                <w:color w:val="1D1C1D"/>
-                <w:sz w:val="23"/>
-                <w:szCs w:val="23"/>
-                <w:shd w:val="clear" w:color="auto" w:fill="F8F8F8"/>
-              </w:rPr>
-              <w:t xml:space="preserve">The homeowner </w:t>
-            </w:r>
-            <w:r>
-              <w:rPr>
-                <w:rFonts w:ascii="Arial" w:hAnsi="Arial" w:cs="Arial"/>
-                <w:color w:val="1D1C1D"/>
-                <w:sz w:val="23"/>
-                <w:szCs w:val="23"/>
-                <w:shd w:val="clear" w:color="auto" w:fill="F8F8F8"/>
-              </w:rPr>
-              <w:t>walk</w:t>
-            </w:r>
-            <w:r>
-              <w:rPr>
-                <w:rFonts w:ascii="Arial" w:hAnsi="Arial" w:cs="Arial"/>
-                <w:color w:val="1D1C1D"/>
-                <w:sz w:val="23"/>
-                <w:szCs w:val="23"/>
-                <w:shd w:val="clear" w:color="auto" w:fill="F8F8F8"/>
-              </w:rPr>
-              <w:t>s</w:t>
-            </w:r>
-            <w:r>
-              <w:rPr>
-                <w:rFonts w:ascii="Arial" w:hAnsi="Arial" w:cs="Arial"/>
-                <w:color w:val="1D1C1D"/>
-                <w:sz w:val="23"/>
-                <w:szCs w:val="23"/>
-                <w:shd w:val="clear" w:color="auto" w:fill="F8F8F8"/>
-              </w:rPr>
-              <w:t xml:space="preserve"> away with the $1 and</w:t>
-            </w:r>
-            <w:r>
-              <w:rPr>
-                <w:rFonts w:ascii="Arial" w:hAnsi="Arial" w:cs="Arial"/>
-                <w:color w:val="1D1C1D"/>
-                <w:sz w:val="23"/>
-                <w:szCs w:val="23"/>
-                <w:shd w:val="clear" w:color="auto" w:fill="F8F8F8"/>
-              </w:rPr>
-              <w:t xml:space="preserve"> ABC</w:t>
-            </w:r>
-            <w:r>
-              <w:rPr>
-                <w:rFonts w:ascii="Arial" w:hAnsi="Arial" w:cs="Arial"/>
-                <w:color w:val="1D1C1D"/>
-                <w:sz w:val="23"/>
-                <w:szCs w:val="23"/>
-                <w:shd w:val="clear" w:color="auto" w:fill="F8F8F8"/>
-              </w:rPr>
-              <w:t xml:space="preserve"> now own</w:t>
-            </w:r>
-            <w:r>
-              <w:rPr>
-                <w:rFonts w:ascii="Arial" w:hAnsi="Arial" w:cs="Arial"/>
-                <w:color w:val="1D1C1D"/>
-                <w:sz w:val="23"/>
-                <w:szCs w:val="23"/>
-                <w:shd w:val="clear" w:color="auto" w:fill="F8F8F8"/>
-              </w:rPr>
-              <w:t>s</w:t>
-            </w:r>
-            <w:r>
-              <w:rPr>
-                <w:rFonts w:ascii="Arial" w:hAnsi="Arial" w:cs="Arial"/>
-                <w:color w:val="1D1C1D"/>
-                <w:sz w:val="23"/>
-                <w:szCs w:val="23"/>
-                <w:shd w:val="clear" w:color="auto" w:fill="F8F8F8"/>
-              </w:rPr>
-              <w:t xml:space="preserve"> 1% of </w:t>
-            </w:r>
-            <w:r>
-              <w:rPr>
-                <w:rFonts w:ascii="Arial" w:hAnsi="Arial" w:cs="Arial"/>
-                <w:color w:val="1D1C1D"/>
-                <w:sz w:val="23"/>
-                <w:szCs w:val="23"/>
-                <w:shd w:val="clear" w:color="auto" w:fill="F8F8F8"/>
-              </w:rPr>
-              <w:t>the</w:t>
-            </w:r>
-            <w:r>
-              <w:rPr>
-                <w:rFonts w:ascii="Arial" w:hAnsi="Arial" w:cs="Arial"/>
-                <w:color w:val="1D1C1D"/>
-                <w:sz w:val="23"/>
-                <w:szCs w:val="23"/>
-                <w:shd w:val="clear" w:color="auto" w:fill="F8F8F8"/>
-              </w:rPr>
-              <w:t xml:space="preserve"> home</w:t>
-            </w:r>
-            <w:r>
-              <w:rPr>
-                <w:rFonts w:ascii="Arial" w:hAnsi="Arial" w:cs="Arial"/>
-                <w:color w:val="1D1C1D"/>
-                <w:sz w:val="23"/>
-                <w:szCs w:val="23"/>
-                <w:shd w:val="clear" w:color="auto" w:fill="F8F8F8"/>
-              </w:rPr>
-              <w:t xml:space="preserve"> equity</w:t>
-            </w:r>
-            <w:r>
-              <w:rPr>
-                <w:rFonts w:ascii="Arial" w:hAnsi="Arial" w:cs="Arial"/>
-                <w:color w:val="1D1C1D"/>
-                <w:sz w:val="23"/>
-                <w:szCs w:val="23"/>
-                <w:shd w:val="clear" w:color="auto" w:fill="F8F8F8"/>
-              </w:rPr>
-              <w:t>.</w:t>
-            </w:r>
-          </w:p>
-          <w:p>
-            <w:pPr>
-              <w:rPr>
-                <w:rFonts w:ascii="Arial" w:hAnsi="Arial" w:cs="Arial"/>
-                <w:color w:val="1D1C1D"/>
-                <w:sz w:val="23"/>
-                <w:szCs w:val="23"/>
-                <w:shd w:val="clear" w:color="auto" w:fill="F8F8F8"/>
-              </w:rPr>
-            </w:pPr>
-          </w:p>
-          <w:p>
-            <w:pPr>
-              <w:rPr>
-                <w:rFonts w:ascii="Arial" w:hAnsi="Arial" w:cs="Arial"/>
-                <w:color w:val="1D1C1D"/>
-                <w:sz w:val="23"/>
-                <w:szCs w:val="23"/>
-                <w:shd w:val="clear" w:color="auto" w:fill="F8F8F8"/>
-              </w:rPr>
-            </w:pPr>
-            <w:r>
-              <w:rPr>
-                <w:rFonts w:ascii="Arial" w:hAnsi="Arial" w:cs="Arial"/>
-                <w:color w:val="1D1C1D"/>
-                <w:sz w:val="23"/>
-                <w:szCs w:val="23"/>
-                <w:shd w:val="clear" w:color="auto" w:fill="F8F8F8"/>
-              </w:rPr>
-              <w:t>Fast forward 5yrs</w:t>
-            </w:r>
-            <w:r>
-              <w:rPr>
-                <w:rFonts w:ascii="Arial" w:hAnsi="Arial" w:cs="Arial"/>
-                <w:color w:val="1D1C1D"/>
-                <w:sz w:val="23"/>
-                <w:szCs w:val="23"/>
-                <w:shd w:val="clear" w:color="auto" w:fill="F8F8F8"/>
-              </w:rPr>
-              <w:t xml:space="preserve"> and the </w:t>
-            </w:r>
-            <w:r>
-              <w:rPr>
-                <w:rFonts w:ascii="Arial" w:hAnsi="Arial" w:cs="Arial"/>
-                <w:color w:val="1D1C1D"/>
-                <w:sz w:val="23"/>
-                <w:szCs w:val="23"/>
-                <w:shd w:val="clear" w:color="auto" w:fill="F8F8F8"/>
-              </w:rPr>
-              <w:t>home</w:t>
-            </w:r>
-            <w:r>
-              <w:rPr>
-                <w:rFonts w:ascii="Arial" w:hAnsi="Arial" w:cs="Arial"/>
-                <w:color w:val="1D1C1D"/>
-                <w:sz w:val="23"/>
-                <w:szCs w:val="23"/>
-                <w:shd w:val="clear" w:color="auto" w:fill="F8F8F8"/>
-              </w:rPr>
-              <w:t>’</w:t>
-            </w:r>
-            <w:r>
-              <w:rPr>
-                <w:rFonts w:ascii="Arial" w:hAnsi="Arial" w:cs="Arial"/>
-                <w:color w:val="1D1C1D"/>
-                <w:sz w:val="23"/>
-                <w:szCs w:val="23"/>
-                <w:shd w:val="clear" w:color="auto" w:fill="F8F8F8"/>
-              </w:rPr>
-              <w:t xml:space="preserve">s value grows to $250 and </w:t>
-            </w:r>
-            <w:r>
-              <w:rPr>
-                <w:rFonts w:ascii="Arial" w:hAnsi="Arial" w:cs="Arial"/>
-                <w:color w:val="1D1C1D"/>
-                <w:sz w:val="23"/>
-                <w:szCs w:val="23"/>
-                <w:shd w:val="clear" w:color="auto" w:fill="F8F8F8"/>
-              </w:rPr>
-              <w:t>ABC’s</w:t>
-            </w:r>
-            <w:r>
-              <w:rPr>
-                <w:rFonts w:ascii="Arial" w:hAnsi="Arial" w:cs="Arial"/>
-                <w:color w:val="1D1C1D"/>
-                <w:sz w:val="23"/>
-                <w:szCs w:val="23"/>
-                <w:shd w:val="clear" w:color="auto" w:fill="F8F8F8"/>
-              </w:rPr>
-              <w:t xml:space="preserve"> 1% ($1 cost basis) is now worth $2.50, a net </w:t>
-            </w:r>
-            <w:r>
-              <w:rPr>
-                <w:rFonts w:ascii="Arial" w:hAnsi="Arial" w:cs="Arial"/>
-                <w:color w:val="1D1C1D"/>
-                <w:sz w:val="23"/>
-                <w:szCs w:val="23"/>
-                <w:shd w:val="clear" w:color="auto" w:fill="F8F8F8"/>
-              </w:rPr>
-              <w:t>unrealized gain</w:t>
-            </w:r>
-            <w:r>
-              <w:rPr>
-                <w:rFonts w:ascii="Arial" w:hAnsi="Arial" w:cs="Arial"/>
-                <w:color w:val="1D1C1D"/>
-                <w:sz w:val="23"/>
-                <w:szCs w:val="23"/>
-                <w:shd w:val="clear" w:color="auto" w:fill="F8F8F8"/>
-              </w:rPr>
-              <w:t xml:space="preserve"> of $1.50 or 150%</w:t>
-            </w:r>
-            <w:r>
-              <w:rPr>
-                <w:rFonts w:ascii="Arial" w:hAnsi="Arial" w:cs="Arial"/>
-                <w:color w:val="1D1C1D"/>
-                <w:sz w:val="23"/>
-                <w:szCs w:val="23"/>
-                <w:shd w:val="clear" w:color="auto" w:fill="F8F8F8"/>
-              </w:rPr>
-              <w:t>.</w:t>
-            </w:r>
-            <w:r>
-              <w:rPr>
-                <w:rFonts w:ascii="Arial" w:hAnsi="Arial" w:cs="Arial"/>
-                <w:color w:val="1D1C1D"/>
-                <w:sz w:val="23"/>
-                <w:szCs w:val="23"/>
-                <w:shd w:val="clear" w:color="auto" w:fill="F8F8F8"/>
-              </w:rPr>
-              <w:t xml:space="preserve"> </w:t>
-            </w:r>
-            <w:r>
-              <w:rPr>
-                <w:rFonts w:ascii="Arial" w:hAnsi="Arial" w:cs="Arial"/>
-                <w:color w:val="1D1C1D"/>
-                <w:sz w:val="23"/>
-                <w:szCs w:val="23"/>
-                <w:shd w:val="clear" w:color="auto" w:fill="F8F8F8"/>
-              </w:rPr>
-              <w:t xml:space="preserve">ABC can either hold this investment or cash out and sell the slice to another investor willing to pay market value </w:t>
-            </w:r>
-            <w:r>
-              <w:rPr>
-                <w:rFonts w:ascii="Arial" w:hAnsi="Arial" w:cs="Arial"/>
-                <w:color w:val="1D1C1D"/>
-                <w:sz w:val="23"/>
-                <w:szCs w:val="23"/>
-                <w:shd w:val="clear" w:color="auto" w:fill="F8F8F8"/>
-              </w:rPr>
-              <w:t>(</w:t>
-            </w:r>
-            <w:r>
-              <w:rPr>
-                <w:rFonts w:ascii="Arial" w:hAnsi="Arial" w:cs="Arial"/>
-                <w:color w:val="1D1C1D"/>
-                <w:sz w:val="23"/>
-                <w:szCs w:val="23"/>
-                <w:shd w:val="clear" w:color="auto" w:fill="F8F8F8"/>
-              </w:rPr>
-              <w:t>$2.50 for the 1% share</w:t>
-            </w:r>
-            <w:r>
-              <w:rPr>
-                <w:rFonts w:ascii="Arial" w:hAnsi="Arial" w:cs="Arial"/>
-                <w:color w:val="1D1C1D"/>
-                <w:sz w:val="23"/>
-                <w:szCs w:val="23"/>
-                <w:shd w:val="clear" w:color="auto" w:fill="F8F8F8"/>
-              </w:rPr>
-              <w:t>)</w:t>
-            </w:r>
-            <w:r>
-              <w:rPr>
-                <w:rFonts w:ascii="Arial" w:hAnsi="Arial" w:cs="Arial"/>
-                <w:color w:val="1D1C1D"/>
-                <w:sz w:val="23"/>
-                <w:szCs w:val="23"/>
-                <w:shd w:val="clear" w:color="auto" w:fill="F8F8F8"/>
-              </w:rPr>
-              <w:t>. For this example, investor ABC elects to hold on to the investment.</w:t>
-            </w:r>
-          </w:p>
-          <w:p>
-            <w:pPr>
-              <w:rPr>
-                <w:rFonts w:ascii="Arial" w:hAnsi="Arial" w:cs="Arial"/>
-                <w:color w:val="1D1C1D"/>
-                <w:sz w:val="23"/>
-                <w:szCs w:val="23"/>
-                <w:shd w:val="clear" w:color="auto" w:fill="F8F8F8"/>
-              </w:rPr>
-            </w:pPr>
-          </w:p>
-          <w:p>
-            <w:pPr>
-              <w:rPr>
-                <w:rFonts w:ascii="Times New Roman" w:eastAsia="Times New Roman" w:hAnsi="Times New Roman"/>
-                <w:lang w:eastAsia="en-US"/>
-              </w:rPr>
-            </w:pPr>
-            <w:r>
-              <w:rPr>
-                <w:rFonts w:ascii="Arial" w:hAnsi="Arial" w:cs="Arial"/>
-                <w:color w:val="1D1C1D"/>
-                <w:sz w:val="23"/>
-                <w:szCs w:val="23"/>
-                <w:shd w:val="clear" w:color="auto" w:fill="F8F8F8"/>
-              </w:rPr>
-              <w:t>The homeowner is now ready to sell the home, noting the home has appreciated significantly in recent years. With that, the home is listed and sold for $250. U</w:t>
-            </w:r>
-            <w:r>
-              <w:rPr>
-                <w:rFonts w:ascii="Arial" w:hAnsi="Arial" w:cs="Arial"/>
-                <w:color w:val="1D1C1D"/>
-                <w:sz w:val="23"/>
-                <w:szCs w:val="23"/>
-                <w:shd w:val="clear" w:color="auto" w:fill="F8F8F8"/>
-              </w:rPr>
-              <w:t xml:space="preserve">pon sale and per </w:t>
-            </w:r>
-            <w:r>
-              <w:rPr>
-                <w:rFonts w:ascii="Arial" w:hAnsi="Arial" w:cs="Arial"/>
-                <w:color w:val="1D1C1D"/>
-                <w:sz w:val="23"/>
-                <w:szCs w:val="23"/>
-                <w:shd w:val="clear" w:color="auto" w:fill="F8F8F8"/>
-              </w:rPr>
-              <w:t xml:space="preserve">the </w:t>
-            </w:r>
-            <w:proofErr w:type="spellStart"/>
-            <w:r>
-              <w:rPr>
-                <w:rFonts w:ascii="Arial" w:hAnsi="Arial" w:cs="Arial"/>
-                <w:color w:val="1D1C1D"/>
-                <w:sz w:val="23"/>
-                <w:szCs w:val="23"/>
-                <w:shd w:val="clear" w:color="auto" w:fill="F8F8F8"/>
-              </w:rPr>
-              <w:t>HomeSlice</w:t>
-            </w:r>
-            <w:proofErr w:type="spellEnd"/>
-            <w:r>
-              <w:rPr>
-                <w:rFonts w:ascii="Arial" w:hAnsi="Arial" w:cs="Arial"/>
-                <w:color w:val="1D1C1D"/>
-                <w:sz w:val="23"/>
-                <w:szCs w:val="23"/>
-                <w:shd w:val="clear" w:color="auto" w:fill="F8F8F8"/>
-              </w:rPr>
-              <w:t xml:space="preserve"> investment </w:t>
-            </w:r>
-            <w:r>
-              <w:rPr>
-                <w:rFonts w:ascii="Arial" w:hAnsi="Arial" w:cs="Arial"/>
-                <w:color w:val="1D1C1D"/>
-                <w:sz w:val="23"/>
-                <w:szCs w:val="23"/>
-                <w:shd w:val="clear" w:color="auto" w:fill="F8F8F8"/>
-              </w:rPr>
-              <w:t>contract</w:t>
-            </w:r>
-            <w:r>
-              <w:rPr>
-                <w:rFonts w:ascii="Arial" w:hAnsi="Arial" w:cs="Arial"/>
-                <w:color w:val="1D1C1D"/>
-                <w:sz w:val="23"/>
-                <w:szCs w:val="23"/>
-                <w:shd w:val="clear" w:color="auto" w:fill="F8F8F8"/>
-              </w:rPr>
-              <w:t xml:space="preserve"> agreement</w:t>
-            </w:r>
-            <w:r>
-              <w:rPr>
-                <w:rFonts w:ascii="Arial" w:hAnsi="Arial" w:cs="Arial"/>
-                <w:color w:val="1D1C1D"/>
-                <w:sz w:val="23"/>
-                <w:szCs w:val="23"/>
-                <w:shd w:val="clear" w:color="auto" w:fill="F8F8F8"/>
-              </w:rPr>
-              <w:t xml:space="preserve"> </w:t>
-            </w:r>
-            <w:r>
-              <w:rPr>
-                <w:rFonts w:ascii="Arial" w:hAnsi="Arial" w:cs="Arial"/>
-                <w:color w:val="1D1C1D"/>
-                <w:sz w:val="23"/>
-                <w:szCs w:val="23"/>
-                <w:shd w:val="clear" w:color="auto" w:fill="F8F8F8"/>
-              </w:rPr>
-              <w:t>ABC is</w:t>
-            </w:r>
-            <w:r>
-              <w:rPr>
-                <w:rFonts w:ascii="Arial" w:hAnsi="Arial" w:cs="Arial"/>
-                <w:color w:val="1D1C1D"/>
-                <w:sz w:val="23"/>
-                <w:szCs w:val="23"/>
-                <w:shd w:val="clear" w:color="auto" w:fill="F8F8F8"/>
-              </w:rPr>
-              <w:t xml:space="preserve"> remitted</w:t>
-            </w:r>
-            <w:r>
-              <w:rPr>
-                <w:rFonts w:ascii="Arial" w:hAnsi="Arial" w:cs="Arial"/>
-                <w:color w:val="1D1C1D"/>
-                <w:sz w:val="23"/>
-                <w:szCs w:val="23"/>
-                <w:shd w:val="clear" w:color="auto" w:fill="F8F8F8"/>
-              </w:rPr>
-              <w:t xml:space="preserve"> the initial investment plus the </w:t>
-            </w:r>
-            <w:r>
-              <w:rPr>
-                <w:rFonts w:ascii="Arial" w:hAnsi="Arial" w:cs="Arial"/>
-                <w:color w:val="1D1C1D"/>
-                <w:sz w:val="23"/>
-                <w:szCs w:val="23"/>
-                <w:shd w:val="clear" w:color="auto" w:fill="F8F8F8"/>
-              </w:rPr>
-              <w:t xml:space="preserve">$1.50 profit and </w:t>
-            </w:r>
-            <w:r>
-              <w:rPr>
-                <w:rFonts w:ascii="Arial" w:hAnsi="Arial" w:cs="Arial"/>
-                <w:color w:val="1D1C1D"/>
-                <w:sz w:val="23"/>
-                <w:szCs w:val="23"/>
-                <w:shd w:val="clear" w:color="auto" w:fill="F8F8F8"/>
-              </w:rPr>
-              <w:t>takes a walk</w:t>
-            </w:r>
-            <w:r>
-              <w:rPr>
-                <w:rFonts w:ascii="Arial" w:hAnsi="Arial" w:cs="Arial"/>
-                <w:color w:val="1D1C1D"/>
-                <w:sz w:val="23"/>
-                <w:szCs w:val="23"/>
-                <w:shd w:val="clear" w:color="auto" w:fill="F8F8F8"/>
-              </w:rPr>
-              <w:t>. The contract expires</w:t>
-            </w:r>
-            <w:r>
-              <w:rPr>
-                <w:rFonts w:ascii="Arial" w:hAnsi="Arial" w:cs="Arial"/>
-                <w:color w:val="1D1C1D"/>
-                <w:sz w:val="23"/>
-                <w:szCs w:val="23"/>
-                <w:shd w:val="clear" w:color="auto" w:fill="F8F8F8"/>
-              </w:rPr>
-              <w:t xml:space="preserve"> upon sale/liquidation</w:t>
-            </w:r>
-            <w:r>
-              <w:rPr>
-                <w:rFonts w:ascii="Arial" w:hAnsi="Arial" w:cs="Arial"/>
-                <w:color w:val="1D1C1D"/>
-                <w:sz w:val="23"/>
-                <w:szCs w:val="23"/>
-                <w:shd w:val="clear" w:color="auto" w:fill="F8F8F8"/>
-              </w:rPr>
-              <w:t>.</w:t>
-            </w:r>
-            <w:r>
-              <w:rPr>
-                <w:rFonts w:ascii="Arial" w:hAnsi="Arial" w:cs="Arial"/>
-                <w:color w:val="1D1C1D"/>
-                <w:sz w:val="23"/>
-                <w:szCs w:val="23"/>
-                <w:shd w:val="clear" w:color="auto" w:fill="F8F8F8"/>
-              </w:rPr>
-              <w:t xml:space="preserve"> </w:t>
+              <w:t>&lt;NEED TO COMPLETE&gt;</w:t>
             </w:r>
           </w:p>
         </w:tc>
@@ -7601,7 +6557,7 @@
       <w:pPr>
         <w:pStyle w:val="Heading1"/>
       </w:pPr>
-      <w:bookmarkStart w:id="6" w:name="_Toc476168290"/>
+      <w:bookmarkStart w:id="4" w:name="_Toc476168290"/>
       <w:r>
         <w:lastRenderedPageBreak/>
         <w:t xml:space="preserve">IV. </w:t>
@@ -7612,7 +6568,7 @@
       <w:r>
         <w:t>: Marketing Plan</w:t>
       </w:r>
-      <w:bookmarkEnd w:id="6"/>
+      <w:bookmarkEnd w:id="4"/>
       <w:r>
         <w:t xml:space="preserve"> </w:t>
       </w:r>
@@ -8402,12 +7358,12 @@
           <w:i w:val="0"/>
         </w:rPr>
       </w:pPr>
-      <w:bookmarkStart w:id="7" w:name="_Toc476168291"/>
+      <w:bookmarkStart w:id="5" w:name="_Toc476168291"/>
       <w:r>
         <w:lastRenderedPageBreak/>
         <w:t>SWOT Analysis Worksheet</w:t>
       </w:r>
-      <w:bookmarkEnd w:id="7"/>
+      <w:bookmarkEnd w:id="5"/>
       <w:r>
         <w:t xml:space="preserve"> </w:t>
       </w:r>
@@ -8467,8 +7423,8 @@
                 <w:szCs w:val="22"/>
               </w:rPr>
             </w:pPr>
-            <w:bookmarkStart w:id="8" w:name="RANGE!A1:E10"/>
-            <w:bookmarkEnd w:id="8"/>
+            <w:bookmarkStart w:id="6" w:name="RANGE!A1:E10"/>
+            <w:bookmarkEnd w:id="6"/>
           </w:p>
         </w:tc>
         <w:tc>
@@ -9234,6 +8190,26 @@
               <w:t>Capital intensive model will require very low overhead so funding levels are constantly adequate, this could hamper staff growth if model is initially unsuccessful</w:t>
             </w:r>
           </w:p>
+          <w:p>
+            <w:pPr>
+              <w:pStyle w:val="ListParagraph"/>
+              <w:numPr>
+                <w:ilvl w:val="0"/>
+                <w:numId w:val="45"/>
+              </w:numPr>
+              <w:rPr>
+                <w:rFonts w:eastAsia="Times New Roman" w:cs="Gill Sans"/>
+                <w:szCs w:val="22"/>
+              </w:rPr>
+            </w:pPr>
+            <w:r>
+              <w:rPr>
+                <w:rFonts w:eastAsia="Times New Roman" w:cs="Gill Sans"/>
+                <w:szCs w:val="22"/>
+              </w:rPr>
+              <w:t>Legal costs may be material enough to keep a real estate transactional attorney on retainer, this would be costly</w:t>
+            </w:r>
+          </w:p>
         </w:tc>
         <w:tc>
           <w:tcPr>
@@ -9400,7 +8376,35 @@
                 <w:rFonts w:eastAsia="Times New Roman" w:cs="Gill Sans"/>
                 <w:szCs w:val="22"/>
               </w:rPr>
-              <w:t>Transaction is very technical in nature, will require advanced accounting and regulation knowledge</w:t>
+              <w:t xml:space="preserve">Transaction is very technical in nature, will require advanced accounting and </w:t>
+            </w:r>
+            <w:r>
+              <w:rPr>
+                <w:rFonts w:eastAsia="Times New Roman" w:cs="Gill Sans"/>
+                <w:szCs w:val="22"/>
+              </w:rPr>
+              <w:lastRenderedPageBreak/>
+              <w:t>regulation knowledge</w:t>
+            </w:r>
+          </w:p>
+          <w:p>
+            <w:pPr>
+              <w:pStyle w:val="ListParagraph"/>
+              <w:numPr>
+                <w:ilvl w:val="0"/>
+                <w:numId w:val="46"/>
+              </w:numPr>
+              <w:rPr>
+                <w:rFonts w:eastAsia="Times New Roman" w:cs="Gill Sans"/>
+                <w:szCs w:val="22"/>
+              </w:rPr>
+            </w:pPr>
+            <w:r>
+              <w:rPr>
+                <w:rFonts w:eastAsia="Times New Roman" w:cs="Gill Sans"/>
+                <w:szCs w:val="22"/>
+              </w:rPr>
+              <w:t>High Startup costs</w:t>
             </w:r>
           </w:p>
         </w:tc>
@@ -9545,15 +8549,7 @@
                 <w:rFonts w:eastAsia="Times New Roman" w:cs="Gill Sans"/>
                 <w:szCs w:val="22"/>
               </w:rPr>
-              <w:t xml:space="preserve">, ability to provide actionable </w:t>
-            </w:r>
-            <w:r>
-              <w:rPr>
-                <w:rFonts w:eastAsia="Times New Roman" w:cs="Gill Sans"/>
-                <w:szCs w:val="22"/>
-              </w:rPr>
-              <w:lastRenderedPageBreak/>
-              <w:t>insights for the business</w:t>
+              <w:t>, ability to provide actionable insights for the business</w:t>
             </w:r>
           </w:p>
           <w:p>
@@ -9598,7 +8594,6 @@
                 <w:rFonts w:eastAsia="Times New Roman" w:cs="Gill Sans"/>
                 <w:szCs w:val="22"/>
               </w:rPr>
-              <w:lastRenderedPageBreak/>
               <w:t>Data infrastructure will grow costly as business grows</w:t>
             </w:r>
           </w:p>
@@ -9619,8 +8614,27 @@
                 <w:rFonts w:eastAsia="Times New Roman" w:cs="Gill Sans"/>
                 <w:szCs w:val="22"/>
               </w:rPr>
-              <w:lastRenderedPageBreak/>
               <w:t>Extremely complex transaction structures, presents need for strong contract</w:t>
+            </w:r>
+          </w:p>
+          <w:p>
+            <w:pPr>
+              <w:pStyle w:val="ListParagraph"/>
+              <w:numPr>
+                <w:ilvl w:val="0"/>
+                <w:numId w:val="47"/>
+              </w:numPr>
+              <w:rPr>
+                <w:rFonts w:eastAsia="Times New Roman" w:cs="Gill Sans"/>
+                <w:szCs w:val="22"/>
+              </w:rPr>
+            </w:pPr>
+            <w:r>
+              <w:rPr>
+                <w:rFonts w:eastAsia="Times New Roman" w:cs="Gill Sans"/>
+                <w:szCs w:val="22"/>
+              </w:rPr>
+              <w:t>Potential for high legal and compliance costs</w:t>
             </w:r>
           </w:p>
         </w:tc>
@@ -9645,7 +8659,6 @@
                 <w:rFonts w:eastAsia="Times New Roman" w:cs="Gill Sans"/>
                 <w:szCs w:val="22"/>
               </w:rPr>
-              <w:lastRenderedPageBreak/>
               <w:t xml:space="preserve">Vast amounts of data </w:t>
             </w:r>
             <w:proofErr w:type="gramStart"/>
@@ -9662,15 +8675,7 @@
                 <w:rFonts w:eastAsia="Times New Roman" w:cs="Gill Sans"/>
                 <w:szCs w:val="22"/>
               </w:rPr>
-              <w:t xml:space="preserve"> valuable opportunities to scale effectively and implement </w:t>
-            </w:r>
-            <w:r>
-              <w:rPr>
-                <w:rFonts w:eastAsia="Times New Roman" w:cs="Gill Sans"/>
-                <w:szCs w:val="22"/>
-              </w:rPr>
-              <w:lastRenderedPageBreak/>
-              <w:t>successful campaigns at scale</w:t>
+              <w:t xml:space="preserve"> valuable opportunities to scale effectively and implement successful campaigns at scale</w:t>
             </w:r>
           </w:p>
         </w:tc>
@@ -9695,7 +8700,6 @@
                 <w:rFonts w:eastAsia="Times New Roman" w:cs="Gill Sans"/>
                 <w:szCs w:val="22"/>
               </w:rPr>
-              <w:lastRenderedPageBreak/>
               <w:t>User data privacy</w:t>
             </w:r>
           </w:p>
@@ -9986,7 +8990,30 @@
                 <w:rFonts w:eastAsia="Times New Roman" w:cs="Gill Sans"/>
                 <w:szCs w:val="22"/>
               </w:rPr>
-              <w:t> </w:t>
+              <w:t xml:space="preserve">Deep existing connections in accounting/finance and real estate will help to accelerate understanding of risks associated with legal/compliance/contracts. Additional existing connections in banking will aide in the relationship building process which will be critical for transactions to move forward. Not only will HomeSlice need to be conscious of consumer interests, but also the loan originators and services (i.e. banks and mortgage banks). </w:t>
+            </w:r>
+          </w:p>
+          <w:p>
+            <w:pPr>
+              <w:rPr>
+                <w:rFonts w:eastAsia="Times New Roman" w:cs="Gill Sans"/>
+                <w:szCs w:val="22"/>
+              </w:rPr>
+            </w:pPr>
+          </w:p>
+          <w:p>
+            <w:pPr>
+              <w:rPr>
+                <w:rFonts w:eastAsia="Times New Roman" w:cs="Gill Sans"/>
+                <w:szCs w:val="22"/>
+              </w:rPr>
+            </w:pPr>
+            <w:r>
+              <w:rPr>
+                <w:rFonts w:eastAsia="Times New Roman" w:cs="Gill Sans"/>
+                <w:szCs w:val="22"/>
+              </w:rPr>
+              <w:t xml:space="preserve">Limited competition will also give HomeSlice an edge when scaling the business, however staying nimble and lean will be critical throughout the growth stage. </w:t>
             </w:r>
           </w:p>
         </w:tc>
@@ -10045,7 +9072,46 @@
                 <w:rFonts w:eastAsia="Times New Roman" w:cs="Gill Sans"/>
                 <w:szCs w:val="22"/>
               </w:rPr>
-              <w:t> </w:t>
+              <w:t xml:space="preserve">Immediate goals include a front to back transaction review discussion with a qualified transactions attorney. Understanding the legality and feasibility of the proposed model will be make or break for the concept and the startup. </w:t>
+            </w:r>
+          </w:p>
+          <w:p>
+            <w:pPr>
+              <w:rPr>
+                <w:rFonts w:eastAsia="Times New Roman" w:cs="Gill Sans"/>
+                <w:szCs w:val="22"/>
+              </w:rPr>
+            </w:pPr>
+          </w:p>
+          <w:p>
+            <w:pPr>
+              <w:rPr>
+                <w:rFonts w:eastAsia="Times New Roman" w:cs="Gill Sans"/>
+                <w:szCs w:val="22"/>
+              </w:rPr>
+            </w:pPr>
+            <w:r>
+              <w:rPr>
+                <w:rFonts w:eastAsia="Times New Roman" w:cs="Gill Sans"/>
+                <w:szCs w:val="22"/>
+              </w:rPr>
+              <w:t xml:space="preserve">If determined feasible, a detailed financial plan will be </w:t>
+            </w:r>
+            <w:proofErr w:type="gramStart"/>
+            <w:r>
+              <w:rPr>
+                <w:rFonts w:eastAsia="Times New Roman" w:cs="Gill Sans"/>
+                <w:szCs w:val="22"/>
+              </w:rPr>
+              <w:t>established</w:t>
+            </w:r>
+            <w:proofErr w:type="gramEnd"/>
+            <w:r>
+              <w:rPr>
+                <w:rFonts w:eastAsia="Times New Roman" w:cs="Gill Sans"/>
+                <w:szCs w:val="22"/>
+              </w:rPr>
+              <w:t xml:space="preserve"> and the funding search will begin. </w:t>
             </w:r>
           </w:p>
         </w:tc>
@@ -10106,6 +9172,52 @@
               </w:rPr>
               <w:t> </w:t>
             </w:r>
+            <w:r>
+              <w:rPr>
+                <w:rFonts w:eastAsia="Times New Roman" w:cs="Gill Sans"/>
+                <w:szCs w:val="22"/>
+              </w:rPr>
+              <w:t xml:space="preserve">Long term goals are achieving profitability at a very early stage while the company is lean and nimble. Profitability is one of the most difficult obstacles to overcome in the startup space, yet arguably, the most important. </w:t>
+            </w:r>
+          </w:p>
+          <w:p>
+            <w:pPr>
+              <w:rPr>
+                <w:rFonts w:eastAsia="Times New Roman" w:cs="Gill Sans"/>
+                <w:szCs w:val="22"/>
+              </w:rPr>
+            </w:pPr>
+          </w:p>
+          <w:p>
+            <w:pPr>
+              <w:rPr>
+                <w:rFonts w:eastAsia="Times New Roman" w:cs="Gill Sans"/>
+                <w:szCs w:val="22"/>
+              </w:rPr>
+            </w:pPr>
+            <w:r>
+              <w:rPr>
+                <w:rFonts w:eastAsia="Times New Roman" w:cs="Gill Sans"/>
+                <w:szCs w:val="22"/>
+              </w:rPr>
+              <w:t>In order to become profitable, deep industry and banking relationships will need to be established and the platform must scale efficiently. Being a tech based/</w:t>
+            </w:r>
+            <w:proofErr w:type="gramStart"/>
+            <w:r>
+              <w:rPr>
+                <w:rFonts w:eastAsia="Times New Roman" w:cs="Gill Sans"/>
+                <w:szCs w:val="22"/>
+              </w:rPr>
+              <w:t>web based</w:t>
+            </w:r>
+            <w:proofErr w:type="gramEnd"/>
+            <w:r>
+              <w:rPr>
+                <w:rFonts w:eastAsia="Times New Roman" w:cs="Gill Sans"/>
+                <w:szCs w:val="22"/>
+              </w:rPr>
+              <w:t xml:space="preserve"> platform allows for lower overhead through a variety of automation and fast access to market. </w:t>
+            </w:r>
           </w:p>
         </w:tc>
       </w:tr>
@@ -10128,13 +9240,6 @@
           <w:szCs w:val="22"/>
         </w:rPr>
       </w:pPr>
-      <w:r>
-        <w:rPr>
-          <w:rFonts w:cs="Gill Sans"/>
-          <w:szCs w:val="22"/>
-        </w:rPr>
-        <w:br w:type="page"/>
-      </w:r>
     </w:p>
     <w:p>
       <w:pPr>
@@ -11240,12 +10345,12 @@
           <w:i w:val="0"/>
         </w:rPr>
       </w:pPr>
-      <w:bookmarkStart w:id="9" w:name="_Toc476168292"/>
+      <w:bookmarkStart w:id="7" w:name="_Toc476168292"/>
       <w:r>
         <w:lastRenderedPageBreak/>
         <w:t>Competitor Data Collection Plan</w:t>
       </w:r>
-      <w:bookmarkEnd w:id="9"/>
+      <w:bookmarkEnd w:id="7"/>
     </w:p>
     <w:p>
       <w:pPr>
@@ -11269,16 +10374,20 @@
           <w:insideH w:val="single" w:sz="4" w:space="0" w:color="auto"/>
           <w:insideV w:val="single" w:sz="4" w:space="0" w:color="auto"/>
         </w:tblBorders>
+        <w:tblCellMar>
+          <w:left w:w="29" w:type="dxa"/>
+          <w:right w:w="29" w:type="dxa"/>
+        </w:tblCellMar>
         <w:tblLook w:val="01E0" w:firstRow="1" w:lastRow="1" w:firstColumn="1" w:lastColumn="1" w:noHBand="0" w:noVBand="0"/>
       </w:tblPr>
       <w:tblGrid>
-        <w:gridCol w:w="2146"/>
-        <w:gridCol w:w="3967"/>
-        <w:gridCol w:w="3967"/>
+        <w:gridCol w:w="2142"/>
+        <w:gridCol w:w="3987"/>
+        <w:gridCol w:w="3951"/>
       </w:tblGrid>
       <w:tr>
         <w:trPr>
-          <w:trHeight w:hRule="exact" w:val="1440"/>
+          <w:trHeight w:hRule="exact" w:val="1003"/>
         </w:trPr>
         <w:tc>
           <w:tcPr>
@@ -11293,71 +10402,12 @@
           </w:tcPr>
           <w:p>
             <w:pPr>
+              <w:jc w:val="center"/>
               <w:rPr>
                 <w:rFonts w:cs="Gill Sans"/>
                 <w:b/>
-                <w:szCs w:val="22"/>
-              </w:rPr>
-            </w:pPr>
-          </w:p>
-          <w:p>
-            <w:pPr>
-              <w:rPr>
-                <w:rFonts w:cs="Gill Sans"/>
-                <w:b/>
-                <w:szCs w:val="22"/>
-              </w:rPr>
-            </w:pPr>
-          </w:p>
-          <w:p>
-            <w:pPr>
-              <w:rPr>
-                <w:rFonts w:cs="Gill Sans"/>
-                <w:b/>
-                <w:szCs w:val="22"/>
-              </w:rPr>
-            </w:pPr>
-            <w:r>
-              <w:rPr>
-                <w:rFonts w:cs="Gill Sans"/>
-                <w:b/>
-                <w:szCs w:val="22"/>
-              </w:rPr>
-              <w:t>Price</w:t>
-            </w:r>
-          </w:p>
-          <w:p>
-            <w:pPr>
-              <w:rPr>
-                <w:rFonts w:cs="Gill Sans"/>
-                <w:b/>
-                <w:szCs w:val="22"/>
-              </w:rPr>
-            </w:pPr>
-          </w:p>
-          <w:p>
-            <w:pPr>
-              <w:rPr>
-                <w:rFonts w:cs="Gill Sans"/>
-                <w:b/>
-                <w:szCs w:val="22"/>
-              </w:rPr>
-            </w:pPr>
-          </w:p>
-          <w:p>
-            <w:pPr>
-              <w:rPr>
-                <w:rFonts w:cs="Gill Sans"/>
-                <w:b/>
-                <w:szCs w:val="22"/>
-              </w:rPr>
-            </w:pPr>
-          </w:p>
-          <w:p>
-            <w:pPr>
-              <w:rPr>
-                <w:rFonts w:cs="Gill Sans"/>
-                <w:b/>
+                <w:bCs/>
+                <w:iCs/>
                 <w:szCs w:val="22"/>
               </w:rPr>
             </w:pPr>
@@ -11375,14 +10425,104 @@
           </w:tcPr>
           <w:p>
             <w:pPr>
+              <w:jc w:val="center"/>
               <w:rPr>
                 <w:rFonts w:cs="Gill Sans"/>
                 <w:b/>
                 <w:bCs/>
-                <w:i/>
-                <w:szCs w:val="22"/>
-              </w:rPr>
-            </w:pPr>
+                <w:iCs/>
+                <w:szCs w:val="22"/>
+              </w:rPr>
+            </w:pPr>
+            <w:r>
+              <w:rPr>
+                <w:rFonts w:cs="Gill Sans"/>
+                <w:b/>
+                <w:bCs/>
+                <w:iCs/>
+                <w:szCs w:val="22"/>
+              </w:rPr>
+              <w:t>Point (</w:t>
+            </w:r>
+            <w:hyperlink r:id="rId15" w:history="1">
+              <w:r>
+                <w:rPr>
+                  <w:rStyle w:val="Hyperlink"/>
+                  <w:rFonts w:cs="Gill Sans"/>
+                  <w:b/>
+                  <w:bCs/>
+                  <w:iCs/>
+                  <w:szCs w:val="22"/>
+                </w:rPr>
+                <w:t>point.com</w:t>
+              </w:r>
+            </w:hyperlink>
+            <w:r>
+              <w:rPr>
+                <w:rFonts w:cs="Gill Sans"/>
+                <w:b/>
+                <w:bCs/>
+                <w:iCs/>
+                <w:szCs w:val="22"/>
+              </w:rPr>
+              <w:t>)</w:t>
+            </w:r>
+          </w:p>
+          <w:p>
+            <w:pPr>
+              <w:jc w:val="center"/>
+              <w:rPr>
+                <w:rFonts w:cs="Gill Sans"/>
+                <w:iCs/>
+                <w:szCs w:val="22"/>
+              </w:rPr>
+            </w:pPr>
+            <w:r>
+              <w:rPr>
+                <w:rFonts w:cs="Gill Sans"/>
+                <w:iCs/>
+                <w:szCs w:val="22"/>
+              </w:rPr>
+              <w:t>Palo Alto, California</w:t>
+            </w:r>
+          </w:p>
+          <w:p>
+            <w:pPr>
+              <w:jc w:val="center"/>
+              <w:rPr>
+                <w:rFonts w:cs="Gill Sans"/>
+                <w:iCs/>
+                <w:szCs w:val="22"/>
+              </w:rPr>
+            </w:pPr>
+            <w:r>
+              <w:rPr>
+                <w:rFonts w:cs="Gill Sans"/>
+                <w:iCs/>
+                <w:szCs w:val="22"/>
+              </w:rPr>
+              <w:t>Privately Held</w:t>
+            </w:r>
+          </w:p>
+          <w:p>
+            <w:pPr>
+              <w:jc w:val="center"/>
+              <w:rPr>
+                <w:rFonts w:cs="Gill Sans"/>
+                <w:b/>
+                <w:bCs/>
+                <w:iCs/>
+                <w:szCs w:val="22"/>
+              </w:rPr>
+            </w:pPr>
+            <w:r>
+              <w:rPr>
+                <w:rFonts w:cs="Gill Sans"/>
+                <w:iCs/>
+                <w:szCs w:val="22"/>
+              </w:rPr>
+              <w:t>Founded: 2015</w:t>
+            </w:r>
           </w:p>
         </w:tc>
         <w:tc>
@@ -11397,10 +10537,148 @@
           </w:tcPr>
           <w:p>
             <w:pPr>
+              <w:jc w:val="center"/>
               <w:rPr>
                 <w:rFonts w:cs="Gill Sans"/>
                 <w:b/>
                 <w:bCs/>
+                <w:iCs/>
+                <w:szCs w:val="22"/>
+              </w:rPr>
+            </w:pPr>
+          </w:p>
+        </w:tc>
+      </w:tr>
+      <w:tr>
+        <w:trPr>
+          <w:trHeight w:hRule="exact" w:val="895"/>
+        </w:trPr>
+        <w:tc>
+          <w:tcPr>
+            <w:tcW w:w="2148" w:type="dxa"/>
+            <w:tcBorders>
+              <w:top w:val="single" w:sz="4" w:space="0" w:color="auto"/>
+              <w:left w:val="single" w:sz="4" w:space="0" w:color="auto"/>
+              <w:bottom w:val="single" w:sz="4" w:space="0" w:color="auto"/>
+              <w:right w:val="single" w:sz="4" w:space="0" w:color="auto"/>
+            </w:tcBorders>
+            <w:vAlign w:val="center"/>
+          </w:tcPr>
+          <w:p>
+            <w:pPr>
+              <w:rPr>
+                <w:rFonts w:cs="Gill Sans"/>
+                <w:b/>
+                <w:szCs w:val="22"/>
+              </w:rPr>
+            </w:pPr>
+          </w:p>
+          <w:p>
+            <w:pPr>
+              <w:rPr>
+                <w:rFonts w:cs="Gill Sans"/>
+                <w:b/>
+                <w:szCs w:val="22"/>
+              </w:rPr>
+            </w:pPr>
+          </w:p>
+          <w:p>
+            <w:pPr>
+              <w:rPr>
+                <w:rFonts w:cs="Gill Sans"/>
+                <w:b/>
+                <w:szCs w:val="22"/>
+              </w:rPr>
+            </w:pPr>
+            <w:r>
+              <w:rPr>
+                <w:rFonts w:cs="Gill Sans"/>
+                <w:b/>
+                <w:szCs w:val="22"/>
+              </w:rPr>
+              <w:t>Price</w:t>
+            </w:r>
+          </w:p>
+          <w:p>
+            <w:pPr>
+              <w:rPr>
+                <w:rFonts w:cs="Gill Sans"/>
+                <w:b/>
+                <w:szCs w:val="22"/>
+              </w:rPr>
+            </w:pPr>
+          </w:p>
+          <w:p>
+            <w:pPr>
+              <w:rPr>
+                <w:rFonts w:cs="Gill Sans"/>
+                <w:b/>
+                <w:szCs w:val="22"/>
+              </w:rPr>
+            </w:pPr>
+          </w:p>
+          <w:p>
+            <w:pPr>
+              <w:rPr>
+                <w:rFonts w:cs="Gill Sans"/>
+                <w:b/>
+                <w:szCs w:val="22"/>
+              </w:rPr>
+            </w:pPr>
+          </w:p>
+          <w:p>
+            <w:pPr>
+              <w:rPr>
+                <w:rFonts w:cs="Gill Sans"/>
+                <w:b/>
+                <w:szCs w:val="22"/>
+              </w:rPr>
+            </w:pPr>
+          </w:p>
+        </w:tc>
+        <w:tc>
+          <w:tcPr>
+            <w:tcW w:w="4033" w:type="dxa"/>
+            <w:tcBorders>
+              <w:top w:val="single" w:sz="4" w:space="0" w:color="auto"/>
+              <w:left w:val="single" w:sz="4" w:space="0" w:color="auto"/>
+              <w:bottom w:val="single" w:sz="4" w:space="0" w:color="auto"/>
+              <w:right w:val="single" w:sz="4" w:space="0" w:color="auto"/>
+            </w:tcBorders>
+          </w:tcPr>
+          <w:p>
+            <w:pPr>
+              <w:rPr>
+                <w:rFonts w:cs="Gill Sans"/>
+                <w:i/>
+                <w:szCs w:val="22"/>
+              </w:rPr>
+            </w:pPr>
+            <w:r>
+              <w:rPr>
+                <w:rFonts w:cs="Gill Sans"/>
+                <w:i/>
+                <w:color w:val="FF0000"/>
+                <w:szCs w:val="22"/>
+              </w:rPr>
+              <w:t>&lt;Unknown – Currently looks like funding is halted due to Coronavirus restrictions as of 5/7&gt;</w:t>
+            </w:r>
+          </w:p>
+        </w:tc>
+        <w:tc>
+          <w:tcPr>
+            <w:tcW w:w="4033" w:type="dxa"/>
+            <w:tcBorders>
+              <w:top w:val="single" w:sz="4" w:space="0" w:color="auto"/>
+              <w:left w:val="single" w:sz="4" w:space="0" w:color="auto"/>
+              <w:bottom w:val="single" w:sz="4" w:space="0" w:color="auto"/>
+              <w:right w:val="single" w:sz="4" w:space="0" w:color="auto"/>
+            </w:tcBorders>
+          </w:tcPr>
+          <w:p>
+            <w:pPr>
+              <w:rPr>
+                <w:rFonts w:cs="Gill Sans"/>
                 <w:i/>
                 <w:szCs w:val="22"/>
               </w:rPr>
@@ -11552,14 +10830,47 @@
           </w:tcPr>
           <w:p>
             <w:pPr>
+              <w:pStyle w:val="ListParagraph"/>
+              <w:numPr>
+                <w:ilvl w:val="0"/>
+                <w:numId w:val="48"/>
+              </w:numPr>
               <w:rPr>
                 <w:rFonts w:cs="Gill Sans"/>
-                <w:b/>
-                <w:bCs/>
                 <w:i/>
                 <w:szCs w:val="22"/>
               </w:rPr>
             </w:pPr>
+            <w:r>
+              <w:rPr>
+                <w:rFonts w:cs="Gill Sans"/>
+                <w:i/>
+                <w:szCs w:val="22"/>
+              </w:rPr>
+              <w:t xml:space="preserve">Get up to $350K with no monthly payments, ever. </w:t>
+            </w:r>
+          </w:p>
+          <w:p>
+            <w:pPr>
+              <w:pStyle w:val="ListParagraph"/>
+              <w:numPr>
+                <w:ilvl w:val="0"/>
+                <w:numId w:val="48"/>
+              </w:numPr>
+              <w:rPr>
+                <w:rFonts w:cs="Gill Sans"/>
+                <w:i/>
+                <w:szCs w:val="22"/>
+              </w:rPr>
+            </w:pPr>
+            <w:r>
+              <w:rPr>
+                <w:rFonts w:cs="Gill Sans"/>
+                <w:i/>
+                <w:szCs w:val="22"/>
+              </w:rPr>
+              <w:t>Banks require a lot to qualify for their home loans, Point makes it easy to apply/qualify</w:t>
+            </w:r>
           </w:p>
         </w:tc>
         <w:tc>
@@ -11576,8 +10887,6 @@
             <w:pPr>
               <w:rPr>
                 <w:rFonts w:cs="Gill Sans"/>
-                <w:b/>
-                <w:bCs/>
                 <w:i/>
                 <w:szCs w:val="22"/>
               </w:rPr>
@@ -11587,7 +10896,7 @@
       </w:tr>
       <w:tr>
         <w:trPr>
-          <w:trHeight w:hRule="exact" w:val="1440"/>
+          <w:trHeight w:hRule="exact" w:val="2344"/>
         </w:trPr>
         <w:tc>
           <w:tcPr>
@@ -11747,14 +11056,144 @@
           </w:tcPr>
           <w:p>
             <w:pPr>
+              <w:pStyle w:val="ListParagraph"/>
+              <w:numPr>
+                <w:ilvl w:val="0"/>
+                <w:numId w:val="50"/>
+              </w:numPr>
               <w:rPr>
                 <w:rFonts w:cs="Gill Sans"/>
-                <w:b/>
-                <w:bCs/>
                 <w:i/>
                 <w:szCs w:val="22"/>
               </w:rPr>
             </w:pPr>
+            <w:r>
+              <w:rPr>
+                <w:rFonts w:cs="Gill Sans"/>
+                <w:i/>
+                <w:szCs w:val="22"/>
+              </w:rPr>
+              <w:t>51-200 Employees (146 on LinkedIn)</w:t>
+            </w:r>
+          </w:p>
+          <w:p>
+            <w:pPr>
+              <w:pStyle w:val="ListParagraph"/>
+              <w:numPr>
+                <w:ilvl w:val="0"/>
+                <w:numId w:val="50"/>
+              </w:numPr>
+              <w:rPr>
+                <w:rFonts w:cs="Gill Sans"/>
+                <w:i/>
+                <w:szCs w:val="22"/>
+              </w:rPr>
+            </w:pPr>
+            <w:r>
+              <w:rPr>
+                <w:rFonts w:cs="Gill Sans"/>
+                <w:i/>
+                <w:szCs w:val="22"/>
+              </w:rPr>
+              <w:t>$30.4M funding, Latest round Series B</w:t>
+            </w:r>
+          </w:p>
+          <w:p>
+            <w:pPr>
+              <w:pStyle w:val="ListParagraph"/>
+              <w:numPr>
+                <w:ilvl w:val="0"/>
+                <w:numId w:val="50"/>
+              </w:numPr>
+              <w:rPr>
+                <w:rFonts w:cs="Gill Sans"/>
+                <w:i/>
+                <w:szCs w:val="22"/>
+              </w:rPr>
+            </w:pPr>
+            <w:r>
+              <w:rPr>
+                <w:rFonts w:cs="Gill Sans"/>
+                <w:i/>
+                <w:szCs w:val="22"/>
+              </w:rPr>
+              <w:t>4 funding rounds</w:t>
+            </w:r>
+          </w:p>
+          <w:p>
+            <w:pPr>
+              <w:pStyle w:val="ListParagraph"/>
+              <w:numPr>
+                <w:ilvl w:val="0"/>
+                <w:numId w:val="50"/>
+              </w:numPr>
+              <w:rPr>
+                <w:rFonts w:cs="Gill Sans"/>
+                <w:i/>
+                <w:szCs w:val="22"/>
+              </w:rPr>
+            </w:pPr>
+            <w:r>
+              <w:rPr>
+                <w:rFonts w:cs="Gill Sans"/>
+                <w:i/>
+                <w:szCs w:val="22"/>
+              </w:rPr>
+              <w:t>Lead investors: Prudential Financial, DAG Ventures</w:t>
+            </w:r>
+          </w:p>
+          <w:p>
+            <w:pPr>
+              <w:pStyle w:val="ListParagraph"/>
+              <w:numPr>
+                <w:ilvl w:val="0"/>
+                <w:numId w:val="50"/>
+              </w:numPr>
+              <w:rPr>
+                <w:rFonts w:cs="Gill Sans"/>
+                <w:i/>
+                <w:szCs w:val="22"/>
+              </w:rPr>
+            </w:pPr>
+            <w:r>
+              <w:rPr>
+                <w:rFonts w:cs="Gill Sans"/>
+                <w:i/>
+                <w:szCs w:val="22"/>
+              </w:rPr>
+              <w:t>Notable investors: Andreessen Horowitz, Bloomberg Beta</w:t>
+            </w:r>
+          </w:p>
+          <w:p>
+            <w:pPr>
+              <w:pStyle w:val="ListParagraph"/>
+              <w:numPr>
+                <w:ilvl w:val="0"/>
+                <w:numId w:val="50"/>
+              </w:numPr>
+              <w:rPr>
+                <w:rFonts w:cs="Gill Sans"/>
+                <w:i/>
+                <w:szCs w:val="22"/>
+              </w:rPr>
+            </w:pPr>
+            <w:r>
+              <w:rPr>
+                <w:rFonts w:cs="Gill Sans"/>
+                <w:i/>
+                <w:szCs w:val="22"/>
+              </w:rPr>
+              <w:t xml:space="preserve">Profitability: </w:t>
+            </w:r>
+            <w:r>
+              <w:rPr>
+                <w:rFonts w:cs="Gill Sans"/>
+                <w:i/>
+                <w:color w:val="FF0000"/>
+                <w:szCs w:val="22"/>
+              </w:rPr>
+              <w:t>&lt;unknown&gt;</w:t>
+            </w:r>
           </w:p>
         </w:tc>
         <w:tc>
@@ -11771,8 +11210,6 @@
             <w:pPr>
               <w:rPr>
                 <w:rFonts w:cs="Gill Sans"/>
-                <w:b/>
-                <w:bCs/>
                 <w:i/>
                 <w:szCs w:val="22"/>
               </w:rPr>
@@ -11782,7 +11219,7 @@
       </w:tr>
       <w:tr>
         <w:trPr>
-          <w:trHeight w:hRule="exact" w:val="1440"/>
+          <w:trHeight w:hRule="exact" w:val="4936"/>
         </w:trPr>
         <w:tc>
           <w:tcPr>
@@ -11897,10 +11334,114 @@
           </w:tcPr>
           <w:p>
             <w:pPr>
+              <w:pStyle w:val="ListParagraph"/>
+              <w:numPr>
+                <w:ilvl w:val="0"/>
+                <w:numId w:val="49"/>
+              </w:numPr>
               <w:rPr>
                 <w:rFonts w:cs="Gill Sans"/>
-                <w:b/>
-                <w:bCs/>
+                <w:i/>
+                <w:szCs w:val="22"/>
+              </w:rPr>
+            </w:pPr>
+            <w:r>
+              <w:rPr>
+                <w:rFonts w:cs="Gill Sans"/>
+                <w:i/>
+                <w:szCs w:val="22"/>
+              </w:rPr>
+              <w:t>Point is the first home finance product aligned with homeowners. ‘We do well when you do well’.</w:t>
+            </w:r>
+          </w:p>
+          <w:p>
+            <w:pPr>
+              <w:pStyle w:val="ListParagraph"/>
+              <w:numPr>
+                <w:ilvl w:val="0"/>
+                <w:numId w:val="49"/>
+              </w:numPr>
+              <w:rPr>
+                <w:rFonts w:cs="Gill Sans"/>
+                <w:i/>
+                <w:szCs w:val="22"/>
+              </w:rPr>
+            </w:pPr>
+            <w:r>
+              <w:rPr>
+                <w:rFonts w:cs="Gill Sans"/>
+                <w:i/>
+                <w:szCs w:val="22"/>
+              </w:rPr>
+              <w:t>Pitch themselves as better than a loan. They say they ‘don’t lend money’, they ‘buy into your property as a partner’</w:t>
+            </w:r>
+          </w:p>
+          <w:p>
+            <w:pPr>
+              <w:pStyle w:val="ListParagraph"/>
+              <w:numPr>
+                <w:ilvl w:val="0"/>
+                <w:numId w:val="49"/>
+              </w:numPr>
+              <w:rPr>
+                <w:rFonts w:cs="Gill Sans"/>
+                <w:i/>
+                <w:szCs w:val="22"/>
+              </w:rPr>
+            </w:pPr>
+            <w:r>
+              <w:rPr>
+                <w:rFonts w:cs="Gill Sans"/>
+                <w:i/>
+                <w:szCs w:val="22"/>
+              </w:rPr>
+              <w:t>We pay you today for a share of your home’s future appreciation. There are no monthly payments; there is no interest rate; you can buy Point out or sell the home at any time; we can lose money if the home depreciates. We do well when you do well. Now, that’s quite revolutionary.</w:t>
+            </w:r>
+          </w:p>
+          <w:p>
+            <w:pPr>
+              <w:pStyle w:val="ListParagraph"/>
+              <w:numPr>
+                <w:ilvl w:val="0"/>
+                <w:numId w:val="49"/>
+              </w:numPr>
+              <w:rPr>
+                <w:rFonts w:cs="Gill Sans"/>
+                <w:i/>
+                <w:szCs w:val="22"/>
+              </w:rPr>
+            </w:pPr>
+            <w:r>
+              <w:rPr>
+                <w:rFonts w:cs="Gill Sans"/>
+                <w:i/>
+                <w:szCs w:val="22"/>
+              </w:rPr>
+              <w:t xml:space="preserve">Pitch to the consumer </w:t>
+            </w:r>
+            <w:proofErr w:type="gramStart"/>
+            <w:r>
+              <w:rPr>
+                <w:rFonts w:cs="Gill Sans"/>
+                <w:i/>
+                <w:szCs w:val="22"/>
+              </w:rPr>
+              <w:t>as  ‘</w:t>
+            </w:r>
+            <w:proofErr w:type="gramEnd"/>
+            <w:r>
+              <w:rPr>
+                <w:rFonts w:cs="Gill Sans"/>
+                <w:i/>
+                <w:szCs w:val="22"/>
+              </w:rPr>
+              <w:t>Partners’ not customers</w:t>
+            </w:r>
+          </w:p>
+          <w:p>
+            <w:pPr>
+              <w:rPr>
+                <w:rFonts w:cs="Gill Sans"/>
                 <w:i/>
                 <w:szCs w:val="22"/>
               </w:rPr>
@@ -11921,8 +11462,6 @@
             <w:pPr>
               <w:rPr>
                 <w:rFonts w:cs="Gill Sans"/>
-                <w:b/>
-                <w:bCs/>
                 <w:i/>
                 <w:szCs w:val="22"/>
               </w:rPr>
@@ -12027,12 +11566,12 @@
           <w:i w:val="0"/>
         </w:rPr>
       </w:pPr>
-      <w:bookmarkStart w:id="10" w:name="_Toc476168293"/>
+      <w:bookmarkStart w:id="8" w:name="_Toc476168293"/>
       <w:r>
         <w:lastRenderedPageBreak/>
         <w:t>Competitive Analysis Worksheet</w:t>
       </w:r>
-      <w:bookmarkEnd w:id="10"/>
+      <w:bookmarkEnd w:id="8"/>
     </w:p>
     <w:p>
       <w:pPr>
@@ -14861,12 +14400,12 @@
           <w:i w:val="0"/>
         </w:rPr>
       </w:pPr>
-      <w:bookmarkStart w:id="11" w:name="_Toc476168294"/>
+      <w:bookmarkStart w:id="9" w:name="_Toc476168294"/>
       <w:r>
         <w:lastRenderedPageBreak/>
         <w:t>Marketing Expenses Strategy Chart</w:t>
       </w:r>
-      <w:bookmarkEnd w:id="11"/>
+      <w:bookmarkEnd w:id="9"/>
     </w:p>
     <w:p>
       <w:pPr>
@@ -15268,7 +14807,7 @@
         </w:rPr>
         <w:t xml:space="preserve">Download the </w:t>
       </w:r>
-      <w:hyperlink r:id="rId15" w:history="1">
+      <w:hyperlink r:id="rId16" w:history="1">
         <w:r>
           <w:rPr>
             <w:rStyle w:val="Hyperlink"/>
@@ -15530,12 +15069,12 @@
           <w:i w:val="0"/>
         </w:rPr>
       </w:pPr>
-      <w:bookmarkStart w:id="12" w:name="_Toc476168295"/>
+      <w:bookmarkStart w:id="10" w:name="_Toc476168295"/>
       <w:r>
         <w:lastRenderedPageBreak/>
         <w:t>Pricing Strategy Worksheet</w:t>
       </w:r>
-      <w:bookmarkEnd w:id="12"/>
+      <w:bookmarkEnd w:id="10"/>
     </w:p>
     <w:p>
       <w:pPr>
@@ -16495,12 +16034,12 @@
           <w:i w:val="0"/>
         </w:rPr>
       </w:pPr>
-      <w:bookmarkStart w:id="13" w:name="_Toc476168296"/>
+      <w:bookmarkStart w:id="11" w:name="_Toc476168296"/>
       <w:r>
         <w:lastRenderedPageBreak/>
         <w:t>Distribution Channel Assessment Worksheet</w:t>
       </w:r>
-      <w:bookmarkEnd w:id="13"/>
+      <w:bookmarkEnd w:id="11"/>
     </w:p>
     <w:p>
       <w:pPr>
@@ -17379,7 +16918,7 @@
         </w:rPr>
         <w:t xml:space="preserve">Download the </w:t>
       </w:r>
-      <w:hyperlink r:id="rId16" w:tgtFrame="_blank" w:history="1">
+      <w:hyperlink r:id="rId17" w:tgtFrame="_blank" w:history="1">
         <w:r>
           <w:rPr>
             <w:rFonts w:eastAsia="Times New Roman" w:cs="Gill Sans"/>
@@ -17560,7 +17099,7 @@
         </w:rPr>
         <w:t xml:space="preserve">. </w:t>
       </w:r>
-      <w:hyperlink r:id="rId17" w:history="1">
+      <w:hyperlink r:id="rId18" w:history="1">
         <w:r>
           <w:rPr>
             <w:rStyle w:val="Hyperlink"/>
@@ -17598,7 +17137,7 @@
       <w:pPr>
         <w:pStyle w:val="Heading1"/>
       </w:pPr>
-      <w:bookmarkStart w:id="14" w:name="_Toc476168297"/>
+      <w:bookmarkStart w:id="12" w:name="_Toc476168297"/>
       <w:r>
         <w:lastRenderedPageBreak/>
         <w:t xml:space="preserve">V. </w:t>
@@ -17609,7 +17148,7 @@
       <w:r>
         <w:t>: Operational Plan</w:t>
       </w:r>
-      <w:bookmarkEnd w:id="14"/>
+      <w:bookmarkEnd w:id="12"/>
     </w:p>
     <w:p>
       <w:pPr>
@@ -18289,7 +17828,7 @@
         </w:rPr>
         <w:t xml:space="preserve">Download the </w:t>
       </w:r>
-      <w:hyperlink r:id="rId18" w:history="1">
+      <w:hyperlink r:id="rId19" w:history="1">
         <w:r>
           <w:rPr>
             <w:rStyle w:val="Hyperlink"/>
@@ -18964,7 +18503,7 @@
       <w:pPr>
         <w:pStyle w:val="Heading1"/>
       </w:pPr>
-      <w:bookmarkStart w:id="15" w:name="_Toc476168298"/>
+      <w:bookmarkStart w:id="13" w:name="_Toc476168298"/>
       <w:r>
         <w:lastRenderedPageBreak/>
         <w:t xml:space="preserve">VI. </w:t>
@@ -18975,7 +18514,7 @@
       <w:r>
         <w:t>: Management &amp; Organization</w:t>
       </w:r>
-      <w:bookmarkEnd w:id="15"/>
+      <w:bookmarkEnd w:id="13"/>
     </w:p>
     <w:p>
       <w:pPr>
@@ -19569,12 +19108,12 @@
           <w:i w:val="0"/>
         </w:rPr>
       </w:pPr>
-      <w:bookmarkStart w:id="16" w:name="_Toc476168299"/>
+      <w:bookmarkStart w:id="14" w:name="_Toc476168299"/>
       <w:r>
         <w:lastRenderedPageBreak/>
         <w:t>Management Worksheet</w:t>
       </w:r>
-      <w:bookmarkEnd w:id="16"/>
+      <w:bookmarkEnd w:id="14"/>
       <w:r>
         <w:t xml:space="preserve"> </w:t>
       </w:r>
@@ -20115,12 +19654,12 @@
           <w:i w:val="0"/>
         </w:rPr>
       </w:pPr>
-      <w:bookmarkStart w:id="17" w:name="_Toc476168300"/>
+      <w:bookmarkStart w:id="15" w:name="_Toc476168300"/>
       <w:r>
         <w:lastRenderedPageBreak/>
         <w:t>Organization Chart</w:t>
       </w:r>
-      <w:bookmarkEnd w:id="17"/>
+      <w:bookmarkEnd w:id="15"/>
       <w:r>
         <w:t xml:space="preserve"> </w:t>
       </w:r>
@@ -20185,7 +19724,7 @@
                         </a:xfrm>
                         <a:extLst>
                           <a:ext uri="{0CCBE362-F206-4b92-989A-16890622DB6E}">
-                            <ma14:wrappingTextBoxFlag xmlns:ma14="http://schemas.microsoft.com/office/mac/drawingml/2011/main" xmlns:w="http://schemas.openxmlformats.org/wordprocessingml/2006/main" xmlns:w10="urn:schemas-microsoft-com:office:word" xmlns:v="urn:schemas-microsoft-com:vml" xmlns:o="urn:schemas-microsoft-com:office:office" xmlns:mv="urn:schemas-microsoft-com:mac:vml" xmlns:mo="http://schemas.microsoft.com/office/mac/office/2008/main" xmlns=""/>
+                            <ma14:wrappingTextBoxFlag xmlns="" xmlns:mo="http://schemas.microsoft.com/office/mac/office/2008/main" xmlns:mv="urn:schemas-microsoft-com:mac:vml" xmlns:o="urn:schemas-microsoft-com:office:office" xmlns:v="urn:schemas-microsoft-com:vml" xmlns:w10="urn:schemas-microsoft-com:office:word" xmlns:w="http://schemas.openxmlformats.org/wordprocessingml/2006/main" xmlns:ma14="http://schemas.microsoft.com/office/mac/drawingml/2011/main"/>
                           </a:ext>
                         </a:extLst>
                       </wpg:grpSpPr>
@@ -20208,14 +19747,14 @@
                           </a:ln>
                           <a:extLst>
                             <a:ext uri="{909E8E84-426E-40dd-AFC4-6F175D3DCCD1}">
-                              <a14:hiddenFill xmlns:a14="http://schemas.microsoft.com/office/drawing/2010/main" xmlns:w="http://schemas.openxmlformats.org/wordprocessingml/2006/main" xmlns:w10="urn:schemas-microsoft-com:office:word" xmlns:v="urn:schemas-microsoft-com:vml" xmlns:o="urn:schemas-microsoft-com:office:office" xmlns:mv="urn:schemas-microsoft-com:mac:vml" xmlns:mo="http://schemas.microsoft.com/office/mac/office/2008/main" xmlns="">
+                              <a14:hiddenFill xmlns="" xmlns:mo="http://schemas.microsoft.com/office/mac/office/2008/main" xmlns:mv="urn:schemas-microsoft-com:mac:vml" xmlns:o="urn:schemas-microsoft-com:office:office" xmlns:v="urn:schemas-microsoft-com:vml" xmlns:w10="urn:schemas-microsoft-com:office:word" xmlns:w="http://schemas.openxmlformats.org/wordprocessingml/2006/main" xmlns:a14="http://schemas.microsoft.com/office/drawing/2010/main">
                                 <a:solidFill>
                                   <a:srgbClr val="FFFFFF"/>
                                 </a:solidFill>
                               </a14:hiddenFill>
                             </a:ext>
                             <a:ext uri="{91240B29-F687-4f45-9708-019B960494DF}">
-                              <a14:hiddenLine xmlns:a14="http://schemas.microsoft.com/office/drawing/2010/main" xmlns:w="http://schemas.openxmlformats.org/wordprocessingml/2006/main" xmlns:w10="urn:schemas-microsoft-com:office:word" xmlns:v="urn:schemas-microsoft-com:vml" xmlns:o="urn:schemas-microsoft-com:office:office" xmlns:mv="urn:schemas-microsoft-com:mac:vml" xmlns:mo="http://schemas.microsoft.com/office/mac/office/2008/main" xmlns="" w="9525">
+                              <a14:hiddenLine xmlns="" xmlns:mo="http://schemas.microsoft.com/office/mac/office/2008/main" xmlns:mv="urn:schemas-microsoft-com:mac:vml" xmlns:o="urn:schemas-microsoft-com:office:office" xmlns:v="urn:schemas-microsoft-com:vml" xmlns:w10="urn:schemas-microsoft-com:office:word" xmlns:w="http://schemas.openxmlformats.org/wordprocessingml/2006/main" xmlns:a14="http://schemas.microsoft.com/office/drawing/2010/main" w="9525">
                                 <a:solidFill>
                                   <a:srgbClr val="000000"/>
                                 </a:solidFill>
@@ -20256,7 +19795,7 @@
                           </a:ln>
                           <a:extLst>
                             <a:ext uri="{909E8E84-426E-40dd-AFC4-6F175D3DCCD1}">
-                              <a14:hiddenFill xmlns:a14="http://schemas.microsoft.com/office/drawing/2010/main" xmlns:w="http://schemas.openxmlformats.org/wordprocessingml/2006/main" xmlns:w10="urn:schemas-microsoft-com:office:word" xmlns:v="urn:schemas-microsoft-com:vml" xmlns:o="urn:schemas-microsoft-com:office:office" xmlns:mv="urn:schemas-microsoft-com:mac:vml" xmlns:mo="http://schemas.microsoft.com/office/mac/office/2008/main" xmlns="">
+                              <a14:hiddenFill xmlns="" xmlns:mo="http://schemas.microsoft.com/office/mac/office/2008/main" xmlns:mv="urn:schemas-microsoft-com:mac:vml" xmlns:o="urn:schemas-microsoft-com:office:office" xmlns:v="urn:schemas-microsoft-com:vml" xmlns:w10="urn:schemas-microsoft-com:office:word" xmlns:w="http://schemas.openxmlformats.org/wordprocessingml/2006/main" xmlns:a14="http://schemas.microsoft.com/office/drawing/2010/main">
                                 <a:noFill/>
                               </a14:hiddenFill>
                             </a:ext>
@@ -20292,7 +19831,7 @@
                           </a:ln>
                           <a:extLst>
                             <a:ext uri="{909E8E84-426E-40dd-AFC4-6F175D3DCCD1}">
-                              <a14:hiddenFill xmlns:a14="http://schemas.microsoft.com/office/drawing/2010/main" xmlns:w="http://schemas.openxmlformats.org/wordprocessingml/2006/main" xmlns:w10="urn:schemas-microsoft-com:office:word" xmlns:v="urn:schemas-microsoft-com:vml" xmlns:o="urn:schemas-microsoft-com:office:office" xmlns:mv="urn:schemas-microsoft-com:mac:vml" xmlns:mo="http://schemas.microsoft.com/office/mac/office/2008/main" xmlns="">
+                              <a14:hiddenFill xmlns="" xmlns:mo="http://schemas.microsoft.com/office/mac/office/2008/main" xmlns:mv="urn:schemas-microsoft-com:mac:vml" xmlns:o="urn:schemas-microsoft-com:office:office" xmlns:v="urn:schemas-microsoft-com:vml" xmlns:w10="urn:schemas-microsoft-com:office:word" xmlns:w="http://schemas.openxmlformats.org/wordprocessingml/2006/main" xmlns:a14="http://schemas.microsoft.com/office/drawing/2010/main">
                                 <a:noFill/>
                               </a14:hiddenFill>
                             </a:ext>
@@ -20326,7 +19865,7 @@
                           </a:ln>
                           <a:extLst>
                             <a:ext uri="{909E8E84-426E-40dd-AFC4-6F175D3DCCD1}">
-                              <a14:hiddenFill xmlns:a14="http://schemas.microsoft.com/office/drawing/2010/main" xmlns:w="http://schemas.openxmlformats.org/wordprocessingml/2006/main" xmlns:w10="urn:schemas-microsoft-com:office:word" xmlns:v="urn:schemas-microsoft-com:vml" xmlns:o="urn:schemas-microsoft-com:office:office" xmlns:mv="urn:schemas-microsoft-com:mac:vml" xmlns:mo="http://schemas.microsoft.com/office/mac/office/2008/main" xmlns="">
+                              <a14:hiddenFill xmlns="" xmlns:mo="http://schemas.microsoft.com/office/mac/office/2008/main" xmlns:mv="urn:schemas-microsoft-com:mac:vml" xmlns:o="urn:schemas-microsoft-com:office:office" xmlns:v="urn:schemas-microsoft-com:vml" xmlns:w10="urn:schemas-microsoft-com:office:word" xmlns:w="http://schemas.openxmlformats.org/wordprocessingml/2006/main" xmlns:a14="http://schemas.microsoft.com/office/drawing/2010/main">
                                 <a:noFill/>
                               </a14:hiddenFill>
                             </a:ext>
@@ -20360,7 +19899,7 @@
                           </a:ln>
                           <a:extLst>
                             <a:ext uri="{909E8E84-426E-40dd-AFC4-6F175D3DCCD1}">
-                              <a14:hiddenFill xmlns:a14="http://schemas.microsoft.com/office/drawing/2010/main" xmlns:w="http://schemas.openxmlformats.org/wordprocessingml/2006/main" xmlns:w10="urn:schemas-microsoft-com:office:word" xmlns:v="urn:schemas-microsoft-com:vml" xmlns:o="urn:schemas-microsoft-com:office:office" xmlns:mv="urn:schemas-microsoft-com:mac:vml" xmlns:mo="http://schemas.microsoft.com/office/mac/office/2008/main" xmlns="">
+                              <a14:hiddenFill xmlns="" xmlns:mo="http://schemas.microsoft.com/office/mac/office/2008/main" xmlns:mv="urn:schemas-microsoft-com:mac:vml" xmlns:o="urn:schemas-microsoft-com:office:office" xmlns:v="urn:schemas-microsoft-com:vml" xmlns:w10="urn:schemas-microsoft-com:office:word" xmlns:w="http://schemas.openxmlformats.org/wordprocessingml/2006/main" xmlns:a14="http://schemas.microsoft.com/office/drawing/2010/main">
                                 <a:noFill/>
                               </a14:hiddenFill>
                             </a:ext>
@@ -20394,7 +19933,7 @@
                           </a:ln>
                           <a:extLst>
                             <a:ext uri="{909E8E84-426E-40dd-AFC4-6F175D3DCCD1}">
-                              <a14:hiddenFill xmlns:a14="http://schemas.microsoft.com/office/drawing/2010/main" xmlns:w="http://schemas.openxmlformats.org/wordprocessingml/2006/main" xmlns:w10="urn:schemas-microsoft-com:office:word" xmlns:v="urn:schemas-microsoft-com:vml" xmlns:o="urn:schemas-microsoft-com:office:office" xmlns:mv="urn:schemas-microsoft-com:mac:vml" xmlns:mo="http://schemas.microsoft.com/office/mac/office/2008/main" xmlns="">
+                              <a14:hiddenFill xmlns="" xmlns:mo="http://schemas.microsoft.com/office/mac/office/2008/main" xmlns:mv="urn:schemas-microsoft-com:mac:vml" xmlns:o="urn:schemas-microsoft-com:office:office" xmlns:v="urn:schemas-microsoft-com:vml" xmlns:w10="urn:schemas-microsoft-com:office:word" xmlns:w="http://schemas.openxmlformats.org/wordprocessingml/2006/main" xmlns:a14="http://schemas.microsoft.com/office/drawing/2010/main">
                                 <a:noFill/>
                               </a14:hiddenFill>
                             </a:ext>
@@ -20428,7 +19967,7 @@
                           </a:ln>
                           <a:extLst>
                             <a:ext uri="{909E8E84-426E-40dd-AFC4-6F175D3DCCD1}">
-                              <a14:hiddenFill xmlns:a14="http://schemas.microsoft.com/office/drawing/2010/main" xmlns:w="http://schemas.openxmlformats.org/wordprocessingml/2006/main" xmlns:w10="urn:schemas-microsoft-com:office:word" xmlns:v="urn:schemas-microsoft-com:vml" xmlns:o="urn:schemas-microsoft-com:office:office" xmlns:mv="urn:schemas-microsoft-com:mac:vml" xmlns:mo="http://schemas.microsoft.com/office/mac/office/2008/main" xmlns="">
+                              <a14:hiddenFill xmlns="" xmlns:mo="http://schemas.microsoft.com/office/mac/office/2008/main" xmlns:mv="urn:schemas-microsoft-com:mac:vml" xmlns:o="urn:schemas-microsoft-com:office:office" xmlns:v="urn:schemas-microsoft-com:vml" xmlns:w10="urn:schemas-microsoft-com:office:word" xmlns:w="http://schemas.openxmlformats.org/wordprocessingml/2006/main" xmlns:a14="http://schemas.microsoft.com/office/drawing/2010/main">
                                 <a:noFill/>
                               </a14:hiddenFill>
                             </a:ext>
@@ -20462,7 +20001,7 @@
                           </a:ln>
                           <a:extLst>
                             <a:ext uri="{909E8E84-426E-40dd-AFC4-6F175D3DCCD1}">
-                              <a14:hiddenFill xmlns:a14="http://schemas.microsoft.com/office/drawing/2010/main" xmlns:w="http://schemas.openxmlformats.org/wordprocessingml/2006/main" xmlns:w10="urn:schemas-microsoft-com:office:word" xmlns:v="urn:schemas-microsoft-com:vml" xmlns:o="urn:schemas-microsoft-com:office:office" xmlns:mv="urn:schemas-microsoft-com:mac:vml" xmlns:mo="http://schemas.microsoft.com/office/mac/office/2008/main" xmlns="">
+                              <a14:hiddenFill xmlns="" xmlns:mo="http://schemas.microsoft.com/office/mac/office/2008/main" xmlns:mv="urn:schemas-microsoft-com:mac:vml" xmlns:o="urn:schemas-microsoft-com:office:office" xmlns:v="urn:schemas-microsoft-com:vml" xmlns:w10="urn:schemas-microsoft-com:office:word" xmlns:w="http://schemas.openxmlformats.org/wordprocessingml/2006/main" xmlns:a14="http://schemas.microsoft.com/office/drawing/2010/main">
                                 <a:noFill/>
                               </a14:hiddenFill>
                             </a:ext>
@@ -20496,7 +20035,7 @@
                           </a:ln>
                           <a:extLst>
                             <a:ext uri="{909E8E84-426E-40dd-AFC4-6F175D3DCCD1}">
-                              <a14:hiddenFill xmlns:a14="http://schemas.microsoft.com/office/drawing/2010/main" xmlns:w="http://schemas.openxmlformats.org/wordprocessingml/2006/main" xmlns:w10="urn:schemas-microsoft-com:office:word" xmlns:v="urn:schemas-microsoft-com:vml" xmlns:o="urn:schemas-microsoft-com:office:office" xmlns:mv="urn:schemas-microsoft-com:mac:vml" xmlns:mo="http://schemas.microsoft.com/office/mac/office/2008/main" xmlns="">
+                              <a14:hiddenFill xmlns="" xmlns:mo="http://schemas.microsoft.com/office/mac/office/2008/main" xmlns:mv="urn:schemas-microsoft-com:mac:vml" xmlns:o="urn:schemas-microsoft-com:office:office" xmlns:v="urn:schemas-microsoft-com:vml" xmlns:w10="urn:schemas-microsoft-com:office:word" xmlns:w="http://schemas.openxmlformats.org/wordprocessingml/2006/main" xmlns:a14="http://schemas.microsoft.com/office/drawing/2010/main">
                                 <a:noFill/>
                               </a14:hiddenFill>
                             </a:ext>
@@ -20530,7 +20069,7 @@
                           </a:ln>
                           <a:extLst>
                             <a:ext uri="{909E8E84-426E-40dd-AFC4-6F175D3DCCD1}">
-                              <a14:hiddenFill xmlns:a14="http://schemas.microsoft.com/office/drawing/2010/main" xmlns:w="http://schemas.openxmlformats.org/wordprocessingml/2006/main" xmlns:w10="urn:schemas-microsoft-com:office:word" xmlns:v="urn:schemas-microsoft-com:vml" xmlns:o="urn:schemas-microsoft-com:office:office" xmlns:mv="urn:schemas-microsoft-com:mac:vml" xmlns:mo="http://schemas.microsoft.com/office/mac/office/2008/main" xmlns="">
+                              <a14:hiddenFill xmlns="" xmlns:mo="http://schemas.microsoft.com/office/mac/office/2008/main" xmlns:mv="urn:schemas-microsoft-com:mac:vml" xmlns:o="urn:schemas-microsoft-com:office:office" xmlns:v="urn:schemas-microsoft-com:vml" xmlns:w10="urn:schemas-microsoft-com:office:word" xmlns:w="http://schemas.openxmlformats.org/wordprocessingml/2006/main" xmlns:a14="http://schemas.microsoft.com/office/drawing/2010/main">
                                 <a:noFill/>
                               </a14:hiddenFill>
                             </a:ext>
@@ -20566,7 +20105,7 @@
                           </a:ln>
                           <a:extLst>
                             <a:ext uri="{909E8E84-426E-40dd-AFC4-6F175D3DCCD1}">
-                              <a14:hiddenFill xmlns:a14="http://schemas.microsoft.com/office/drawing/2010/main" xmlns:w="http://schemas.openxmlformats.org/wordprocessingml/2006/main" xmlns:w10="urn:schemas-microsoft-com:office:word" xmlns:v="urn:schemas-microsoft-com:vml" xmlns:o="urn:schemas-microsoft-com:office:office" xmlns:mv="urn:schemas-microsoft-com:mac:vml" xmlns:mo="http://schemas.microsoft.com/office/mac/office/2008/main" xmlns="">
+                              <a14:hiddenFill xmlns="" xmlns:mo="http://schemas.microsoft.com/office/mac/office/2008/main" xmlns:mv="urn:schemas-microsoft-com:mac:vml" xmlns:o="urn:schemas-microsoft-com:office:office" xmlns:v="urn:schemas-microsoft-com:vml" xmlns:w10="urn:schemas-microsoft-com:office:word" xmlns:w="http://schemas.openxmlformats.org/wordprocessingml/2006/main" xmlns:a14="http://schemas.microsoft.com/office/drawing/2010/main">
                                 <a:noFill/>
                               </a14:hiddenFill>
                             </a:ext>
@@ -20602,7 +20141,7 @@
                           </a:ln>
                           <a:extLst>
                             <a:ext uri="{909E8E84-426E-40dd-AFC4-6F175D3DCCD1}">
-                              <a14:hiddenFill xmlns:a14="http://schemas.microsoft.com/office/drawing/2010/main" xmlns:w="http://schemas.openxmlformats.org/wordprocessingml/2006/main" xmlns:w10="urn:schemas-microsoft-com:office:word" xmlns:v="urn:schemas-microsoft-com:vml" xmlns:o="urn:schemas-microsoft-com:office:office" xmlns:mv="urn:schemas-microsoft-com:mac:vml" xmlns:mo="http://schemas.microsoft.com/office/mac/office/2008/main" xmlns="">
+                              <a14:hiddenFill xmlns="" xmlns:mo="http://schemas.microsoft.com/office/mac/office/2008/main" xmlns:mv="urn:schemas-microsoft-com:mac:vml" xmlns:o="urn:schemas-microsoft-com:office:office" xmlns:v="urn:schemas-microsoft-com:vml" xmlns:w10="urn:schemas-microsoft-com:office:word" xmlns:w="http://schemas.openxmlformats.org/wordprocessingml/2006/main" xmlns:a14="http://schemas.microsoft.com/office/drawing/2010/main">
                                 <a:noFill/>
                               </a14:hiddenFill>
                             </a:ext>
@@ -20638,7 +20177,7 @@
                           </a:ln>
                           <a:extLst>
                             <a:ext uri="{909E8E84-426E-40dd-AFC4-6F175D3DCCD1}">
-                              <a14:hiddenFill xmlns:a14="http://schemas.microsoft.com/office/drawing/2010/main" xmlns:w="http://schemas.openxmlformats.org/wordprocessingml/2006/main" xmlns:w10="urn:schemas-microsoft-com:office:word" xmlns:v="urn:schemas-microsoft-com:vml" xmlns:o="urn:schemas-microsoft-com:office:office" xmlns:mv="urn:schemas-microsoft-com:mac:vml" xmlns:mo="http://schemas.microsoft.com/office/mac/office/2008/main" xmlns="">
+                              <a14:hiddenFill xmlns="" xmlns:mo="http://schemas.microsoft.com/office/mac/office/2008/main" xmlns:mv="urn:schemas-microsoft-com:mac:vml" xmlns:o="urn:schemas-microsoft-com:office:office" xmlns:v="urn:schemas-microsoft-com:vml" xmlns:w10="urn:schemas-microsoft-com:office:word" xmlns:w="http://schemas.openxmlformats.org/wordprocessingml/2006/main" xmlns:a14="http://schemas.microsoft.com/office/drawing/2010/main">
                                 <a:noFill/>
                               </a14:hiddenFill>
                             </a:ext>
@@ -21969,7 +21508,7 @@
           <w:szCs w:val="28"/>
         </w:rPr>
       </w:pPr>
-      <w:bookmarkStart w:id="18" w:name="_Toc476168301"/>
+      <w:bookmarkStart w:id="16" w:name="_Toc476168301"/>
       <w:r>
         <w:rPr>
           <w:szCs w:val="28"/>
@@ -21989,7 +21528,7 @@
         </w:rPr>
         <w:t>: Startup Expenses &amp; Capitalization</w:t>
       </w:r>
-      <w:bookmarkEnd w:id="18"/>
+      <w:bookmarkEnd w:id="16"/>
     </w:p>
     <w:p>
       <w:pPr>
@@ -22074,7 +21613,7 @@
         </w:rPr>
         <w:t xml:space="preserve">Download and complete the </w:t>
       </w:r>
-      <w:hyperlink r:id="rId19" w:tgtFrame="_blank" w:history="1">
+      <w:hyperlink r:id="rId20" w:tgtFrame="_blank" w:history="1">
         <w:r>
           <w:rPr>
             <w:rFonts w:eastAsia="Times New Roman" w:cs="Gill Sans"/>
@@ -22192,7 +21731,7 @@
         </w:rPr>
         <w:t xml:space="preserve">Download and complete the </w:t>
       </w:r>
-      <w:hyperlink r:id="rId20" w:tgtFrame="_blank" w:history="1">
+      <w:hyperlink r:id="rId21" w:tgtFrame="_blank" w:history="1">
         <w:r>
           <w:rPr>
             <w:rFonts w:eastAsia="Times New Roman" w:cs="Gill Sans"/>
@@ -22350,7 +21889,7 @@
       <w:pPr>
         <w:pStyle w:val="Heading1"/>
       </w:pPr>
-      <w:bookmarkStart w:id="19" w:name="_Toc476168302"/>
+      <w:bookmarkStart w:id="17" w:name="_Toc476168302"/>
       <w:r>
         <w:lastRenderedPageBreak/>
         <w:t xml:space="preserve">VIII. </w:t>
@@ -22361,7 +21900,7 @@
       <w:r>
         <w:t>: Financial Plan</w:t>
       </w:r>
-      <w:bookmarkEnd w:id="19"/>
+      <w:bookmarkEnd w:id="17"/>
     </w:p>
     <w:p>
       <w:pPr>
@@ -22492,7 +22031,7 @@
         </w:rPr>
         <w:t xml:space="preserve"> the centerpiece of your business plan. Download the </w:t>
       </w:r>
-      <w:hyperlink r:id="rId21" w:tgtFrame="_blank" w:history="1">
+      <w:hyperlink r:id="rId22" w:tgtFrame="_blank" w:history="1">
         <w:r>
           <w:rPr>
             <w:rFonts w:eastAsia="Times New Roman" w:cs="Gill Sans"/>
@@ -22624,7 +22163,7 @@
         </w:rPr>
         <w:t xml:space="preserve"> not essential to a business plan. However, you may want to create one if you expect your business’s financials to change substantially after the first year, or if investors or lenders require it. Download the </w:t>
       </w:r>
-      <w:hyperlink r:id="rId22" w:history="1">
+      <w:hyperlink r:id="rId23" w:history="1">
         <w:r>
           <w:rPr>
             <w:rStyle w:val="Hyperlink"/>
@@ -22775,7 +22314,7 @@
         </w:rPr>
         <w:t xml:space="preserve">Download the </w:t>
       </w:r>
-      <w:hyperlink r:id="rId23" w:history="1">
+      <w:hyperlink r:id="rId24" w:history="1">
         <w:r>
           <w:rPr>
             <w:rStyle w:val="Hyperlink"/>
@@ -22872,7 +22411,7 @@
         </w:rPr>
         <w:t xml:space="preserve">If so, download the </w:t>
       </w:r>
-      <w:hyperlink r:id="rId24" w:tgtFrame="_blank" w:tooltip="3 Year Cash Flow Projection" w:history="1">
+      <w:hyperlink r:id="rId25" w:tgtFrame="_blank" w:tooltip="3 Year Cash Flow Projection" w:history="1">
         <w:r>
           <w:rPr>
             <w:rFonts w:eastAsia="Times New Roman" w:cs="Gill Sans"/>
@@ -22976,7 +22515,7 @@
         </w:rPr>
         <w:t xml:space="preserve"> the </w:t>
       </w:r>
-      <w:hyperlink r:id="rId25" w:tgtFrame="_blank" w:history="1">
+      <w:hyperlink r:id="rId26" w:tgtFrame="_blank" w:history="1">
         <w:r>
           <w:rPr>
             <w:rFonts w:eastAsia="Times New Roman" w:cs="Gill Sans"/>
@@ -23064,7 +22603,7 @@
         </w:rPr>
         <w:t xml:space="preserve">The break-even analysis projects the sales volume you need in order to cover your costs. In other words, when will the business break even? Download the </w:t>
       </w:r>
-      <w:hyperlink r:id="rId26" w:tgtFrame="_blank" w:history="1">
+      <w:hyperlink r:id="rId27" w:tgtFrame="_blank" w:history="1">
         <w:r>
           <w:rPr>
             <w:rFonts w:eastAsia="Times New Roman" w:cs="Gill Sans"/>
@@ -23276,7 +22815,7 @@
         </w:rPr>
         <w:t xml:space="preserve"> </w:t>
       </w:r>
-      <w:hyperlink r:id="rId27" w:history="1">
+      <w:hyperlink r:id="rId28" w:history="1">
         <w:r>
           <w:rPr>
             <w:rStyle w:val="Hyperlink"/>
@@ -23308,7 +22847,7 @@
       <w:pPr>
         <w:pStyle w:val="Heading1"/>
       </w:pPr>
-      <w:bookmarkStart w:id="20" w:name="_Toc476168303"/>
+      <w:bookmarkStart w:id="18" w:name="_Toc476168303"/>
       <w:r>
         <w:lastRenderedPageBreak/>
         <w:t xml:space="preserve">IX. </w:t>
@@ -23319,7 +22858,7 @@
       <w:r>
         <w:t>: Appendices</w:t>
       </w:r>
-      <w:bookmarkEnd w:id="20"/>
+      <w:bookmarkEnd w:id="18"/>
       <w:r>
         <w:t xml:space="preserve"> </w:t>
       </w:r>
@@ -23694,7 +23233,7 @@
       <w:pPr>
         <w:pStyle w:val="Heading1"/>
       </w:pPr>
-      <w:bookmarkStart w:id="21" w:name="_Toc476168304"/>
+      <w:bookmarkStart w:id="19" w:name="_Toc476168304"/>
       <w:r>
         <w:lastRenderedPageBreak/>
         <w:t>X. Instructions</w:t>
@@ -23702,7 +23241,7 @@
       <w:r>
         <w:t>: Refining the Plan</w:t>
       </w:r>
-      <w:bookmarkEnd w:id="21"/>
+      <w:bookmarkEnd w:id="19"/>
       <w:r>
         <w:t xml:space="preserve"> </w:t>
       </w:r>
@@ -24885,7 +24424,7 @@
         </w:rPr>
         <w:t xml:space="preserve">Initial inventory level: Find the industry average annual inventory turnover rate (available in the </w:t>
       </w:r>
-      <w:hyperlink r:id="rId28" w:history="1">
+      <w:hyperlink r:id="rId29" w:history="1">
         <w:r>
           <w:rPr>
             <w:rStyle w:val="Hyperlink"/>
@@ -25680,12 +25219,12 @@
       <w:pPr>
         <w:pStyle w:val="Heading1"/>
       </w:pPr>
-      <w:bookmarkStart w:id="22" w:name="_Toc476168305"/>
+      <w:bookmarkStart w:id="20" w:name="_Toc476168305"/>
       <w:r>
         <w:lastRenderedPageBreak/>
         <w:t>Now That You’re (Almost) Finished . . .</w:t>
       </w:r>
-      <w:bookmarkEnd w:id="22"/>
+      <w:bookmarkEnd w:id="20"/>
     </w:p>
     <w:p>
       <w:pPr>
@@ -25783,7 +25322,7 @@
         </w:rPr>
         <w:t xml:space="preserve">After you’ve filled out all the worksheets and executive summary, print them out and you have a business plan. Work with a </w:t>
       </w:r>
-      <w:hyperlink r:id="rId29" w:history="1">
+      <w:hyperlink r:id="rId30" w:history="1">
         <w:r>
           <w:rPr>
             <w:rStyle w:val="Hyperlink"/>
@@ -30607,6 +30146,119 @@
     </w:lvl>
   </w:abstractNum>
   <w:abstractNum w:abstractNumId="42" w15:restartNumberingAfterBreak="0">
+    <w:nsid w:val="6F40338E"/>
+    <w:multiLevelType w:val="hybridMultilevel"/>
+    <w:tmpl w:val="07E8B8AA"/>
+    <w:lvl w:ilvl="0" w:tplc="04090001">
+      <w:start w:val="1"/>
+      <w:numFmt w:val="bullet"/>
+      <w:lvlText w:val=""/>
+      <w:lvlJc w:val="left"/>
+      <w:pPr>
+        <w:ind w:left="720" w:hanging="360"/>
+      </w:pPr>
+      <w:rPr>
+        <w:rFonts w:ascii="Symbol" w:hAnsi="Symbol" w:hint="default"/>
+      </w:rPr>
+    </w:lvl>
+    <w:lvl w:ilvl="1" w:tplc="04090003" w:tentative="1">
+      <w:start w:val="1"/>
+      <w:numFmt w:val="bullet"/>
+      <w:lvlText w:val="o"/>
+      <w:lvlJc w:val="left"/>
+      <w:pPr>
+        <w:ind w:left="1440" w:hanging="360"/>
+      </w:pPr>
+      <w:rPr>
+        <w:rFonts w:ascii="Courier New" w:hAnsi="Courier New" w:cs="Courier New" w:hint="default"/>
+      </w:rPr>
+    </w:lvl>
+    <w:lvl w:ilvl="2" w:tplc="04090005" w:tentative="1">
+      <w:start w:val="1"/>
+      <w:numFmt w:val="bullet"/>
+      <w:lvlText w:val=""/>
+      <w:lvlJc w:val="left"/>
+      <w:pPr>
+        <w:ind w:left="2160" w:hanging="360"/>
+      </w:pPr>
+      <w:rPr>
+        <w:rFonts w:ascii="Wingdings" w:hAnsi="Wingdings" w:hint="default"/>
+      </w:rPr>
+    </w:lvl>
+    <w:lvl w:ilvl="3" w:tplc="04090001" w:tentative="1">
+      <w:start w:val="1"/>
+      <w:numFmt w:val="bullet"/>
+      <w:lvlText w:val=""/>
+      <w:lvlJc w:val="left"/>
+      <w:pPr>
+        <w:ind w:left="2880" w:hanging="360"/>
+      </w:pPr>
+      <w:rPr>
+        <w:rFonts w:ascii="Symbol" w:hAnsi="Symbol" w:hint="default"/>
+      </w:rPr>
+    </w:lvl>
+    <w:lvl w:ilvl="4" w:tplc="04090003" w:tentative="1">
+      <w:start w:val="1"/>
+      <w:numFmt w:val="bullet"/>
+      <w:lvlText w:val="o"/>
+      <w:lvlJc w:val="left"/>
+      <w:pPr>
+        <w:ind w:left="3600" w:hanging="360"/>
+      </w:pPr>
+      <w:rPr>
+        <w:rFonts w:ascii="Courier New" w:hAnsi="Courier New" w:cs="Courier New" w:hint="default"/>
+      </w:rPr>
+    </w:lvl>
+    <w:lvl w:ilvl="5" w:tplc="04090005" w:tentative="1">
+      <w:start w:val="1"/>
+      <w:numFmt w:val="bullet"/>
+      <w:lvlText w:val=""/>
+      <w:lvlJc w:val="left"/>
+      <w:pPr>
+        <w:ind w:left="4320" w:hanging="360"/>
+      </w:pPr>
+      <w:rPr>
+        <w:rFonts w:ascii="Wingdings" w:hAnsi="Wingdings" w:hint="default"/>
+      </w:rPr>
+    </w:lvl>
+    <w:lvl w:ilvl="6" w:tplc="04090001" w:tentative="1">
+      <w:start w:val="1"/>
+      <w:numFmt w:val="bullet"/>
+      <w:lvlText w:val=""/>
+      <w:lvlJc w:val="left"/>
+      <w:pPr>
+        <w:ind w:left="5040" w:hanging="360"/>
+      </w:pPr>
+      <w:rPr>
+        <w:rFonts w:ascii="Symbol" w:hAnsi="Symbol" w:hint="default"/>
+      </w:rPr>
+    </w:lvl>
+    <w:lvl w:ilvl="7" w:tplc="04090003" w:tentative="1">
+      <w:start w:val="1"/>
+      <w:numFmt w:val="bullet"/>
+      <w:lvlText w:val="o"/>
+      <w:lvlJc w:val="left"/>
+      <w:pPr>
+        <w:ind w:left="5760" w:hanging="360"/>
+      </w:pPr>
+      <w:rPr>
+        <w:rFonts w:ascii="Courier New" w:hAnsi="Courier New" w:cs="Courier New" w:hint="default"/>
+      </w:rPr>
+    </w:lvl>
+    <w:lvl w:ilvl="8" w:tplc="04090005" w:tentative="1">
+      <w:start w:val="1"/>
+      <w:numFmt w:val="bullet"/>
+      <w:lvlText w:val=""/>
+      <w:lvlJc w:val="left"/>
+      <w:pPr>
+        <w:ind w:left="6480" w:hanging="360"/>
+      </w:pPr>
+      <w:rPr>
+        <w:rFonts w:ascii="Wingdings" w:hAnsi="Wingdings" w:hint="default"/>
+      </w:rPr>
+    </w:lvl>
+  </w:abstractNum>
+  <w:abstractNum w:abstractNumId="43" w15:restartNumberingAfterBreak="0">
     <w:nsid w:val="76E92419"/>
     <w:multiLevelType w:val="hybridMultilevel"/>
     <w:tmpl w:val="05F6F312"/>
@@ -30746,7 +30398,120 @@
       </w:rPr>
     </w:lvl>
   </w:abstractNum>
-  <w:abstractNum w:abstractNumId="43" w15:restartNumberingAfterBreak="0">
+  <w:abstractNum w:abstractNumId="44" w15:restartNumberingAfterBreak="0">
+    <w:nsid w:val="7A1B27D9"/>
+    <w:multiLevelType w:val="hybridMultilevel"/>
+    <w:tmpl w:val="F66EA4F4"/>
+    <w:lvl w:ilvl="0" w:tplc="04090001">
+      <w:start w:val="1"/>
+      <w:numFmt w:val="bullet"/>
+      <w:lvlText w:val=""/>
+      <w:lvlJc w:val="left"/>
+      <w:pPr>
+        <w:ind w:left="360" w:hanging="360"/>
+      </w:pPr>
+      <w:rPr>
+        <w:rFonts w:ascii="Symbol" w:hAnsi="Symbol" w:hint="default"/>
+      </w:rPr>
+    </w:lvl>
+    <w:lvl w:ilvl="1" w:tplc="04090003" w:tentative="1">
+      <w:start w:val="1"/>
+      <w:numFmt w:val="bullet"/>
+      <w:lvlText w:val="o"/>
+      <w:lvlJc w:val="left"/>
+      <w:pPr>
+        <w:ind w:left="1080" w:hanging="360"/>
+      </w:pPr>
+      <w:rPr>
+        <w:rFonts w:ascii="Courier New" w:hAnsi="Courier New" w:cs="Courier New" w:hint="default"/>
+      </w:rPr>
+    </w:lvl>
+    <w:lvl w:ilvl="2" w:tplc="04090005" w:tentative="1">
+      <w:start w:val="1"/>
+      <w:numFmt w:val="bullet"/>
+      <w:lvlText w:val=""/>
+      <w:lvlJc w:val="left"/>
+      <w:pPr>
+        <w:ind w:left="1800" w:hanging="360"/>
+      </w:pPr>
+      <w:rPr>
+        <w:rFonts w:ascii="Wingdings" w:hAnsi="Wingdings" w:hint="default"/>
+      </w:rPr>
+    </w:lvl>
+    <w:lvl w:ilvl="3" w:tplc="04090001" w:tentative="1">
+      <w:start w:val="1"/>
+      <w:numFmt w:val="bullet"/>
+      <w:lvlText w:val=""/>
+      <w:lvlJc w:val="left"/>
+      <w:pPr>
+        <w:ind w:left="2520" w:hanging="360"/>
+      </w:pPr>
+      <w:rPr>
+        <w:rFonts w:ascii="Symbol" w:hAnsi="Symbol" w:hint="default"/>
+      </w:rPr>
+    </w:lvl>
+    <w:lvl w:ilvl="4" w:tplc="04090003" w:tentative="1">
+      <w:start w:val="1"/>
+      <w:numFmt w:val="bullet"/>
+      <w:lvlText w:val="o"/>
+      <w:lvlJc w:val="left"/>
+      <w:pPr>
+        <w:ind w:left="3240" w:hanging="360"/>
+      </w:pPr>
+      <w:rPr>
+        <w:rFonts w:ascii="Courier New" w:hAnsi="Courier New" w:cs="Courier New" w:hint="default"/>
+      </w:rPr>
+    </w:lvl>
+    <w:lvl w:ilvl="5" w:tplc="04090005" w:tentative="1">
+      <w:start w:val="1"/>
+      <w:numFmt w:val="bullet"/>
+      <w:lvlText w:val=""/>
+      <w:lvlJc w:val="left"/>
+      <w:pPr>
+        <w:ind w:left="3960" w:hanging="360"/>
+      </w:pPr>
+      <w:rPr>
+        <w:rFonts w:ascii="Wingdings" w:hAnsi="Wingdings" w:hint="default"/>
+      </w:rPr>
+    </w:lvl>
+    <w:lvl w:ilvl="6" w:tplc="04090001" w:tentative="1">
+      <w:start w:val="1"/>
+      <w:numFmt w:val="bullet"/>
+      <w:lvlText w:val=""/>
+      <w:lvlJc w:val="left"/>
+      <w:pPr>
+        <w:ind w:left="4680" w:hanging="360"/>
+      </w:pPr>
+      <w:rPr>
+        <w:rFonts w:ascii="Symbol" w:hAnsi="Symbol" w:hint="default"/>
+      </w:rPr>
+    </w:lvl>
+    <w:lvl w:ilvl="7" w:tplc="04090003" w:tentative="1">
+      <w:start w:val="1"/>
+      <w:numFmt w:val="bullet"/>
+      <w:lvlText w:val="o"/>
+      <w:lvlJc w:val="left"/>
+      <w:pPr>
+        <w:ind w:left="5400" w:hanging="360"/>
+      </w:pPr>
+      <w:rPr>
+        <w:rFonts w:ascii="Courier New" w:hAnsi="Courier New" w:cs="Courier New" w:hint="default"/>
+      </w:rPr>
+    </w:lvl>
+    <w:lvl w:ilvl="8" w:tplc="04090005" w:tentative="1">
+      <w:start w:val="1"/>
+      <w:numFmt w:val="bullet"/>
+      <w:lvlText w:val=""/>
+      <w:lvlJc w:val="left"/>
+      <w:pPr>
+        <w:ind w:left="6120" w:hanging="360"/>
+      </w:pPr>
+      <w:rPr>
+        <w:rFonts w:ascii="Wingdings" w:hAnsi="Wingdings" w:hint="default"/>
+      </w:rPr>
+    </w:lvl>
+  </w:abstractNum>
+  <w:abstractNum w:abstractNumId="45" w15:restartNumberingAfterBreak="0">
     <w:nsid w:val="7ADE6254"/>
     <w:multiLevelType w:val="hybridMultilevel"/>
     <w:tmpl w:val="E778A416"/>
@@ -30889,7 +30654,7 @@
       </w:rPr>
     </w:lvl>
   </w:abstractNum>
-  <w:abstractNum w:abstractNumId="44" w15:restartNumberingAfterBreak="0">
+  <w:abstractNum w:abstractNumId="46" w15:restartNumberingAfterBreak="0">
     <w:nsid w:val="7EA728C8"/>
     <w:multiLevelType w:val="hybridMultilevel"/>
     <w:tmpl w:val="523AFA9A"/>
@@ -31002,7 +30767,7 @@
       </w:rPr>
     </w:lvl>
   </w:abstractNum>
-  <w:abstractNum w:abstractNumId="45" w15:restartNumberingAfterBreak="0">
+  <w:abstractNum w:abstractNumId="47" w15:restartNumberingAfterBreak="0">
     <w:nsid w:val="7EC51451"/>
     <w:multiLevelType w:val="hybridMultilevel"/>
     <w:tmpl w:val="199823EE"/>
@@ -31109,6 +30874,119 @@
       <w:lvlJc w:val="left"/>
       <w:pPr>
         <w:ind w:left="6480" w:hanging="360"/>
+      </w:pPr>
+      <w:rPr>
+        <w:rFonts w:ascii="Wingdings" w:hAnsi="Wingdings" w:hint="default"/>
+      </w:rPr>
+    </w:lvl>
+  </w:abstractNum>
+  <w:abstractNum w:abstractNumId="48" w15:restartNumberingAfterBreak="0">
+    <w:nsid w:val="7EF6024F"/>
+    <w:multiLevelType w:val="hybridMultilevel"/>
+    <w:tmpl w:val="6E7AE194"/>
+    <w:lvl w:ilvl="0" w:tplc="04090001">
+      <w:start w:val="1"/>
+      <w:numFmt w:val="bullet"/>
+      <w:lvlText w:val=""/>
+      <w:lvlJc w:val="left"/>
+      <w:pPr>
+        <w:ind w:left="360" w:hanging="360"/>
+      </w:pPr>
+      <w:rPr>
+        <w:rFonts w:ascii="Symbol" w:hAnsi="Symbol" w:hint="default"/>
+      </w:rPr>
+    </w:lvl>
+    <w:lvl w:ilvl="1" w:tplc="04090003" w:tentative="1">
+      <w:start w:val="1"/>
+      <w:numFmt w:val="bullet"/>
+      <w:lvlText w:val="o"/>
+      <w:lvlJc w:val="left"/>
+      <w:pPr>
+        <w:ind w:left="1080" w:hanging="360"/>
+      </w:pPr>
+      <w:rPr>
+        <w:rFonts w:ascii="Courier New" w:hAnsi="Courier New" w:cs="Courier New" w:hint="default"/>
+      </w:rPr>
+    </w:lvl>
+    <w:lvl w:ilvl="2" w:tplc="04090005" w:tentative="1">
+      <w:start w:val="1"/>
+      <w:numFmt w:val="bullet"/>
+      <w:lvlText w:val=""/>
+      <w:lvlJc w:val="left"/>
+      <w:pPr>
+        <w:ind w:left="1800" w:hanging="360"/>
+      </w:pPr>
+      <w:rPr>
+        <w:rFonts w:ascii="Wingdings" w:hAnsi="Wingdings" w:hint="default"/>
+      </w:rPr>
+    </w:lvl>
+    <w:lvl w:ilvl="3" w:tplc="04090001" w:tentative="1">
+      <w:start w:val="1"/>
+      <w:numFmt w:val="bullet"/>
+      <w:lvlText w:val=""/>
+      <w:lvlJc w:val="left"/>
+      <w:pPr>
+        <w:ind w:left="2520" w:hanging="360"/>
+      </w:pPr>
+      <w:rPr>
+        <w:rFonts w:ascii="Symbol" w:hAnsi="Symbol" w:hint="default"/>
+      </w:rPr>
+    </w:lvl>
+    <w:lvl w:ilvl="4" w:tplc="04090003" w:tentative="1">
+      <w:start w:val="1"/>
+      <w:numFmt w:val="bullet"/>
+      <w:lvlText w:val="o"/>
+      <w:lvlJc w:val="left"/>
+      <w:pPr>
+        <w:ind w:left="3240" w:hanging="360"/>
+      </w:pPr>
+      <w:rPr>
+        <w:rFonts w:ascii="Courier New" w:hAnsi="Courier New" w:cs="Courier New" w:hint="default"/>
+      </w:rPr>
+    </w:lvl>
+    <w:lvl w:ilvl="5" w:tplc="04090005" w:tentative="1">
+      <w:start w:val="1"/>
+      <w:numFmt w:val="bullet"/>
+      <w:lvlText w:val=""/>
+      <w:lvlJc w:val="left"/>
+      <w:pPr>
+        <w:ind w:left="3960" w:hanging="360"/>
+      </w:pPr>
+      <w:rPr>
+        <w:rFonts w:ascii="Wingdings" w:hAnsi="Wingdings" w:hint="default"/>
+      </w:rPr>
+    </w:lvl>
+    <w:lvl w:ilvl="6" w:tplc="04090001" w:tentative="1">
+      <w:start w:val="1"/>
+      <w:numFmt w:val="bullet"/>
+      <w:lvlText w:val=""/>
+      <w:lvlJc w:val="left"/>
+      <w:pPr>
+        <w:ind w:left="4680" w:hanging="360"/>
+      </w:pPr>
+      <w:rPr>
+        <w:rFonts w:ascii="Symbol" w:hAnsi="Symbol" w:hint="default"/>
+      </w:rPr>
+    </w:lvl>
+    <w:lvl w:ilvl="7" w:tplc="04090003" w:tentative="1">
+      <w:start w:val="1"/>
+      <w:numFmt w:val="bullet"/>
+      <w:lvlText w:val="o"/>
+      <w:lvlJc w:val="left"/>
+      <w:pPr>
+        <w:ind w:left="5400" w:hanging="360"/>
+      </w:pPr>
+      <w:rPr>
+        <w:rFonts w:ascii="Courier New" w:hAnsi="Courier New" w:cs="Courier New" w:hint="default"/>
+      </w:rPr>
+    </w:lvl>
+    <w:lvl w:ilvl="8" w:tplc="04090005" w:tentative="1">
+      <w:start w:val="1"/>
+      <w:numFmt w:val="bullet"/>
+      <w:lvlText w:val=""/>
+      <w:lvlJc w:val="left"/>
+      <w:pPr>
+        <w:ind w:left="6120" w:hanging="360"/>
       </w:pPr>
       <w:rPr>
         <w:rFonts w:ascii="Wingdings" w:hAnsi="Wingdings" w:hint="default"/>
@@ -31164,7 +31042,7 @@
     <w:abstractNumId w:val="8"/>
   </w:num>
   <w:num w:numId="17">
-    <w:abstractNumId w:val="43"/>
+    <w:abstractNumId w:val="45"/>
   </w:num>
   <w:num w:numId="18">
     <w:abstractNumId w:val="25"/>
@@ -31203,13 +31081,13 @@
     <w:abstractNumId w:val="5"/>
   </w:num>
   <w:num w:numId="30">
-    <w:abstractNumId w:val="45"/>
+    <w:abstractNumId w:val="47"/>
   </w:num>
   <w:num w:numId="31">
     <w:abstractNumId w:val="38"/>
   </w:num>
   <w:num w:numId="32">
-    <w:abstractNumId w:val="44"/>
+    <w:abstractNumId w:val="46"/>
   </w:num>
   <w:num w:numId="33">
     <w:abstractNumId w:val="32"/>
@@ -31236,7 +31114,7 @@
     <w:abstractNumId w:val="3"/>
   </w:num>
   <w:num w:numId="40">
-    <w:abstractNumId w:val="42"/>
+    <w:abstractNumId w:val="43"/>
   </w:num>
   <w:num w:numId="41">
     <w:abstractNumId w:val="31"/>
@@ -31258,6 +31136,15 @@
   </w:num>
   <w:num w:numId="47">
     <w:abstractNumId w:val="18"/>
+  </w:num>
+  <w:num w:numId="48">
+    <w:abstractNumId w:val="44"/>
+  </w:num>
+  <w:num w:numId="49">
+    <w:abstractNumId w:val="48"/>
+  </w:num>
+  <w:num w:numId="50">
+    <w:abstractNumId w:val="42"/>
   </w:num>
   <w:numIdMacAtCleanup w:val="47"/>
 </w:numbering>

</xml_diff>